<commit_message>
Update use case and add use cases diagram
</commit_message>
<xml_diff>
--- a/sketches_for_project - 27-10.docx
+++ b/sketches_for_project - 27-10.docx
@@ -1,6 +1,6 @@
 
 <file path=word/document.xml><?xml version="1.0" encoding="utf-8"?>
-<w:document xmlns:wpc="http://schemas.microsoft.com/office/word/2010/wordprocessingCanvas" xmlns:mo="http://schemas.microsoft.com/office/mac/office/2008/main" xmlns:mc="http://schemas.openxmlformats.org/markup-compatibility/2006" xmlns:mv="urn:schemas-microsoft-com:mac:vml" xmlns:o="urn:schemas-microsoft-com:office:office" xmlns:r="http://schemas.openxmlformats.org/officeDocument/2006/relationships" xmlns:m="http://schemas.openxmlformats.org/officeDocument/2006/math" xmlns:v="urn:schemas-microsoft-com:vml" xmlns:wp14="http://schemas.microsoft.com/office/word/2010/wordprocessingDrawing" xmlns:wp="http://schemas.openxmlformats.org/drawingml/2006/wordprocessingDrawing" xmlns:w10="urn:schemas-microsoft-com:office:word" xmlns:w="http://schemas.openxmlformats.org/wordprocessingml/2006/main" xmlns:w14="http://schemas.microsoft.com/office/word/2010/wordml" xmlns:w15="http://schemas.microsoft.com/office/word/2012/wordml" xmlns:wpg="http://schemas.microsoft.com/office/word/2010/wordprocessingGroup" xmlns:wpi="http://schemas.microsoft.com/office/word/2010/wordprocessingInk" xmlns:wne="http://schemas.microsoft.com/office/word/2006/wordml" xmlns:wps="http://schemas.microsoft.com/office/word/2010/wordprocessingShape" mc:Ignorable="w14 w15 wp14">
+<w:document xmlns:wpc="http://schemas.microsoft.com/office/word/2010/wordprocessingCanvas" xmlns:cx="http://schemas.microsoft.com/office/drawing/2014/chartex" xmlns:cx1="http://schemas.microsoft.com/office/drawing/2015/9/8/chartex" xmlns:cx2="http://schemas.microsoft.com/office/drawing/2015/10/21/chartex" xmlns:cx3="http://schemas.microsoft.com/office/drawing/2016/5/9/chartex" xmlns:cx4="http://schemas.microsoft.com/office/drawing/2016/5/10/chartex" xmlns:cx5="http://schemas.microsoft.com/office/drawing/2016/5/11/chartex" xmlns:cx6="http://schemas.microsoft.com/office/drawing/2016/5/12/chartex" xmlns:cx7="http://schemas.microsoft.com/office/drawing/2016/5/13/chartex" xmlns:cx8="http://schemas.microsoft.com/office/drawing/2016/5/14/chartex" xmlns:mc="http://schemas.openxmlformats.org/markup-compatibility/2006" xmlns:aink="http://schemas.microsoft.com/office/drawing/2016/ink" xmlns:am3d="http://schemas.microsoft.com/office/drawing/2017/model3d" xmlns:o="urn:schemas-microsoft-com:office:office" xmlns:r="http://schemas.openxmlformats.org/officeDocument/2006/relationships" xmlns:m="http://schemas.openxmlformats.org/officeDocument/2006/math" xmlns:v="urn:schemas-microsoft-com:vml" xmlns:wp14="http://schemas.microsoft.com/office/word/2010/wordprocessingDrawing" xmlns:wp="http://schemas.openxmlformats.org/drawingml/2006/wordprocessingDrawing" xmlns:w10="urn:schemas-microsoft-com:office:word" xmlns:w="http://schemas.openxmlformats.org/wordprocessingml/2006/main" xmlns:w14="http://schemas.microsoft.com/office/word/2010/wordml" xmlns:w15="http://schemas.microsoft.com/office/word/2012/wordml" xmlns:w16cid="http://schemas.microsoft.com/office/word/2016/wordml/cid" xmlns:w16se="http://schemas.microsoft.com/office/word/2015/wordml/symex" xmlns:wpg="http://schemas.microsoft.com/office/word/2010/wordprocessingGroup" xmlns:wpi="http://schemas.microsoft.com/office/word/2010/wordprocessingInk" xmlns:wne="http://schemas.microsoft.com/office/word/2006/wordml" xmlns:wps="http://schemas.microsoft.com/office/word/2010/wordprocessingShape" mc:Ignorable="w14 w15 w16se w16cid wp14">
   <w:body>
     <w:p>
       <w:r>
@@ -483,23 +483,7 @@
           <w:strike/>
           <w:color w:val="FF0000"/>
         </w:rPr>
-        <w:t xml:space="preserve">To register a new </w:t>
-      </w:r>
-      <w:proofErr w:type="gramStart"/>
-      <w:r>
-        <w:rPr>
-          <w:strike/>
-          <w:color w:val="FF0000"/>
-        </w:rPr>
-        <w:t>user</w:t>
-      </w:r>
-      <w:proofErr w:type="gramEnd"/>
-      <w:r>
-        <w:rPr>
-          <w:strike/>
-          <w:color w:val="FF0000"/>
-        </w:rPr>
-        <w:t xml:space="preserve"> the application must </w:t>
+        <w:t xml:space="preserve">To register a new user the application must </w:t>
       </w:r>
       <w:r>
         <w:rPr>
@@ -1368,15 +1352,7 @@
         <w:t xml:space="preserve">the accidents correlated to the parking violations, </w:t>
       </w:r>
       <w:r>
-        <w:t xml:space="preserve">the effectiveness of </w:t>
-      </w:r>
-      <w:proofErr w:type="spellStart"/>
-      <w:r>
-        <w:t>SafeStreet</w:t>
-      </w:r>
-      <w:proofErr w:type="spellEnd"/>
-      <w:r>
-        <w:t xml:space="preserve"> initiative</w:t>
+        <w:t>the effectiveness of SafeStreet initiative</w:t>
       </w:r>
       <w:r>
         <w:t xml:space="preserve">s and the </w:t>
@@ -2127,23 +2103,7 @@
           <w:strike/>
           <w:color w:val="FF0000"/>
         </w:rPr>
-        <w:t xml:space="preserve"> the effectiveness of </w:t>
-      </w:r>
-      <w:proofErr w:type="spellStart"/>
-      <w:r>
-        <w:rPr>
-          <w:strike/>
-          <w:color w:val="FF0000"/>
-        </w:rPr>
-        <w:t>SafeStreet</w:t>
-      </w:r>
-      <w:proofErr w:type="spellEnd"/>
-      <w:r>
-        <w:rPr>
-          <w:strike/>
-          <w:color w:val="FF0000"/>
-        </w:rPr>
-        <w:t xml:space="preserve"> initiative, issues of traffic tickets and most egregious offenders</w:t>
+        <w:t xml:space="preserve"> the effectiveness of SafeStreet initiative, issues of traffic tickets and most egregious offenders</w:t>
       </w:r>
       <w:r>
         <w:rPr>
@@ -2363,15 +2323,7 @@
       </w:r>
       <w:proofErr w:type="spellEnd"/>
       <w:r>
-        <w:t xml:space="preserve"> supermarkets. One day, walking down the main street of his city he finds a car parked illegally in the middle of the bike lane. Mark is registered in the application </w:t>
-      </w:r>
-      <w:proofErr w:type="spellStart"/>
-      <w:r>
-        <w:t>SafeStreet</w:t>
-      </w:r>
-      <w:proofErr w:type="spellEnd"/>
-      <w:r>
-        <w:t xml:space="preserve">. He takes out his smartphone and opens the application. After writing his credentials and logging in, he clicks the button “Report a violation” in the home page. He inserts the type of violation, so in this case he just writes “car illegally parked in bike lane”, and takes three different pictures of the car: one of the front of the car, clearly showing the license plate; the second showing the entire car and, in the background, the signal of bike lane; the third one highlighting important elements of the streets where the potential violation </w:t>
+        <w:t xml:space="preserve"> supermarkets. One day, walking down the main street of his city he finds a car parked illegally in the middle of the bike lane. Mark is registered in the application SafeStreet. He takes out his smartphone and opens the application. After writing his credentials and logging in, he clicks the button “Report a violation” in the home page. He inserts the type of violation, so in this case he just writes “car illegally parked in bike lane”, and takes three different pictures of the car: one of the front of the car, clearly showing the license plate; the second showing the entire car and, in the background, the signal of bike lane; the third one highlighting important elements of the streets where the potential violation </w:t>
       </w:r>
       <w:r>
         <w:t>occurred</w:t>
@@ -2410,31 +2362,7 @@
     <w:p/>
     <w:p>
       <w:r>
-        <w:t xml:space="preserve">Lukas is a municipality agent that is working as usual at his desk and has the </w:t>
-      </w:r>
-      <w:proofErr w:type="spellStart"/>
-      <w:r>
-        <w:t>SafeStreet</w:t>
-      </w:r>
-      <w:proofErr w:type="spellEnd"/>
-      <w:r>
-        <w:t xml:space="preserve"> Web app opened in the background on his PC. While checking his papers he receives a notification from the </w:t>
-      </w:r>
-      <w:proofErr w:type="spellStart"/>
-      <w:r>
-        <w:t>SafeStreet</w:t>
-      </w:r>
-      <w:proofErr w:type="spellEnd"/>
-      <w:r>
-        <w:t xml:space="preserve">. He opens the window of the app and finds that a new report has been made about a violation. Lukas clicks on the row linked to the new violation. He observes that the violation has been reported by a certain </w:t>
-      </w:r>
-      <w:proofErr w:type="spellStart"/>
-      <w:r>
-        <w:t>Gianluca</w:t>
-      </w:r>
-      <w:proofErr w:type="spellEnd"/>
-      <w:r>
-        <w:t xml:space="preserve"> Verdi. The pictures of the report clearly show the vehicle that has made the violation (not paid parking meter), his license plate and the place where the violation occurred. There is now enough evidence that allows Lukas to issue a traffic ticket to the owner of the vehicle.</w:t>
+        <w:t>Lukas is a municipality agent that is working as usual at his desk and has the SafeStreet Web app opened in the background on his PC. While checking his papers he receives a notification from the SafeStreet. He opens the window of the app and finds that a new report has been made about a violation. Lukas clicks on the row linked to the new violation. He observes that the violation has been reported by a certain Gianluca Verdi. The pictures of the report clearly show the vehicle that has made the violation (not paid parking meter), his license plate and the place where the violation occurred. There is now enough evidence that allows Lukas to issue a traffic ticket to the owner of the vehicle.</w:t>
       </w:r>
     </w:p>
     <w:p/>
@@ -2446,15 +2374,7 @@
     <w:p/>
     <w:p>
       <w:r>
-        <w:t xml:space="preserve">Laura is a municipality agent that has just started her new day at work. She works in Milan’s police station. She starts her PC at her desk, opens Internet Browser and search for </w:t>
-      </w:r>
-      <w:proofErr w:type="spellStart"/>
-      <w:r>
-        <w:t>SafeStreet</w:t>
-      </w:r>
-      <w:proofErr w:type="spellEnd"/>
-      <w:r>
-        <w:t xml:space="preserve"> Web App. After logging in, the reported violation queue is filled with 10 notifications of new potential violations reported. She opens the first one and she discovers that the system wasn’t able to correctly identify the vehicle involved and the user hasn’t inserted the license plate as plain text to help recognition. She checks the pictures but she can’t find out what is written on the license plate. She tells his supervisor the problem, in order to send an agent to directly check in the place of the supposed violation (based on the GPS position sent by the user) </w:t>
+        <w:t xml:space="preserve">Laura is a municipality agent that has just started her new day at work. She works in Milan’s police station. She starts her PC at her desk, opens Internet Browser and search for SafeStreet Web App. After logging in, the reported violation queue is filled with 10 notifications of new potential violations reported. She opens the first one and she discovers that the system wasn’t able to correctly identify the vehicle involved and the user hasn’t inserted the license plate as plain text to help recognition. She checks the pictures but she can’t find out what is written on the license plate. She tells his supervisor the problem, in order to send an agent to directly check in the place of the supposed violation (based on the GPS position sent by the user) </w:t>
       </w:r>
       <w:r>
         <w:t>and, possibly</w:t>
@@ -2474,23 +2394,7 @@
     <w:p/>
     <w:p>
       <w:r>
-        <w:t xml:space="preserve">Bob is a curious user that has the </w:t>
-      </w:r>
-      <w:proofErr w:type="spellStart"/>
-      <w:r>
-        <w:t>SafeStreet</w:t>
-      </w:r>
-      <w:proofErr w:type="spellEnd"/>
-      <w:r>
-        <w:t xml:space="preserve"> application installed in his iPhone 8 but is not registered in the </w:t>
-      </w:r>
-      <w:proofErr w:type="spellStart"/>
-      <w:r>
-        <w:t>SafeStreet</w:t>
-      </w:r>
-      <w:proofErr w:type="spellEnd"/>
-      <w:r>
-        <w:t xml:space="preserve"> database. One day, he witnesses an accident in the streets while driving his car, where a car </w:t>
+        <w:t xml:space="preserve">Bob is a curious user that has the SafeStreet application installed in his iPhone 8 but is not registered in the SafeStreet database. One day, he witnesses an accident in the streets while driving his car, where a car </w:t>
       </w:r>
       <w:r>
         <w:rPr>
@@ -2528,15 +2432,7 @@
         <w:t xml:space="preserve"> see</w:t>
       </w:r>
       <w:r>
-        <w:t xml:space="preserve"> if the street where he saw the accident is one of them. He opens the </w:t>
-      </w:r>
-      <w:proofErr w:type="spellStart"/>
-      <w:r>
-        <w:t>SafeStreet</w:t>
-      </w:r>
-      <w:proofErr w:type="spellEnd"/>
-      <w:r>
-        <w:t xml:space="preserve"> application and clicks the button “Check statistics in a city”. After this, a new page opens in which Bob clicks on the “Check for most dangerous areas/streets”. The last click he does is on the “Search for a city using your GPS position” button. Now the screen shows a map with highlighted the most unsafe areas (with most accidents) in his city. Bob selects then the area</w:t>
+        <w:t xml:space="preserve"> if the street where he saw the accident is one of them. He opens the SafeStreet application and clicks the button “Check statistics in a city”. After this, a new page opens in which Bob clicks on the “Check for most dangerous areas/streets”. The last click he does is on the “Search for a city using your GPS position” button. Now the screen shows a map with highlighted the most unsafe areas (with most accidents) in his city. Bob selects then the area</w:t>
       </w:r>
       <w:r>
         <w:t xml:space="preserve"> in which he</w:t>
@@ -2585,14 +2481,9 @@
       <w:r>
         <w:t xml:space="preserve"> travels by car. She lives in Milan and this week she needs to go to Turin. He wants to know where she can safely park the car and take an hotel reservation. Before searching for an hotel, she takes out her Huawei and opens the </w:t>
       </w:r>
-      <w:proofErr w:type="spellStart"/>
       <w:r>
         <w:lastRenderedPageBreak/>
-        <w:t>SafeStreet</w:t>
-      </w:r>
-      <w:proofErr w:type="spellEnd"/>
-      <w:r>
-        <w:t xml:space="preserve"> application. She clicks the button “Check statistics in a city”. After this, a new page opens in which Bob clicks on the “Check for most dangerous areas/streets”. The last click he does is on the “Select a city you want” button. She chooses “Turin” among all the possible ones. Now she can use</w:t>
+        <w:t>SafeStreet application. She clicks the button “Check statistics in a city”. After this, a new page opens in which Bob clicks on the “Check for most dangerous areas/streets”. The last click he does is on the “Select a city you want” button. She chooses “Turin” among all the possible ones. Now she can use</w:t>
       </w:r>
       <w:r>
         <w:t xml:space="preserve"> </w:t>
@@ -2620,15 +2511,7 @@
     <w:p/>
     <w:p>
       <w:r>
-        <w:t xml:space="preserve">Marco is a local police supervisor in the municipality of Varese. He logins in the </w:t>
-      </w:r>
-      <w:proofErr w:type="spellStart"/>
-      <w:r>
-        <w:t>SafeStreet</w:t>
-      </w:r>
-      <w:proofErr w:type="spellEnd"/>
-      <w:r>
-        <w:t xml:space="preserve"> application and he sees a notification about a suggestion for an intervention to improve safety. He opens it and he reads that in Via Roma there have been a lot of reports and consequent tickets in the last months due to cars parked on the sidewalk. The system is suggesting to add barriers to prevent cars from going on the sidewalk. This seems a good suggestion for him, he will discuss it with the competent municipality sector. </w:t>
+        <w:t xml:space="preserve">Marco is a local police supervisor in the municipality of Varese. He logins in the SafeStreet application and he sees a notification about a suggestion for an intervention to improve safety. He opens it and he reads that in Via Roma there have been a lot of reports and consequent tickets in the last months due to cars parked on the sidewalk. The system is suggesting to add barriers to prevent cars from going on the sidewalk. This seems a good suggestion for him, he will discuss it with the competent municipality sector. </w:t>
       </w:r>
     </w:p>
     <w:p/>
@@ -2640,31 +2523,7 @@
     <w:p/>
     <w:p>
       <w:r>
-        <w:t xml:space="preserve">Luke and Walter are two close friends. Luke doesn’t know about </w:t>
-      </w:r>
-      <w:proofErr w:type="spellStart"/>
-      <w:r>
-        <w:t>SafeStreet</w:t>
-      </w:r>
-      <w:proofErr w:type="spellEnd"/>
-      <w:r>
-        <w:t xml:space="preserve"> application while Walter is a regular registered user of it. One day, Walter and Luke are walking down a road. Walter notices a potential violation and stops. He takes out his phone and opens the </w:t>
-      </w:r>
-      <w:proofErr w:type="spellStart"/>
-      <w:r>
-        <w:t>SafeStreet</w:t>
-      </w:r>
-      <w:proofErr w:type="spellEnd"/>
-      <w:r>
-        <w:t xml:space="preserve"> application. Luke asks Walter what he’s doing and Walter explains what </w:t>
-      </w:r>
-      <w:proofErr w:type="spellStart"/>
-      <w:r>
-        <w:t>SafeStreet</w:t>
-      </w:r>
-      <w:proofErr w:type="spellEnd"/>
-      <w:r>
-        <w:t xml:space="preserve"> is. Walter is pretty convincing and makes Luke install the application. Luke learns that to report violations he </w:t>
+        <w:t xml:space="preserve">Luke and Walter are two close friends. Luke doesn’t know about SafeStreet application while Walter is a regular registered user of it. One day, Walter and Luke are walking down a road. Walter notices a potential violation and stops. He takes out his phone and opens the SafeStreet application. Luke asks Walter what he’s doing and Walter explains what SafeStreet is. Walter is pretty convincing and makes Luke install the application. Luke learns that to report violations he </w:t>
       </w:r>
       <w:r>
         <w:t>needs</w:t>
@@ -2682,13 +2541,8 @@
     <w:p/>
     <w:p>
       <w:r>
-        <w:t xml:space="preserve">7. A supervisor wants to check see what areas are registering improvements since the municipality has started to use </w:t>
-      </w:r>
-      <w:proofErr w:type="spellStart"/>
-      <w:r>
-        <w:t>SafeStreet</w:t>
-      </w:r>
-      <w:proofErr w:type="spellEnd"/>
+        <w:t>7. A supervisor wants to check see what areas are registering improvements since the municipality has started to use SafeStreet</w:t>
+      </w:r>
     </w:p>
     <w:p/>
     <w:p>
@@ -2719,21 +2573,7 @@
         <w:rPr>
           <w:lang w:val="en-US"/>
         </w:rPr>
-        <w:t xml:space="preserve"> since they have started to use the </w:t>
-      </w:r>
-      <w:proofErr w:type="spellStart"/>
-      <w:r>
-        <w:rPr>
-          <w:lang w:val="en-US"/>
-        </w:rPr>
-        <w:t>SafeStreet</w:t>
-      </w:r>
-      <w:proofErr w:type="spellEnd"/>
-      <w:r>
-        <w:rPr>
-          <w:lang w:val="en-US"/>
-        </w:rPr>
-        <w:t xml:space="preserve"> application to receive report from citizens about parking violations and he want to check what benefits it has brought. He opens the web application, </w:t>
+        <w:t xml:space="preserve"> since they have started to use the SafeStreet application to receive report from citizens about parking violations and he want to check what benefits it has brought. He opens the web application, </w:t>
       </w:r>
       <w:r>
         <w:rPr>
@@ -2965,15 +2805,7 @@
         <w:t>s</w:t>
       </w:r>
       <w:r>
-        <w:t xml:space="preserve"> to use the </w:t>
-      </w:r>
-      <w:proofErr w:type="spellStart"/>
-      <w:r>
-        <w:t>SafeStreet</w:t>
-      </w:r>
-      <w:proofErr w:type="spellEnd"/>
-      <w:r>
-        <w:t xml:space="preserve"> application to make him receive a traffic ticket. He finds an illegally parked </w:t>
+        <w:t xml:space="preserve"> to use the SafeStreet application to make him receive a traffic ticket. He finds an illegally parked </w:t>
       </w:r>
       <w:r>
         <w:t>car,</w:t>
@@ -3077,12 +2909,9 @@
       </w:r>
       <w:proofErr w:type="spellStart"/>
       <w:r>
-        <w:t>c.p.p</w:t>
+        <w:t>c.p.p.</w:t>
       </w:r>
       <w:proofErr w:type="spellEnd"/>
-      <w:r>
-        <w:t>.</w:t>
-      </w:r>
     </w:p>
     <w:p/>
     <w:p>
@@ -3113,7 +2942,14 @@
         </w:numPr>
       </w:pPr>
       <w:r>
-        <w:t xml:space="preserve">User log in </w:t>
+        <w:rPr>
+          <w:b/>
+          <w:bCs/>
+        </w:rPr>
+        <w:t>User log in</w:t>
+      </w:r>
+      <w:r>
+        <w:t xml:space="preserve"> </w:t>
       </w:r>
       <w:r>
         <w:br/>
@@ -3205,6 +3041,10 @@
         </w:numPr>
       </w:pPr>
       <w:r>
+        <w:rPr>
+          <w:b/>
+          <w:bCs/>
+        </w:rPr>
         <w:t>User reports a violation</w:t>
       </w:r>
       <w:r>
@@ -3257,21 +3097,11 @@
         </w:numPr>
       </w:pPr>
       <w:r>
-        <w:t>The user clicks on the “take photos” button and ….  //</w:t>
-      </w:r>
-      <w:proofErr w:type="spellStart"/>
-      <w:r>
-        <w:t>todo</w:t>
-      </w:r>
-      <w:proofErr w:type="spellEnd"/>
-      <w:r>
-        <w:t xml:space="preserve"> </w:t>
-      </w:r>
-      <w:proofErr w:type="spellStart"/>
-      <w:r>
-        <w:t>simo</w:t>
-      </w:r>
-      <w:proofErr w:type="spellEnd"/>
+        <w:t>The user clicks on the “take photos” button and</w:t>
+      </w:r>
+      <w:r>
+        <w:t xml:space="preserve"> complete the operation.</w:t>
+      </w:r>
     </w:p>
     <w:p>
       <w:pPr>
@@ -3310,7 +3140,13 @@
         <w:ind w:left="708"/>
       </w:pPr>
       <w:r>
-        <w:t>Exceptions: The user……. //</w:t>
+        <w:t xml:space="preserve">Exceptions: </w:t>
+      </w:r>
+      <w:r>
+        <w:t xml:space="preserve">There are no exceptions for this use case. </w:t>
+      </w:r>
+      <w:r>
+        <w:t>(//</w:t>
       </w:r>
       <w:proofErr w:type="spellStart"/>
       <w:r>
@@ -3325,16 +3161,39 @@
         <w:t>simo</w:t>
       </w:r>
       <w:proofErr w:type="spellEnd"/>
-    </w:p>
-    <w:p>
+      <w:r>
+        <w:t>, ask an opinion</w:t>
+      </w:r>
+      <w:r>
+        <w:t>)</w:t>
+      </w:r>
+    </w:p>
+    <w:p>
+      <w:pPr>
+        <w:pStyle w:val="Paragrafoelenco"/>
+        <w:numPr>
+          <w:ilvl w:val="0"/>
+          <w:numId w:val="16"/>
+        </w:numPr>
+      </w:pPr>
+      <w:r>
+        <w:rPr>
+          <w:b/>
+          <w:bCs/>
+        </w:rPr>
+        <w:t>Agent logs in</w:t>
+      </w:r>
+      <w:r>
+        <w:t xml:space="preserve"> </w:t>
+      </w:r>
       <w:r>
         <w:br/>
-        <w:t xml:space="preserve">Agent logs in </w:t>
-      </w:r>
-    </w:p>
-    <w:p>
+      </w:r>
       <w:r>
         <w:t>Entry condition:</w:t>
+      </w:r>
+      <w:r>
+        <w:t xml:space="preserve"> There are no entry conditions</w:t>
       </w:r>
       <w:r>
         <w:br/>
@@ -3342,24 +3201,137 @@
       </w:r>
     </w:p>
     <w:p>
+      <w:pPr>
+        <w:pStyle w:val="Paragrafoelenco"/>
+        <w:numPr>
+          <w:ilvl w:val="0"/>
+          <w:numId w:val="18"/>
+        </w:numPr>
+      </w:pPr>
+      <w:r>
+        <w:t>The agent opens the application and arrives at the homepage.</w:t>
+      </w:r>
+    </w:p>
+    <w:p>
+      <w:pPr>
+        <w:pStyle w:val="Paragrafoelenco"/>
+        <w:numPr>
+          <w:ilvl w:val="0"/>
+          <w:numId w:val="18"/>
+        </w:numPr>
+      </w:pPr>
+      <w:r>
+        <w:t>The agent clicks on the “Login” button.</w:t>
+      </w:r>
+    </w:p>
+    <w:p>
+      <w:pPr>
+        <w:pStyle w:val="Paragrafoelenco"/>
+        <w:numPr>
+          <w:ilvl w:val="0"/>
+          <w:numId w:val="18"/>
+        </w:numPr>
+      </w:pPr>
+      <w:r>
+        <w:t>The agent input his username and password.</w:t>
+      </w:r>
+    </w:p>
+    <w:p>
+      <w:pPr>
+        <w:pStyle w:val="Paragrafoelenco"/>
+        <w:numPr>
+          <w:ilvl w:val="0"/>
+          <w:numId w:val="18"/>
+        </w:numPr>
+      </w:pPr>
+      <w:r>
+        <w:t>The agent clicks on the log in button.</w:t>
+      </w:r>
+    </w:p>
+    <w:p>
+      <w:pPr>
+        <w:pStyle w:val="Paragrafoelenco"/>
+        <w:numPr>
+          <w:ilvl w:val="0"/>
+          <w:numId w:val="18"/>
+        </w:numPr>
+      </w:pPr>
+      <w:r>
+        <w:t>The system redirects the agent to his personal page.</w:t>
+      </w:r>
+    </w:p>
+    <w:p>
+      <w:pPr>
+        <w:ind w:left="708"/>
+      </w:pPr>
       <w:r>
         <w:t>Exit conditions:</w:t>
       </w:r>
-    </w:p>
-    <w:p>
+      <w:r>
+        <w:t xml:space="preserve"> The agent is successfully redirected to his personal page.</w:t>
+      </w:r>
+      <w:r>
+        <w:br/>
+      </w:r>
       <w:r>
         <w:t>Exceptions:</w:t>
       </w:r>
-    </w:p>
-    <w:p/>
-    <w:p>
-      <w:r>
+      <w:r>
+        <w:t xml:space="preserve"> The username and password furnished by the agent are not correct. In this case, the system does not redirect the agent to his personal </w:t>
+      </w:r>
+      <w:proofErr w:type="gramStart"/>
+      <w:r>
+        <w:t>page, but</w:t>
+      </w:r>
+      <w:proofErr w:type="gramEnd"/>
+      <w:r>
+        <w:t xml:space="preserve"> notifies him that an error has been made and allows to input his username and password again.</w:t>
+      </w:r>
+      <w:r>
+        <w:br/>
+      </w:r>
+    </w:p>
+    <w:p>
+      <w:pPr>
+        <w:pStyle w:val="Paragrafoelenco"/>
+        <w:numPr>
+          <w:ilvl w:val="0"/>
+          <w:numId w:val="16"/>
+        </w:numPr>
+        <w:rPr>
+          <w:b/>
+          <w:bCs/>
+        </w:rPr>
+      </w:pPr>
+      <w:r>
+        <w:rPr>
+          <w:b/>
+          <w:bCs/>
+        </w:rPr>
         <w:t>Checking statistics</w:t>
       </w:r>
     </w:p>
     <w:p>
+      <w:pPr>
+        <w:pStyle w:val="Paragrafoelenco"/>
+      </w:pPr>
       <w:r>
         <w:t>Entry condition:</w:t>
+      </w:r>
+      <w:r>
+        <w:t xml:space="preserve"> </w:t>
+      </w:r>
+      <w:r>
+        <w:t>The user needs to have the application opened</w:t>
+      </w:r>
+    </w:p>
+    <w:p>
+      <w:pPr>
+        <w:ind w:firstLine="708"/>
+      </w:pPr>
+      <w:r>
+        <w:lastRenderedPageBreak/>
+        <w:t>Flow of events:</w:t>
       </w:r>
     </w:p>
     <w:p>
@@ -3371,12 +3343,13 @@
         </w:numPr>
       </w:pPr>
       <w:r>
-        <w:t>The user needs to have the application opened</w:t>
-      </w:r>
-    </w:p>
-    <w:p>
-      <w:r>
-        <w:t>Flow of events:</w:t>
+        <w:t>The user clicks on the Checking statistics</w:t>
+      </w:r>
+      <w:r>
+        <w:t xml:space="preserve"> button</w:t>
+      </w:r>
+      <w:r>
+        <w:t xml:space="preserve"> in the main page</w:t>
       </w:r>
     </w:p>
     <w:p>
@@ -3388,13 +3361,7 @@
         </w:numPr>
       </w:pPr>
       <w:r>
-        <w:t>The user clicks on the Checking statistics</w:t>
-      </w:r>
-      <w:r>
-        <w:t xml:space="preserve"> button</w:t>
-      </w:r>
-      <w:r>
-        <w:t xml:space="preserve"> in the main page</w:t>
+        <w:t>The user chooses to get statistics either from his city or from another one</w:t>
       </w:r>
     </w:p>
     <w:p>
@@ -3406,7 +3373,7 @@
         </w:numPr>
       </w:pPr>
       <w:r>
-        <w:t>The user chooses to get statistics either from his city or from another one</w:t>
+        <w:t xml:space="preserve">The user clicks on the statistics he wants to know </w:t>
       </w:r>
     </w:p>
     <w:p>
@@ -3418,7 +3385,7 @@
         </w:numPr>
       </w:pPr>
       <w:r>
-        <w:t xml:space="preserve">The user clicks on the statistics he wants to know </w:t>
+        <w:t>After checking, user presses the Back button to return to the home page</w:t>
       </w:r>
     </w:p>
     <w:p>
@@ -3430,7 +3397,7 @@
         </w:numPr>
       </w:pPr>
       <w:r>
-        <w:t>After checking, user presses the Back button to return to the home page</w:t>
+        <w:t>The system asks the user if he wants to confirm with a “Yes” or “No” choice</w:t>
       </w:r>
     </w:p>
     <w:p>
@@ -3442,8 +3409,79 @@
         </w:numPr>
       </w:pPr>
       <w:r>
-        <w:lastRenderedPageBreak/>
-        <w:t>The system asks the user if he wants to confirm with a “Yes” or “No” choice</w:t>
+        <w:t xml:space="preserve">The user </w:t>
+      </w:r>
+      <w:r>
+        <w:t>presses the button he wants, confirming his choice</w:t>
+      </w:r>
+    </w:p>
+    <w:p>
+      <w:pPr>
+        <w:ind w:firstLine="708"/>
+      </w:pPr>
+      <w:r>
+        <w:t>Exit conditions:</w:t>
+      </w:r>
+    </w:p>
+    <w:p>
+      <w:pPr>
+        <w:pStyle w:val="Paragrafoelenco"/>
+        <w:numPr>
+          <w:ilvl w:val="0"/>
+          <w:numId w:val="14"/>
+        </w:numPr>
+      </w:pPr>
+      <w:r>
+        <w:t>User is successfully brought back to the home page</w:t>
+      </w:r>
+    </w:p>
+    <w:p>
+      <w:pPr>
+        <w:ind w:firstLine="708"/>
+      </w:pPr>
+      <w:r>
+        <w:t>Exceptions:</w:t>
+      </w:r>
+      <w:r>
+        <w:t xml:space="preserve"> There are no exception in this case</w:t>
+      </w:r>
+      <w:r>
+        <w:br/>
+      </w:r>
+    </w:p>
+    <w:p>
+      <w:pPr>
+        <w:pStyle w:val="Paragrafoelenco"/>
+        <w:numPr>
+          <w:ilvl w:val="0"/>
+          <w:numId w:val="16"/>
+        </w:numPr>
+      </w:pPr>
+      <w:r>
+        <w:rPr>
+          <w:b/>
+          <w:bCs/>
+        </w:rPr>
+        <w:t>Supervisor checks potential intervention</w:t>
+      </w:r>
+      <w:r>
+        <w:rPr>
+          <w:b/>
+          <w:bCs/>
+        </w:rPr>
+        <w:br/>
+      </w:r>
+      <w:r>
+        <w:t>Entry condition:</w:t>
+      </w:r>
+      <w:r>
+        <w:t xml:space="preserve"> The supervisor must be on his personal homepage.</w:t>
+      </w:r>
+      <w:r>
+        <w:br/>
+      </w:r>
+      <w:r>
+        <w:t>Flow of events:</w:t>
       </w:r>
     </w:p>
     <w:p>
@@ -3455,84 +3493,138 @@
         </w:numPr>
       </w:pPr>
       <w:r>
-        <w:t xml:space="preserve">The user </w:t>
-      </w:r>
-      <w:r>
-        <w:t>presses the button he wants, confirming his choice</w:t>
-      </w:r>
-    </w:p>
-    <w:p>
+        <w:t xml:space="preserve">The </w:t>
+      </w:r>
+      <w:r>
+        <w:t>supervisor</w:t>
+      </w:r>
+      <w:r>
+        <w:t xml:space="preserve"> clicks </w:t>
+      </w:r>
+      <w:r>
+        <w:t xml:space="preserve">on the “Recent </w:t>
+      </w:r>
+      <w:r>
+        <w:rPr>
+          <w:u w:val="single"/>
+        </w:rPr>
+        <w:t>Suggestions</w:t>
+      </w:r>
+      <w:r>
+        <w:t>” button.</w:t>
+      </w:r>
+    </w:p>
+    <w:p>
+      <w:pPr>
+        <w:pStyle w:val="Paragrafoelenco"/>
+        <w:numPr>
+          <w:ilvl w:val="0"/>
+          <w:numId w:val="11"/>
+        </w:numPr>
+      </w:pPr>
+      <w:r>
+        <w:t>The system redirects the supervisor to a page where he can choose between the ten most recent suggestions.</w:t>
+      </w:r>
+    </w:p>
+    <w:p>
+      <w:pPr>
+        <w:pStyle w:val="Paragrafoelenco"/>
+        <w:numPr>
+          <w:ilvl w:val="0"/>
+          <w:numId w:val="11"/>
+        </w:numPr>
+      </w:pPr>
+      <w:r>
+        <w:t>The supervisor chooses a suggestion.</w:t>
+      </w:r>
+    </w:p>
+    <w:p>
+      <w:pPr>
+        <w:pStyle w:val="Paragrafoelenco"/>
+        <w:numPr>
+          <w:ilvl w:val="0"/>
+          <w:numId w:val="11"/>
+        </w:numPr>
+      </w:pPr>
+      <w:r>
+        <w:t>The system shows the supervisor the whole text of the suggestion.</w:t>
+      </w:r>
+    </w:p>
+    <w:p>
+      <w:pPr>
+        <w:pStyle w:val="Paragrafoelenco"/>
+        <w:numPr>
+          <w:ilvl w:val="0"/>
+          <w:numId w:val="11"/>
+        </w:numPr>
+      </w:pPr>
+      <w:r>
+        <w:t>The supervisor clicks the “Done” button and is redirected again to his personal homepage.</w:t>
+      </w:r>
+    </w:p>
+    <w:p>
+      <w:pPr>
+        <w:pStyle w:val="Paragrafoelenco"/>
+      </w:pPr>
       <w:r>
         <w:t>Exit conditions:</w:t>
       </w:r>
+      <w:r>
+        <w:t xml:space="preserve"> The supervisor is successfully brought back to his personal home page.</w:t>
+      </w:r>
+      <w:r>
+        <w:br/>
+      </w:r>
+      <w:r>
+        <w:t>Exceptions:</w:t>
+      </w:r>
+      <w:r>
+        <w:t xml:space="preserve"> There are no recent suggestions, so the system notif</w:t>
+      </w:r>
+      <w:r>
+        <w:t xml:space="preserve">ies </w:t>
+      </w:r>
+      <w:r>
+        <w:t xml:space="preserve">the supervisor </w:t>
+      </w:r>
+      <w:r>
+        <w:t>about this exception. The system redirect the supervisor to his personal page.</w:t>
+      </w:r>
+      <w:bookmarkStart w:id="0" w:name="_GoBack"/>
+      <w:bookmarkEnd w:id="0"/>
+    </w:p>
+    <w:p>
+      <w:pPr>
+        <w:pStyle w:val="Paragrafoelenco"/>
+      </w:pPr>
     </w:p>
     <w:p>
       <w:pPr>
         <w:pStyle w:val="Paragrafoelenco"/>
         <w:numPr>
           <w:ilvl w:val="0"/>
-          <w:numId w:val="14"/>
-        </w:numPr>
-      </w:pPr>
-      <w:r>
-        <w:t>User is successfully brought back to the home page</w:t>
-      </w:r>
-    </w:p>
-    <w:p>
-      <w:r>
-        <w:t>Exceptions:</w:t>
-      </w:r>
-      <w:r>
-        <w:t xml:space="preserve"> There are no exception in this case</w:t>
-      </w:r>
-      <w:r>
-        <w:br/>
-      </w:r>
-      <w:r>
-        <w:br/>
-        <w:t>Supervisor checks potential intervention</w:t>
-      </w:r>
-    </w:p>
-    <w:p>
+          <w:numId w:val="16"/>
+        </w:numPr>
+      </w:pPr>
+      <w:r>
+        <w:t xml:space="preserve">Agent </w:t>
+      </w:r>
+      <w:r>
+        <w:t>checks a notified violation</w:t>
+      </w:r>
+    </w:p>
+    <w:p>
+      <w:pPr>
+        <w:ind w:firstLine="708"/>
+      </w:pPr>
       <w:r>
         <w:t>Entry condition:</w:t>
       </w:r>
-    </w:p>
-    <w:p>
-      <w:r>
-        <w:br/>
-        <w:t>Flow of events:</w:t>
-      </w:r>
-    </w:p>
-    <w:p>
-      <w:r>
-        <w:t>Exit conditions:</w:t>
-      </w:r>
-    </w:p>
-    <w:p>
-      <w:r>
-        <w:t>Exceptions:</w:t>
-      </w:r>
-      <w:r>
-        <w:br/>
-      </w:r>
-      <w:r>
-        <w:br/>
-      </w:r>
-      <w:r>
-        <w:t xml:space="preserve">Agent </w:t>
-      </w:r>
-      <w:r>
-        <w:t>checks a notified violation</w:t>
-      </w:r>
-    </w:p>
-    <w:p/>
-    <w:p>
-      <w:r>
-        <w:t>Entry condition:</w:t>
-      </w:r>
       <w:r>
         <w:t xml:space="preserve"> </w:t>
+      </w:r>
+      <w:r>
+        <w:tab/>
       </w:r>
     </w:p>
     <w:p>
@@ -3563,6 +3655,9 @@
       </w:r>
     </w:p>
     <w:p>
+      <w:pPr>
+        <w:ind w:left="360" w:firstLine="348"/>
+      </w:pPr>
       <w:r>
         <w:t>Flow of events:</w:t>
       </w:r>
@@ -3645,6 +3740,9 @@
       </w:pPr>
     </w:p>
     <w:p>
+      <w:pPr>
+        <w:ind w:firstLine="708"/>
+      </w:pPr>
       <w:r>
         <w:t>Exit conditions:</w:t>
       </w:r>
@@ -3667,8 +3765,6 @@
       <w:r>
         <w:t>nico</w:t>
       </w:r>
-      <w:bookmarkStart w:id="0" w:name="_GoBack"/>
-      <w:bookmarkEnd w:id="0"/>
       <w:proofErr w:type="spellEnd"/>
     </w:p>
     <w:p>
@@ -3689,68 +3785,136 @@
       </w:pPr>
     </w:p>
     <w:p>
+      <w:pPr>
+        <w:ind w:firstLine="708"/>
+      </w:pPr>
       <w:r>
         <w:t>Exceptions:</w:t>
       </w:r>
-    </w:p>
-    <w:p>
-      <w:r>
-        <w:tab/>
-        <w:t xml:space="preserve">No exception </w:t>
+      <w:r>
+        <w:t xml:space="preserve"> </w:t>
+      </w:r>
+      <w:r>
+        <w:t>No exception are possible in this use case</w:t>
+      </w:r>
+    </w:p>
+    <w:p/>
+    <w:p>
+      <w:r>
+        <w:t xml:space="preserve">Domain assumption: </w:t>
+      </w:r>
+    </w:p>
+    <w:p>
+      <w:r>
+        <w:t>//GPS is always precise, giving the position with an error of maximum 5 meters.</w:t>
+      </w:r>
+    </w:p>
+    <w:p>
+      <w:pPr>
+        <w:rPr>
+          <w:strike/>
+          <w:color w:val="FF0000"/>
+        </w:rPr>
+      </w:pPr>
+      <w:r>
+        <w:rPr>
+          <w:strike/>
+          <w:color w:val="FF0000"/>
+        </w:rPr>
+        <w:t>// the person that creates the account is the only one actually using it</w:t>
+      </w:r>
+    </w:p>
+    <w:p>
+      <w:r>
+        <w:t>// smartphone cameras have enough resolution to enable recognizing algorithms</w:t>
+      </w:r>
+    </w:p>
+    <w:p>
+      <w:pPr>
+        <w:rPr>
+          <w:strike/>
+          <w:color w:val="FF0000"/>
+        </w:rPr>
+      </w:pPr>
+      <w:r>
+        <w:rPr>
+          <w:strike/>
+          <w:color w:val="FF0000"/>
+        </w:rPr>
+        <w:t>//Notification of violations are immediately checked by the agents</w:t>
+      </w:r>
+      <w:r>
+        <w:rPr>
+          <w:strike/>
+          <w:color w:val="FF0000"/>
+        </w:rPr>
+        <w:t xml:space="preserve"> </w:t>
+      </w:r>
+      <w:r>
+        <w:rPr>
+          <w:color w:val="FF0000"/>
+        </w:rPr>
+        <w:t>(probably too strong</w:t>
+      </w:r>
+      <w:r>
+        <w:rPr>
+          <w:strike/>
+          <w:color w:val="FF0000"/>
+        </w:rPr>
+        <w:t>)</w:t>
+      </w:r>
+    </w:p>
+    <w:p>
+      <w:r>
+        <w:t>//Reported violation are always checked by an agent</w:t>
+      </w:r>
+      <w:r>
+        <w:t xml:space="preserve"> </w:t>
+      </w:r>
+    </w:p>
+    <w:p>
+      <w:r>
+        <w:t xml:space="preserve">//There is only one owner of the vehicle committing a </w:t>
       </w:r>
       <w:proofErr w:type="gramStart"/>
       <w:r>
-        <w:t>are</w:t>
+        <w:t>violation</w:t>
+      </w:r>
+      <w:r>
+        <w:t>(</w:t>
       </w:r>
       <w:proofErr w:type="gramEnd"/>
       <w:r>
-        <w:t xml:space="preserve"> possible in this use case</w:t>
-      </w:r>
-    </w:p>
-    <w:p/>
-    <w:p>
-      <w:r>
-        <w:t xml:space="preserve">Domain assumption: </w:t>
-      </w:r>
-    </w:p>
-    <w:p>
-      <w:r>
-        <w:t>//GPS is always precise, giving the position with an error of maximum 5 meters.</w:t>
-      </w:r>
-    </w:p>
-    <w:p>
-      <w:pPr>
-        <w:rPr>
-          <w:strike/>
-          <w:color w:val="FF0000"/>
-        </w:rPr>
-      </w:pPr>
-      <w:r>
-        <w:rPr>
-          <w:strike/>
-          <w:color w:val="FF0000"/>
-        </w:rPr>
-        <w:t>// the person that creates the account is the only one actually using it</w:t>
-      </w:r>
-    </w:p>
-    <w:p>
-      <w:r>
-        <w:t>// smartphone cameras have enough resolution to enable recognizing algorithms</w:t>
-      </w:r>
-    </w:p>
-    <w:p>
-      <w:pPr>
-        <w:rPr>
-          <w:strike/>
-          <w:color w:val="FF0000"/>
-        </w:rPr>
-      </w:pPr>
-      <w:r>
-        <w:rPr>
-          <w:strike/>
-          <w:color w:val="FF0000"/>
-        </w:rPr>
-        <w:t>//Notification of violations are immediately checked by the agents</w:t>
+        <w:t>probably useless)</w:t>
+      </w:r>
+    </w:p>
+    <w:p>
+      <w:r>
+        <w:t>// The identity card is unique for each person.</w:t>
+      </w:r>
+    </w:p>
+    <w:p>
+      <w:r>
+        <w:t>//Each person has only one identity card.</w:t>
+      </w:r>
+    </w:p>
+    <w:p>
+      <w:r>
+        <w:t>// The municipalities always issue traffic tickets if the reported violation is real and either pictures are clear or the agent on the street witnesses it directly.</w:t>
+      </w:r>
+    </w:p>
+    <w:p>
+      <w:pPr>
+        <w:rPr>
+          <w:color w:val="FF0000"/>
+        </w:rPr>
+      </w:pPr>
+      <w:r>
+        <w:rPr>
+          <w:strike/>
+          <w:color w:val="FF0000"/>
+        </w:rPr>
+        <w:t>//every User is associated to a unique username</w:t>
       </w:r>
       <w:r>
         <w:rPr>
@@ -3763,85 +3927,11 @@
         <w:rPr>
           <w:color w:val="FF0000"/>
         </w:rPr>
-        <w:t>(probably too strong</w:t>
-      </w:r>
-      <w:r>
-        <w:rPr>
-          <w:strike/>
-          <w:color w:val="FF0000"/>
-        </w:rPr>
-        <w:t>)</w:t>
-      </w:r>
-    </w:p>
-    <w:p>
-      <w:r>
-        <w:t>//Reported violation are always checked by an agent</w:t>
-      </w:r>
-      <w:r>
-        <w:t xml:space="preserve"> </w:t>
-      </w:r>
-    </w:p>
-    <w:p>
-      <w:r>
-        <w:t xml:space="preserve">//There is only one owner of the vehicle committing a </w:t>
-      </w:r>
-      <w:proofErr w:type="gramStart"/>
-      <w:r>
-        <w:t>violation</w:t>
-      </w:r>
-      <w:r>
-        <w:t>(</w:t>
-      </w:r>
-      <w:proofErr w:type="gramEnd"/>
-      <w:r>
-        <w:t>probably useless)</w:t>
-      </w:r>
-    </w:p>
-    <w:p>
-      <w:r>
-        <w:t>// The identity card is unique for each person.</w:t>
-      </w:r>
-    </w:p>
-    <w:p>
-      <w:r>
-        <w:t>//Each person has only one identity card.</w:t>
-      </w:r>
-    </w:p>
-    <w:p>
-      <w:r>
-        <w:t>// The municipalities always issue traffic tickets if the reported violation is real and either pictures are clear or the agent on the street witnesses it directly.</w:t>
-      </w:r>
-    </w:p>
-    <w:p>
-      <w:pPr>
-        <w:rPr>
-          <w:color w:val="FF0000"/>
-        </w:rPr>
-      </w:pPr>
-      <w:r>
-        <w:rPr>
-          <w:strike/>
-          <w:color w:val="FF0000"/>
-        </w:rPr>
-        <w:t>//every User is associated to a unique username</w:t>
-      </w:r>
-      <w:r>
-        <w:rPr>
-          <w:strike/>
-          <w:color w:val="FF0000"/>
-        </w:rPr>
-        <w:t xml:space="preserve"> </w:t>
-      </w:r>
-      <w:r>
-        <w:rPr>
-          <w:color w:val="FF0000"/>
-        </w:rPr>
         <w:t>(requirement)</w:t>
       </w:r>
     </w:p>
     <w:p>
       <w:r>
-        <w:lastRenderedPageBreak/>
         <w:t>//every registered municipality agent is associated with a unique ID.</w:t>
       </w:r>
     </w:p>
@@ -3915,7 +4005,7 @@
 </file>
 
 <file path=word/endnotes.xml><?xml version="1.0" encoding="utf-8"?>
-<w:endnotes xmlns:wpc="http://schemas.microsoft.com/office/word/2010/wordprocessingCanvas" xmlns:mo="http://schemas.microsoft.com/office/mac/office/2008/main" xmlns:mc="http://schemas.openxmlformats.org/markup-compatibility/2006" xmlns:mv="urn:schemas-microsoft-com:mac:vml" xmlns:o="urn:schemas-microsoft-com:office:office" xmlns:r="http://schemas.openxmlformats.org/officeDocument/2006/relationships" xmlns:m="http://schemas.openxmlformats.org/officeDocument/2006/math" xmlns:v="urn:schemas-microsoft-com:vml" xmlns:wp14="http://schemas.microsoft.com/office/word/2010/wordprocessingDrawing" xmlns:wp="http://schemas.openxmlformats.org/drawingml/2006/wordprocessingDrawing" xmlns:w10="urn:schemas-microsoft-com:office:word" xmlns:w="http://schemas.openxmlformats.org/wordprocessingml/2006/main" xmlns:w14="http://schemas.microsoft.com/office/word/2010/wordml" xmlns:w15="http://schemas.microsoft.com/office/word/2012/wordml" xmlns:wpg="http://schemas.microsoft.com/office/word/2010/wordprocessingGroup" xmlns:wpi="http://schemas.microsoft.com/office/word/2010/wordprocessingInk" xmlns:wne="http://schemas.microsoft.com/office/word/2006/wordml" xmlns:wps="http://schemas.microsoft.com/office/word/2010/wordprocessingShape" mc:Ignorable="w14 w15 wp14">
+<w:endnotes xmlns:wpc="http://schemas.microsoft.com/office/word/2010/wordprocessingCanvas" xmlns:cx="http://schemas.microsoft.com/office/drawing/2014/chartex" xmlns:cx1="http://schemas.microsoft.com/office/drawing/2015/9/8/chartex" xmlns:cx2="http://schemas.microsoft.com/office/drawing/2015/10/21/chartex" xmlns:cx3="http://schemas.microsoft.com/office/drawing/2016/5/9/chartex" xmlns:cx4="http://schemas.microsoft.com/office/drawing/2016/5/10/chartex" xmlns:cx5="http://schemas.microsoft.com/office/drawing/2016/5/11/chartex" xmlns:cx6="http://schemas.microsoft.com/office/drawing/2016/5/12/chartex" xmlns:cx7="http://schemas.microsoft.com/office/drawing/2016/5/13/chartex" xmlns:cx8="http://schemas.microsoft.com/office/drawing/2016/5/14/chartex" xmlns:mc="http://schemas.openxmlformats.org/markup-compatibility/2006" xmlns:aink="http://schemas.microsoft.com/office/drawing/2016/ink" xmlns:am3d="http://schemas.microsoft.com/office/drawing/2017/model3d" xmlns:o="urn:schemas-microsoft-com:office:office" xmlns:r="http://schemas.openxmlformats.org/officeDocument/2006/relationships" xmlns:m="http://schemas.openxmlformats.org/officeDocument/2006/math" xmlns:v="urn:schemas-microsoft-com:vml" xmlns:wp14="http://schemas.microsoft.com/office/word/2010/wordprocessingDrawing" xmlns:wp="http://schemas.openxmlformats.org/drawingml/2006/wordprocessingDrawing" xmlns:w10="urn:schemas-microsoft-com:office:word" xmlns:w="http://schemas.openxmlformats.org/wordprocessingml/2006/main" xmlns:w14="http://schemas.microsoft.com/office/word/2010/wordml" xmlns:w15="http://schemas.microsoft.com/office/word/2012/wordml" xmlns:w16cid="http://schemas.microsoft.com/office/word/2016/wordml/cid" xmlns:w16se="http://schemas.microsoft.com/office/word/2015/wordml/symex" xmlns:wpg="http://schemas.microsoft.com/office/word/2010/wordprocessingGroup" xmlns:wpi="http://schemas.microsoft.com/office/word/2010/wordprocessingInk" xmlns:wne="http://schemas.microsoft.com/office/word/2006/wordml" xmlns:wps="http://schemas.microsoft.com/office/word/2010/wordprocessingShape" mc:Ignorable="w14 w15 w16se w16cid wp14">
   <w:endnote w:type="separator" w:id="-1">
     <w:p>
       <w:r>
@@ -3934,7 +4024,7 @@
 </file>
 
 <file path=word/footnotes.xml><?xml version="1.0" encoding="utf-8"?>
-<w:footnotes xmlns:wpc="http://schemas.microsoft.com/office/word/2010/wordprocessingCanvas" xmlns:mo="http://schemas.microsoft.com/office/mac/office/2008/main" xmlns:mc="http://schemas.openxmlformats.org/markup-compatibility/2006" xmlns:mv="urn:schemas-microsoft-com:mac:vml" xmlns:o="urn:schemas-microsoft-com:office:office" xmlns:r="http://schemas.openxmlformats.org/officeDocument/2006/relationships" xmlns:m="http://schemas.openxmlformats.org/officeDocument/2006/math" xmlns:v="urn:schemas-microsoft-com:vml" xmlns:wp14="http://schemas.microsoft.com/office/word/2010/wordprocessingDrawing" xmlns:wp="http://schemas.openxmlformats.org/drawingml/2006/wordprocessingDrawing" xmlns:w10="urn:schemas-microsoft-com:office:word" xmlns:w="http://schemas.openxmlformats.org/wordprocessingml/2006/main" xmlns:w14="http://schemas.microsoft.com/office/word/2010/wordml" xmlns:w15="http://schemas.microsoft.com/office/word/2012/wordml" xmlns:wpg="http://schemas.microsoft.com/office/word/2010/wordprocessingGroup" xmlns:wpi="http://schemas.microsoft.com/office/word/2010/wordprocessingInk" xmlns:wne="http://schemas.microsoft.com/office/word/2006/wordml" xmlns:wps="http://schemas.microsoft.com/office/word/2010/wordprocessingShape" mc:Ignorable="w14 w15 wp14">
+<w:footnotes xmlns:wpc="http://schemas.microsoft.com/office/word/2010/wordprocessingCanvas" xmlns:cx="http://schemas.microsoft.com/office/drawing/2014/chartex" xmlns:cx1="http://schemas.microsoft.com/office/drawing/2015/9/8/chartex" xmlns:cx2="http://schemas.microsoft.com/office/drawing/2015/10/21/chartex" xmlns:cx3="http://schemas.microsoft.com/office/drawing/2016/5/9/chartex" xmlns:cx4="http://schemas.microsoft.com/office/drawing/2016/5/10/chartex" xmlns:cx5="http://schemas.microsoft.com/office/drawing/2016/5/11/chartex" xmlns:cx6="http://schemas.microsoft.com/office/drawing/2016/5/12/chartex" xmlns:cx7="http://schemas.microsoft.com/office/drawing/2016/5/13/chartex" xmlns:cx8="http://schemas.microsoft.com/office/drawing/2016/5/14/chartex" xmlns:mc="http://schemas.openxmlformats.org/markup-compatibility/2006" xmlns:aink="http://schemas.microsoft.com/office/drawing/2016/ink" xmlns:am3d="http://schemas.microsoft.com/office/drawing/2017/model3d" xmlns:o="urn:schemas-microsoft-com:office:office" xmlns:r="http://schemas.openxmlformats.org/officeDocument/2006/relationships" xmlns:m="http://schemas.openxmlformats.org/officeDocument/2006/math" xmlns:v="urn:schemas-microsoft-com:vml" xmlns:wp14="http://schemas.microsoft.com/office/word/2010/wordprocessingDrawing" xmlns:wp="http://schemas.openxmlformats.org/drawingml/2006/wordprocessingDrawing" xmlns:w10="urn:schemas-microsoft-com:office:word" xmlns:w="http://schemas.openxmlformats.org/wordprocessingml/2006/main" xmlns:w14="http://schemas.microsoft.com/office/word/2010/wordml" xmlns:w15="http://schemas.microsoft.com/office/word/2012/wordml" xmlns:w16cid="http://schemas.microsoft.com/office/word/2016/wordml/cid" xmlns:w16se="http://schemas.microsoft.com/office/word/2015/wordml/symex" xmlns:wpg="http://schemas.microsoft.com/office/word/2010/wordprocessingGroup" xmlns:wpi="http://schemas.microsoft.com/office/word/2010/wordprocessingInk" xmlns:wne="http://schemas.microsoft.com/office/word/2006/wordml" xmlns:wps="http://schemas.microsoft.com/office/word/2010/wordprocessingShape" mc:Ignorable="w14 w15 w16se w16cid wp14">
   <w:footnote w:type="separator" w:id="-1">
     <w:p>
       <w:r>
@@ -3953,18 +4043,18 @@
 </file>
 
 <file path=word/numbering.xml><?xml version="1.0" encoding="utf-8"?>
-<w:numbering xmlns:wpc="http://schemas.microsoft.com/office/word/2010/wordprocessingCanvas" xmlns:mo="http://schemas.microsoft.com/office/mac/office/2008/main" xmlns:mc="http://schemas.openxmlformats.org/markup-compatibility/2006" xmlns:mv="urn:schemas-microsoft-com:mac:vml" xmlns:o="urn:schemas-microsoft-com:office:office" xmlns:r="http://schemas.openxmlformats.org/officeDocument/2006/relationships" xmlns:m="http://schemas.openxmlformats.org/officeDocument/2006/math" xmlns:v="urn:schemas-microsoft-com:vml" xmlns:wp14="http://schemas.microsoft.com/office/word/2010/wordprocessingDrawing" xmlns:wp="http://schemas.openxmlformats.org/drawingml/2006/wordprocessingDrawing" xmlns:w10="urn:schemas-microsoft-com:office:word" xmlns:w="http://schemas.openxmlformats.org/wordprocessingml/2006/main" xmlns:w14="http://schemas.microsoft.com/office/word/2010/wordml" xmlns:w15="http://schemas.microsoft.com/office/word/2012/wordml" xmlns:wpg="http://schemas.microsoft.com/office/word/2010/wordprocessingGroup" xmlns:wpi="http://schemas.microsoft.com/office/word/2010/wordprocessingInk" xmlns:wne="http://schemas.microsoft.com/office/word/2006/wordml" xmlns:wps="http://schemas.microsoft.com/office/word/2010/wordprocessingShape" mc:Ignorable="w14 w15 wp14">
-  <w:abstractNum w:abstractNumId="0">
-    <w:nsid w:val="143F788C"/>
+<w:numbering xmlns:wpc="http://schemas.microsoft.com/office/word/2010/wordprocessingCanvas" xmlns:cx="http://schemas.microsoft.com/office/drawing/2014/chartex" xmlns:cx1="http://schemas.microsoft.com/office/drawing/2015/9/8/chartex" xmlns:cx2="http://schemas.microsoft.com/office/drawing/2015/10/21/chartex" xmlns:cx3="http://schemas.microsoft.com/office/drawing/2016/5/9/chartex" xmlns:cx4="http://schemas.microsoft.com/office/drawing/2016/5/10/chartex" xmlns:cx5="http://schemas.microsoft.com/office/drawing/2016/5/11/chartex" xmlns:cx6="http://schemas.microsoft.com/office/drawing/2016/5/12/chartex" xmlns:cx7="http://schemas.microsoft.com/office/drawing/2016/5/13/chartex" xmlns:cx8="http://schemas.microsoft.com/office/drawing/2016/5/14/chartex" xmlns:mc="http://schemas.openxmlformats.org/markup-compatibility/2006" xmlns:aink="http://schemas.microsoft.com/office/drawing/2016/ink" xmlns:am3d="http://schemas.microsoft.com/office/drawing/2017/model3d" xmlns:o="urn:schemas-microsoft-com:office:office" xmlns:r="http://schemas.openxmlformats.org/officeDocument/2006/relationships" xmlns:m="http://schemas.openxmlformats.org/officeDocument/2006/math" xmlns:v="urn:schemas-microsoft-com:vml" xmlns:wp14="http://schemas.microsoft.com/office/word/2010/wordprocessingDrawing" xmlns:wp="http://schemas.openxmlformats.org/drawingml/2006/wordprocessingDrawing" xmlns:w10="urn:schemas-microsoft-com:office:word" xmlns:w="http://schemas.openxmlformats.org/wordprocessingml/2006/main" xmlns:w14="http://schemas.microsoft.com/office/word/2010/wordml" xmlns:w15="http://schemas.microsoft.com/office/word/2012/wordml" xmlns:w16cid="http://schemas.microsoft.com/office/word/2016/wordml/cid" xmlns:w16se="http://schemas.microsoft.com/office/word/2015/wordml/symex" xmlns:wpg="http://schemas.microsoft.com/office/word/2010/wordprocessingGroup" xmlns:wpi="http://schemas.microsoft.com/office/word/2010/wordprocessingInk" xmlns:wne="http://schemas.microsoft.com/office/word/2006/wordml" xmlns:wps="http://schemas.microsoft.com/office/word/2010/wordprocessingShape" mc:Ignorable="w14 w15 w16se w16cid wp14">
+  <w:abstractNum w:abstractNumId="0" w15:restartNumberingAfterBreak="0">
+    <w:nsid w:val="12614D9E"/>
     <w:multiLevelType w:val="hybridMultilevel"/>
-    <w:tmpl w:val="7ECA7354"/>
+    <w:tmpl w:val="FD2ACAA0"/>
     <w:lvl w:ilvl="0" w:tplc="0809000F">
       <w:start w:val="1"/>
       <w:numFmt w:val="decimal"/>
       <w:lvlText w:val="%1."/>
       <w:lvlJc w:val="left"/>
       <w:pPr>
-        <w:ind w:left="720" w:hanging="360"/>
+        <w:ind w:left="1428" w:hanging="360"/>
       </w:pPr>
     </w:lvl>
     <w:lvl w:ilvl="1" w:tplc="08090019" w:tentative="1">
@@ -3973,7 +4063,7 @@
       <w:lvlText w:val="%2."/>
       <w:lvlJc w:val="left"/>
       <w:pPr>
-        <w:ind w:left="1440" w:hanging="360"/>
+        <w:ind w:left="2148" w:hanging="360"/>
       </w:pPr>
     </w:lvl>
     <w:lvl w:ilvl="2" w:tplc="0809001B" w:tentative="1">
@@ -3982,7 +4072,7 @@
       <w:lvlText w:val="%3."/>
       <w:lvlJc w:val="right"/>
       <w:pPr>
-        <w:ind w:left="2160" w:hanging="180"/>
+        <w:ind w:left="2868" w:hanging="180"/>
       </w:pPr>
     </w:lvl>
     <w:lvl w:ilvl="3" w:tplc="0809000F" w:tentative="1">
@@ -3991,7 +4081,7 @@
       <w:lvlText w:val="%4."/>
       <w:lvlJc w:val="left"/>
       <w:pPr>
-        <w:ind w:left="2880" w:hanging="360"/>
+        <w:ind w:left="3588" w:hanging="360"/>
       </w:pPr>
     </w:lvl>
     <w:lvl w:ilvl="4" w:tplc="08090019" w:tentative="1">
@@ -4000,7 +4090,7 @@
       <w:lvlText w:val="%5."/>
       <w:lvlJc w:val="left"/>
       <w:pPr>
-        <w:ind w:left="3600" w:hanging="360"/>
+        <w:ind w:left="4308" w:hanging="360"/>
       </w:pPr>
     </w:lvl>
     <w:lvl w:ilvl="5" w:tplc="0809001B" w:tentative="1">
@@ -4009,7 +4099,7 @@
       <w:lvlText w:val="%6."/>
       <w:lvlJc w:val="right"/>
       <w:pPr>
-        <w:ind w:left="4320" w:hanging="180"/>
+        <w:ind w:left="5028" w:hanging="180"/>
       </w:pPr>
     </w:lvl>
     <w:lvl w:ilvl="6" w:tplc="0809000F" w:tentative="1">
@@ -4018,7 +4108,7 @@
       <w:lvlText w:val="%7."/>
       <w:lvlJc w:val="left"/>
       <w:pPr>
-        <w:ind w:left="5040" w:hanging="360"/>
+        <w:ind w:left="5748" w:hanging="360"/>
       </w:pPr>
     </w:lvl>
     <w:lvl w:ilvl="7" w:tplc="08090019" w:tentative="1">
@@ -4027,7 +4117,7 @@
       <w:lvlText w:val="%8."/>
       <w:lvlJc w:val="left"/>
       <w:pPr>
-        <w:ind w:left="5760" w:hanging="360"/>
+        <w:ind w:left="6468" w:hanging="360"/>
       </w:pPr>
     </w:lvl>
     <w:lvl w:ilvl="8" w:tplc="0809001B" w:tentative="1">
@@ -4036,11 +4126,97 @@
       <w:lvlText w:val="%9."/>
       <w:lvlJc w:val="right"/>
       <w:pPr>
+        <w:ind w:left="7188" w:hanging="180"/>
+      </w:pPr>
+    </w:lvl>
+  </w:abstractNum>
+  <w:abstractNum w:abstractNumId="1" w15:restartNumberingAfterBreak="0">
+    <w:nsid w:val="143F788C"/>
+    <w:multiLevelType w:val="hybridMultilevel"/>
+    <w:tmpl w:val="3BAA61CA"/>
+    <w:lvl w:ilvl="0" w:tplc="0809000F">
+      <w:start w:val="1"/>
+      <w:numFmt w:val="decimal"/>
+      <w:lvlText w:val="%1."/>
+      <w:lvlJc w:val="left"/>
+      <w:pPr>
+        <w:ind w:left="720" w:hanging="360"/>
+      </w:pPr>
+    </w:lvl>
+    <w:lvl w:ilvl="1" w:tplc="08090019">
+      <w:start w:val="1"/>
+      <w:numFmt w:val="lowerLetter"/>
+      <w:lvlText w:val="%2."/>
+      <w:lvlJc w:val="left"/>
+      <w:pPr>
+        <w:ind w:left="1440" w:hanging="360"/>
+      </w:pPr>
+    </w:lvl>
+    <w:lvl w:ilvl="2" w:tplc="0809001B" w:tentative="1">
+      <w:start w:val="1"/>
+      <w:numFmt w:val="lowerRoman"/>
+      <w:lvlText w:val="%3."/>
+      <w:lvlJc w:val="right"/>
+      <w:pPr>
+        <w:ind w:left="2160" w:hanging="180"/>
+      </w:pPr>
+    </w:lvl>
+    <w:lvl w:ilvl="3" w:tplc="0809000F" w:tentative="1">
+      <w:start w:val="1"/>
+      <w:numFmt w:val="decimal"/>
+      <w:lvlText w:val="%4."/>
+      <w:lvlJc w:val="left"/>
+      <w:pPr>
+        <w:ind w:left="2880" w:hanging="360"/>
+      </w:pPr>
+    </w:lvl>
+    <w:lvl w:ilvl="4" w:tplc="08090019" w:tentative="1">
+      <w:start w:val="1"/>
+      <w:numFmt w:val="lowerLetter"/>
+      <w:lvlText w:val="%5."/>
+      <w:lvlJc w:val="left"/>
+      <w:pPr>
+        <w:ind w:left="3600" w:hanging="360"/>
+      </w:pPr>
+    </w:lvl>
+    <w:lvl w:ilvl="5" w:tplc="0809001B" w:tentative="1">
+      <w:start w:val="1"/>
+      <w:numFmt w:val="lowerRoman"/>
+      <w:lvlText w:val="%6."/>
+      <w:lvlJc w:val="right"/>
+      <w:pPr>
+        <w:ind w:left="4320" w:hanging="180"/>
+      </w:pPr>
+    </w:lvl>
+    <w:lvl w:ilvl="6" w:tplc="0809000F" w:tentative="1">
+      <w:start w:val="1"/>
+      <w:numFmt w:val="decimal"/>
+      <w:lvlText w:val="%7."/>
+      <w:lvlJc w:val="left"/>
+      <w:pPr>
+        <w:ind w:left="5040" w:hanging="360"/>
+      </w:pPr>
+    </w:lvl>
+    <w:lvl w:ilvl="7" w:tplc="08090019" w:tentative="1">
+      <w:start w:val="1"/>
+      <w:numFmt w:val="lowerLetter"/>
+      <w:lvlText w:val="%8."/>
+      <w:lvlJc w:val="left"/>
+      <w:pPr>
+        <w:ind w:left="5760" w:hanging="360"/>
+      </w:pPr>
+    </w:lvl>
+    <w:lvl w:ilvl="8" w:tplc="0809001B" w:tentative="1">
+      <w:start w:val="1"/>
+      <w:numFmt w:val="lowerRoman"/>
+      <w:lvlText w:val="%9."/>
+      <w:lvlJc w:val="right"/>
+      <w:pPr>
         <w:ind w:left="6480" w:hanging="180"/>
       </w:pPr>
     </w:lvl>
   </w:abstractNum>
-  <w:abstractNum w:abstractNumId="1">
+  <w:abstractNum w:abstractNumId="2" w15:restartNumberingAfterBreak="0">
     <w:nsid w:val="174328C4"/>
     <w:multiLevelType w:val="hybridMultilevel"/>
     <w:tmpl w:val="DE9EF230"/>
@@ -4154,7 +4330,7 @@
       </w:rPr>
     </w:lvl>
   </w:abstractNum>
-  <w:abstractNum w:abstractNumId="2">
+  <w:abstractNum w:abstractNumId="3" w15:restartNumberingAfterBreak="0">
     <w:nsid w:val="1B651AF4"/>
     <w:multiLevelType w:val="multilevel"/>
     <w:tmpl w:val="830E4D74"/>
@@ -4267,7 +4443,7 @@
       </w:rPr>
     </w:lvl>
   </w:abstractNum>
-  <w:abstractNum w:abstractNumId="3">
+  <w:abstractNum w:abstractNumId="4" w15:restartNumberingAfterBreak="0">
     <w:nsid w:val="1EE57F4C"/>
     <w:multiLevelType w:val="hybridMultilevel"/>
     <w:tmpl w:val="A1303A8E"/>
@@ -4380,7 +4556,7 @@
       </w:rPr>
     </w:lvl>
   </w:abstractNum>
-  <w:abstractNum w:abstractNumId="4">
+  <w:abstractNum w:abstractNumId="5" w15:restartNumberingAfterBreak="0">
     <w:nsid w:val="22611023"/>
     <w:multiLevelType w:val="multilevel"/>
     <w:tmpl w:val="63BA695C"/>
@@ -4493,7 +4669,7 @@
       </w:rPr>
     </w:lvl>
   </w:abstractNum>
-  <w:abstractNum w:abstractNumId="5">
+  <w:abstractNum w:abstractNumId="6" w15:restartNumberingAfterBreak="0">
     <w:nsid w:val="282A7FB2"/>
     <w:multiLevelType w:val="hybridMultilevel"/>
     <w:tmpl w:val="8AAEE0EA"/>
@@ -4606,7 +4782,7 @@
       </w:rPr>
     </w:lvl>
   </w:abstractNum>
-  <w:abstractNum w:abstractNumId="6">
+  <w:abstractNum w:abstractNumId="7" w15:restartNumberingAfterBreak="0">
     <w:nsid w:val="30712C8A"/>
     <w:multiLevelType w:val="hybridMultilevel"/>
     <w:tmpl w:val="CBFAC8C6"/>
@@ -4719,7 +4895,7 @@
       </w:rPr>
     </w:lvl>
   </w:abstractNum>
-  <w:abstractNum w:abstractNumId="7">
+  <w:abstractNum w:abstractNumId="8" w15:restartNumberingAfterBreak="0">
     <w:nsid w:val="3126437F"/>
     <w:multiLevelType w:val="hybridMultilevel"/>
     <w:tmpl w:val="655A872E"/>
@@ -4729,7 +4905,7 @@
       <w:lvlText w:val=""/>
       <w:lvlJc w:val="left"/>
       <w:pPr>
-        <w:ind w:left="720" w:hanging="360"/>
+        <w:ind w:left="1068" w:hanging="360"/>
       </w:pPr>
       <w:rPr>
         <w:rFonts w:ascii="Symbol" w:hAnsi="Symbol" w:hint="default"/>
@@ -4741,7 +4917,7 @@
       <w:lvlText w:val="o"/>
       <w:lvlJc w:val="left"/>
       <w:pPr>
-        <w:ind w:left="1440" w:hanging="360"/>
+        <w:ind w:left="1788" w:hanging="360"/>
       </w:pPr>
       <w:rPr>
         <w:rFonts w:ascii="Courier New" w:hAnsi="Courier New" w:cs="Courier New" w:hint="default"/>
@@ -4753,7 +4929,7 @@
       <w:lvlText w:val=""/>
       <w:lvlJc w:val="left"/>
       <w:pPr>
-        <w:ind w:left="2160" w:hanging="360"/>
+        <w:ind w:left="2508" w:hanging="360"/>
       </w:pPr>
       <w:rPr>
         <w:rFonts w:ascii="Wingdings" w:hAnsi="Wingdings" w:hint="default"/>
@@ -4765,7 +4941,7 @@
       <w:lvlText w:val=""/>
       <w:lvlJc w:val="left"/>
       <w:pPr>
-        <w:ind w:left="2880" w:hanging="360"/>
+        <w:ind w:left="3228" w:hanging="360"/>
       </w:pPr>
       <w:rPr>
         <w:rFonts w:ascii="Symbol" w:hAnsi="Symbol" w:hint="default"/>
@@ -4777,7 +4953,7 @@
       <w:lvlText w:val="o"/>
       <w:lvlJc w:val="left"/>
       <w:pPr>
-        <w:ind w:left="3600" w:hanging="360"/>
+        <w:ind w:left="3948" w:hanging="360"/>
       </w:pPr>
       <w:rPr>
         <w:rFonts w:ascii="Courier New" w:hAnsi="Courier New" w:cs="Courier New" w:hint="default"/>
@@ -4789,7 +4965,7 @@
       <w:lvlText w:val=""/>
       <w:lvlJc w:val="left"/>
       <w:pPr>
-        <w:ind w:left="4320" w:hanging="360"/>
+        <w:ind w:left="4668" w:hanging="360"/>
       </w:pPr>
       <w:rPr>
         <w:rFonts w:ascii="Wingdings" w:hAnsi="Wingdings" w:hint="default"/>
@@ -4801,7 +4977,7 @@
       <w:lvlText w:val=""/>
       <w:lvlJc w:val="left"/>
       <w:pPr>
-        <w:ind w:left="5040" w:hanging="360"/>
+        <w:ind w:left="5388" w:hanging="360"/>
       </w:pPr>
       <w:rPr>
         <w:rFonts w:ascii="Symbol" w:hAnsi="Symbol" w:hint="default"/>
@@ -4813,7 +4989,7 @@
       <w:lvlText w:val="o"/>
       <w:lvlJc w:val="left"/>
       <w:pPr>
-        <w:ind w:left="5760" w:hanging="360"/>
+        <w:ind w:left="6108" w:hanging="360"/>
       </w:pPr>
       <w:rPr>
         <w:rFonts w:ascii="Courier New" w:hAnsi="Courier New" w:cs="Courier New" w:hint="default"/>
@@ -4825,14 +5001,14 @@
       <w:lvlText w:val=""/>
       <w:lvlJc w:val="left"/>
       <w:pPr>
-        <w:ind w:left="6480" w:hanging="360"/>
+        <w:ind w:left="6828" w:hanging="360"/>
       </w:pPr>
       <w:rPr>
         <w:rFonts w:ascii="Wingdings" w:hAnsi="Wingdings" w:hint="default"/>
       </w:rPr>
     </w:lvl>
   </w:abstractNum>
-  <w:abstractNum w:abstractNumId="8">
+  <w:abstractNum w:abstractNumId="9" w15:restartNumberingAfterBreak="0">
     <w:nsid w:val="368F581E"/>
     <w:multiLevelType w:val="hybridMultilevel"/>
     <w:tmpl w:val="5A54A2EC"/>
@@ -4945,7 +5121,7 @@
       </w:rPr>
     </w:lvl>
   </w:abstractNum>
-  <w:abstractNum w:abstractNumId="9">
+  <w:abstractNum w:abstractNumId="10" w15:restartNumberingAfterBreak="0">
     <w:nsid w:val="3BFF5F3D"/>
     <w:multiLevelType w:val="hybridMultilevel"/>
     <w:tmpl w:val="DCD0999C"/>
@@ -5058,7 +5234,7 @@
       </w:rPr>
     </w:lvl>
   </w:abstractNum>
-  <w:abstractNum w:abstractNumId="10">
+  <w:abstractNum w:abstractNumId="11" w15:restartNumberingAfterBreak="0">
     <w:nsid w:val="529A25C8"/>
     <w:multiLevelType w:val="hybridMultilevel"/>
     <w:tmpl w:val="65504E5A"/>
@@ -5171,7 +5347,7 @@
       </w:rPr>
     </w:lvl>
   </w:abstractNum>
-  <w:abstractNum w:abstractNumId="11">
+  <w:abstractNum w:abstractNumId="12" w15:restartNumberingAfterBreak="0">
     <w:nsid w:val="560B25D7"/>
     <w:multiLevelType w:val="hybridMultilevel"/>
     <w:tmpl w:val="16F2A0FE"/>
@@ -5181,7 +5357,7 @@
       <w:lvlText w:val=""/>
       <w:lvlJc w:val="left"/>
       <w:pPr>
-        <w:ind w:left="720" w:hanging="360"/>
+        <w:ind w:left="1068" w:hanging="360"/>
       </w:pPr>
       <w:rPr>
         <w:rFonts w:ascii="Symbol" w:hAnsi="Symbol" w:hint="default"/>
@@ -5193,7 +5369,7 @@
       <w:lvlText w:val="o"/>
       <w:lvlJc w:val="left"/>
       <w:pPr>
-        <w:ind w:left="1440" w:hanging="360"/>
+        <w:ind w:left="1788" w:hanging="360"/>
       </w:pPr>
       <w:rPr>
         <w:rFonts w:ascii="Courier New" w:hAnsi="Courier New" w:cs="Courier New" w:hint="default"/>
@@ -5205,7 +5381,7 @@
       <w:lvlText w:val=""/>
       <w:lvlJc w:val="left"/>
       <w:pPr>
-        <w:ind w:left="2160" w:hanging="360"/>
+        <w:ind w:left="2508" w:hanging="360"/>
       </w:pPr>
       <w:rPr>
         <w:rFonts w:ascii="Wingdings" w:hAnsi="Wingdings" w:hint="default"/>
@@ -5217,7 +5393,7 @@
       <w:lvlText w:val=""/>
       <w:lvlJc w:val="left"/>
       <w:pPr>
-        <w:ind w:left="2880" w:hanging="360"/>
+        <w:ind w:left="3228" w:hanging="360"/>
       </w:pPr>
       <w:rPr>
         <w:rFonts w:ascii="Symbol" w:hAnsi="Symbol" w:hint="default"/>
@@ -5229,7 +5405,7 @@
       <w:lvlText w:val="o"/>
       <w:lvlJc w:val="left"/>
       <w:pPr>
-        <w:ind w:left="3600" w:hanging="360"/>
+        <w:ind w:left="3948" w:hanging="360"/>
       </w:pPr>
       <w:rPr>
         <w:rFonts w:ascii="Courier New" w:hAnsi="Courier New" w:cs="Courier New" w:hint="default"/>
@@ -5241,7 +5417,7 @@
       <w:lvlText w:val=""/>
       <w:lvlJc w:val="left"/>
       <w:pPr>
-        <w:ind w:left="4320" w:hanging="360"/>
+        <w:ind w:left="4668" w:hanging="360"/>
       </w:pPr>
       <w:rPr>
         <w:rFonts w:ascii="Wingdings" w:hAnsi="Wingdings" w:hint="default"/>
@@ -5253,7 +5429,7 @@
       <w:lvlText w:val=""/>
       <w:lvlJc w:val="left"/>
       <w:pPr>
-        <w:ind w:left="5040" w:hanging="360"/>
+        <w:ind w:left="5388" w:hanging="360"/>
       </w:pPr>
       <w:rPr>
         <w:rFonts w:ascii="Symbol" w:hAnsi="Symbol" w:hint="default"/>
@@ -5265,7 +5441,7 @@
       <w:lvlText w:val="o"/>
       <w:lvlJc w:val="left"/>
       <w:pPr>
-        <w:ind w:left="5760" w:hanging="360"/>
+        <w:ind w:left="6108" w:hanging="360"/>
       </w:pPr>
       <w:rPr>
         <w:rFonts w:ascii="Courier New" w:hAnsi="Courier New" w:cs="Courier New" w:hint="default"/>
@@ -5277,14 +5453,103 @@
       <w:lvlText w:val=""/>
       <w:lvlJc w:val="left"/>
       <w:pPr>
-        <w:ind w:left="6480" w:hanging="360"/>
+        <w:ind w:left="6828" w:hanging="360"/>
       </w:pPr>
       <w:rPr>
         <w:rFonts w:ascii="Wingdings" w:hAnsi="Wingdings" w:hint="default"/>
       </w:rPr>
     </w:lvl>
   </w:abstractNum>
-  <w:abstractNum w:abstractNumId="12">
+  <w:abstractNum w:abstractNumId="13" w15:restartNumberingAfterBreak="0">
+    <w:nsid w:val="560F3D26"/>
+    <w:multiLevelType w:val="hybridMultilevel"/>
+    <w:tmpl w:val="1888A152"/>
+    <w:lvl w:ilvl="0" w:tplc="08090001">
+      <w:start w:val="1"/>
+      <w:numFmt w:val="bullet"/>
+      <w:lvlText w:val=""/>
+      <w:lvlJc w:val="left"/>
+      <w:pPr>
+        <w:ind w:left="1068" w:hanging="360"/>
+      </w:pPr>
+      <w:rPr>
+        <w:rFonts w:ascii="Symbol" w:hAnsi="Symbol" w:hint="default"/>
+      </w:rPr>
+    </w:lvl>
+    <w:lvl w:ilvl="1" w:tplc="08090019">
+      <w:start w:val="1"/>
+      <w:numFmt w:val="lowerLetter"/>
+      <w:lvlText w:val="%2."/>
+      <w:lvlJc w:val="left"/>
+      <w:pPr>
+        <w:ind w:left="1788" w:hanging="360"/>
+      </w:pPr>
+    </w:lvl>
+    <w:lvl w:ilvl="2" w:tplc="0809001B" w:tentative="1">
+      <w:start w:val="1"/>
+      <w:numFmt w:val="lowerRoman"/>
+      <w:lvlText w:val="%3."/>
+      <w:lvlJc w:val="right"/>
+      <w:pPr>
+        <w:ind w:left="2508" w:hanging="180"/>
+      </w:pPr>
+    </w:lvl>
+    <w:lvl w:ilvl="3" w:tplc="0809000F" w:tentative="1">
+      <w:start w:val="1"/>
+      <w:numFmt w:val="decimal"/>
+      <w:lvlText w:val="%4."/>
+      <w:lvlJc w:val="left"/>
+      <w:pPr>
+        <w:ind w:left="3228" w:hanging="360"/>
+      </w:pPr>
+    </w:lvl>
+    <w:lvl w:ilvl="4" w:tplc="08090019" w:tentative="1">
+      <w:start w:val="1"/>
+      <w:numFmt w:val="lowerLetter"/>
+      <w:lvlText w:val="%5."/>
+      <w:lvlJc w:val="left"/>
+      <w:pPr>
+        <w:ind w:left="3948" w:hanging="360"/>
+      </w:pPr>
+    </w:lvl>
+    <w:lvl w:ilvl="5" w:tplc="0809001B" w:tentative="1">
+      <w:start w:val="1"/>
+      <w:numFmt w:val="lowerRoman"/>
+      <w:lvlText w:val="%6."/>
+      <w:lvlJc w:val="right"/>
+      <w:pPr>
+        <w:ind w:left="4668" w:hanging="180"/>
+      </w:pPr>
+    </w:lvl>
+    <w:lvl w:ilvl="6" w:tplc="0809000F" w:tentative="1">
+      <w:start w:val="1"/>
+      <w:numFmt w:val="decimal"/>
+      <w:lvlText w:val="%7."/>
+      <w:lvlJc w:val="left"/>
+      <w:pPr>
+        <w:ind w:left="5388" w:hanging="360"/>
+      </w:pPr>
+    </w:lvl>
+    <w:lvl w:ilvl="7" w:tplc="08090019" w:tentative="1">
+      <w:start w:val="1"/>
+      <w:numFmt w:val="lowerLetter"/>
+      <w:lvlText w:val="%8."/>
+      <w:lvlJc w:val="left"/>
+      <w:pPr>
+        <w:ind w:left="6108" w:hanging="360"/>
+      </w:pPr>
+    </w:lvl>
+    <w:lvl w:ilvl="8" w:tplc="0809001B" w:tentative="1">
+      <w:start w:val="1"/>
+      <w:numFmt w:val="lowerRoman"/>
+      <w:lvlText w:val="%9."/>
+      <w:lvlJc w:val="right"/>
+      <w:pPr>
+        <w:ind w:left="6828" w:hanging="180"/>
+      </w:pPr>
+    </w:lvl>
+  </w:abstractNum>
+  <w:abstractNum w:abstractNumId="14" w15:restartNumberingAfterBreak="0">
     <w:nsid w:val="5C8A5BEA"/>
     <w:multiLevelType w:val="hybridMultilevel"/>
     <w:tmpl w:val="C108CDA8"/>
@@ -5397,7 +5662,7 @@
       </w:rPr>
     </w:lvl>
   </w:abstractNum>
-  <w:abstractNum w:abstractNumId="13">
+  <w:abstractNum w:abstractNumId="15" w15:restartNumberingAfterBreak="0">
     <w:nsid w:val="5CE34A3A"/>
     <w:multiLevelType w:val="hybridMultilevel"/>
     <w:tmpl w:val="95B8288C"/>
@@ -5407,7 +5672,7 @@
       <w:lvlText w:val=""/>
       <w:lvlJc w:val="left"/>
       <w:pPr>
-        <w:ind w:left="720" w:hanging="360"/>
+        <w:ind w:left="1068" w:hanging="360"/>
       </w:pPr>
       <w:rPr>
         <w:rFonts w:ascii="Symbol" w:hAnsi="Symbol" w:hint="default"/>
@@ -5419,7 +5684,7 @@
       <w:lvlText w:val="o"/>
       <w:lvlJc w:val="left"/>
       <w:pPr>
-        <w:ind w:left="1440" w:hanging="360"/>
+        <w:ind w:left="1788" w:hanging="360"/>
       </w:pPr>
       <w:rPr>
         <w:rFonts w:ascii="Courier New" w:hAnsi="Courier New" w:cs="Courier New" w:hint="default"/>
@@ -5431,7 +5696,7 @@
       <w:lvlText w:val=""/>
       <w:lvlJc w:val="left"/>
       <w:pPr>
-        <w:ind w:left="2160" w:hanging="360"/>
+        <w:ind w:left="2508" w:hanging="360"/>
       </w:pPr>
       <w:rPr>
         <w:rFonts w:ascii="Wingdings" w:hAnsi="Wingdings" w:hint="default"/>
@@ -5443,7 +5708,7 @@
       <w:lvlText w:val=""/>
       <w:lvlJc w:val="left"/>
       <w:pPr>
-        <w:ind w:left="2880" w:hanging="360"/>
+        <w:ind w:left="3228" w:hanging="360"/>
       </w:pPr>
       <w:rPr>
         <w:rFonts w:ascii="Symbol" w:hAnsi="Symbol" w:hint="default"/>
@@ -5455,7 +5720,7 @@
       <w:lvlText w:val="o"/>
       <w:lvlJc w:val="left"/>
       <w:pPr>
-        <w:ind w:left="3600" w:hanging="360"/>
+        <w:ind w:left="3948" w:hanging="360"/>
       </w:pPr>
       <w:rPr>
         <w:rFonts w:ascii="Courier New" w:hAnsi="Courier New" w:cs="Courier New" w:hint="default"/>
@@ -5467,7 +5732,7 @@
       <w:lvlText w:val=""/>
       <w:lvlJc w:val="left"/>
       <w:pPr>
-        <w:ind w:left="4320" w:hanging="360"/>
+        <w:ind w:left="4668" w:hanging="360"/>
       </w:pPr>
       <w:rPr>
         <w:rFonts w:ascii="Wingdings" w:hAnsi="Wingdings" w:hint="default"/>
@@ -5479,7 +5744,7 @@
       <w:lvlText w:val=""/>
       <w:lvlJc w:val="left"/>
       <w:pPr>
-        <w:ind w:left="5040" w:hanging="360"/>
+        <w:ind w:left="5388" w:hanging="360"/>
       </w:pPr>
       <w:rPr>
         <w:rFonts w:ascii="Symbol" w:hAnsi="Symbol" w:hint="default"/>
@@ -5491,7 +5756,7 @@
       <w:lvlText w:val="o"/>
       <w:lvlJc w:val="left"/>
       <w:pPr>
-        <w:ind w:left="5760" w:hanging="360"/>
+        <w:ind w:left="6108" w:hanging="360"/>
       </w:pPr>
       <w:rPr>
         <w:rFonts w:ascii="Courier New" w:hAnsi="Courier New" w:cs="Courier New" w:hint="default"/>
@@ -5503,14 +5768,14 @@
       <w:lvlText w:val=""/>
       <w:lvlJc w:val="left"/>
       <w:pPr>
-        <w:ind w:left="6480" w:hanging="360"/>
+        <w:ind w:left="6828" w:hanging="360"/>
       </w:pPr>
       <w:rPr>
         <w:rFonts w:ascii="Wingdings" w:hAnsi="Wingdings" w:hint="default"/>
       </w:rPr>
     </w:lvl>
   </w:abstractNum>
-  <w:abstractNum w:abstractNumId="14">
+  <w:abstractNum w:abstractNumId="16" w15:restartNumberingAfterBreak="0">
     <w:nsid w:val="6745067F"/>
     <w:multiLevelType w:val="hybridMultilevel"/>
     <w:tmpl w:val="4AF4E608"/>
@@ -5520,7 +5785,7 @@
       <w:lvlText w:val=""/>
       <w:lvlJc w:val="left"/>
       <w:pPr>
-        <w:ind w:left="720" w:hanging="360"/>
+        <w:ind w:left="1068" w:hanging="360"/>
       </w:pPr>
       <w:rPr>
         <w:rFonts w:ascii="Symbol" w:hAnsi="Symbol" w:hint="default"/>
@@ -5532,7 +5797,7 @@
       <w:lvlText w:val="o"/>
       <w:lvlJc w:val="left"/>
       <w:pPr>
-        <w:ind w:left="1440" w:hanging="360"/>
+        <w:ind w:left="1788" w:hanging="360"/>
       </w:pPr>
       <w:rPr>
         <w:rFonts w:ascii="Courier New" w:hAnsi="Courier New" w:cs="Courier New" w:hint="default"/>
@@ -5544,7 +5809,7 @@
       <w:lvlText w:val=""/>
       <w:lvlJc w:val="left"/>
       <w:pPr>
-        <w:ind w:left="2160" w:hanging="360"/>
+        <w:ind w:left="2508" w:hanging="360"/>
       </w:pPr>
       <w:rPr>
         <w:rFonts w:ascii="Wingdings" w:hAnsi="Wingdings" w:hint="default"/>
@@ -5556,7 +5821,7 @@
       <w:lvlText w:val=""/>
       <w:lvlJc w:val="left"/>
       <w:pPr>
-        <w:ind w:left="2880" w:hanging="360"/>
+        <w:ind w:left="3228" w:hanging="360"/>
       </w:pPr>
       <w:rPr>
         <w:rFonts w:ascii="Symbol" w:hAnsi="Symbol" w:hint="default"/>
@@ -5568,7 +5833,7 @@
       <w:lvlText w:val="o"/>
       <w:lvlJc w:val="left"/>
       <w:pPr>
-        <w:ind w:left="3600" w:hanging="360"/>
+        <w:ind w:left="3948" w:hanging="360"/>
       </w:pPr>
       <w:rPr>
         <w:rFonts w:ascii="Courier New" w:hAnsi="Courier New" w:cs="Courier New" w:hint="default"/>
@@ -5580,7 +5845,7 @@
       <w:lvlText w:val=""/>
       <w:lvlJc w:val="left"/>
       <w:pPr>
-        <w:ind w:left="4320" w:hanging="360"/>
+        <w:ind w:left="4668" w:hanging="360"/>
       </w:pPr>
       <w:rPr>
         <w:rFonts w:ascii="Wingdings" w:hAnsi="Wingdings" w:hint="default"/>
@@ -5592,7 +5857,7 @@
       <w:lvlText w:val=""/>
       <w:lvlJc w:val="left"/>
       <w:pPr>
-        <w:ind w:left="5040" w:hanging="360"/>
+        <w:ind w:left="5388" w:hanging="360"/>
       </w:pPr>
       <w:rPr>
         <w:rFonts w:ascii="Symbol" w:hAnsi="Symbol" w:hint="default"/>
@@ -5604,7 +5869,7 @@
       <w:lvlText w:val="o"/>
       <w:lvlJc w:val="left"/>
       <w:pPr>
-        <w:ind w:left="5760" w:hanging="360"/>
+        <w:ind w:left="6108" w:hanging="360"/>
       </w:pPr>
       <w:rPr>
         <w:rFonts w:ascii="Courier New" w:hAnsi="Courier New" w:cs="Courier New" w:hint="default"/>
@@ -5616,14 +5881,14 @@
       <w:lvlText w:val=""/>
       <w:lvlJc w:val="left"/>
       <w:pPr>
-        <w:ind w:left="6480" w:hanging="360"/>
+        <w:ind w:left="6828" w:hanging="360"/>
       </w:pPr>
       <w:rPr>
         <w:rFonts w:ascii="Wingdings" w:hAnsi="Wingdings" w:hint="default"/>
       </w:rPr>
     </w:lvl>
   </w:abstractNum>
-  <w:abstractNum w:abstractNumId="15">
+  <w:abstractNum w:abstractNumId="17" w15:restartNumberingAfterBreak="0">
     <w:nsid w:val="7561488E"/>
     <w:multiLevelType w:val="hybridMultilevel"/>
     <w:tmpl w:val="61FA0E7C"/>
@@ -5737,58 +6002,64 @@
     </w:lvl>
   </w:abstractNum>
   <w:num w:numId="1">
+    <w:abstractNumId w:val="7"/>
+  </w:num>
+  <w:num w:numId="2">
+    <w:abstractNumId w:val="2"/>
+  </w:num>
+  <w:num w:numId="3">
+    <w:abstractNumId w:val="5"/>
+  </w:num>
+  <w:num w:numId="4">
+    <w:abstractNumId w:val="3"/>
+  </w:num>
+  <w:num w:numId="5">
     <w:abstractNumId w:val="6"/>
   </w:num>
-  <w:num w:numId="2">
+  <w:num w:numId="6">
+    <w:abstractNumId w:val="9"/>
+  </w:num>
+  <w:num w:numId="7">
+    <w:abstractNumId w:val="16"/>
+  </w:num>
+  <w:num w:numId="8">
+    <w:abstractNumId w:val="14"/>
+  </w:num>
+  <w:num w:numId="9">
+    <w:abstractNumId w:val="11"/>
+  </w:num>
+  <w:num w:numId="10">
+    <w:abstractNumId w:val="10"/>
+  </w:num>
+  <w:num w:numId="11">
+    <w:abstractNumId w:val="12"/>
+  </w:num>
+  <w:num w:numId="12">
+    <w:abstractNumId w:val="17"/>
+  </w:num>
+  <w:num w:numId="13">
+    <w:abstractNumId w:val="8"/>
+  </w:num>
+  <w:num w:numId="14">
+    <w:abstractNumId w:val="15"/>
+  </w:num>
+  <w:num w:numId="15">
+    <w:abstractNumId w:val="4"/>
+  </w:num>
+  <w:num w:numId="16">
     <w:abstractNumId w:val="1"/>
   </w:num>
-  <w:num w:numId="3">
-    <w:abstractNumId w:val="4"/>
+  <w:num w:numId="17">
+    <w:abstractNumId w:val="0"/>
   </w:num>
-  <w:num w:numId="4">
-    <w:abstractNumId w:val="2"/>
-  </w:num>
-  <w:num w:numId="5">
-    <w:abstractNumId w:val="5"/>
-  </w:num>
-  <w:num w:numId="6">
-    <w:abstractNumId w:val="8"/>
-  </w:num>
-  <w:num w:numId="7">
-    <w:abstractNumId w:val="14"/>
-  </w:num>
-  <w:num w:numId="8">
-    <w:abstractNumId w:val="12"/>
-  </w:num>
-  <w:num w:numId="9">
-    <w:abstractNumId w:val="10"/>
-  </w:num>
-  <w:num w:numId="10">
-    <w:abstractNumId w:val="9"/>
-  </w:num>
-  <w:num w:numId="11">
-    <w:abstractNumId w:val="11"/>
-  </w:num>
-  <w:num w:numId="12">
-    <w:abstractNumId w:val="15"/>
-  </w:num>
-  <w:num w:numId="13">
-    <w:abstractNumId w:val="7"/>
-  </w:num>
-  <w:num w:numId="14">
+  <w:num w:numId="18">
     <w:abstractNumId w:val="13"/>
-  </w:num>
-  <w:num w:numId="15">
-    <w:abstractNumId w:val="3"/>
-  </w:num>
-  <w:num w:numId="16">
-    <w:abstractNumId w:val="0"/>
   </w:num>
 </w:numbering>
 </file>
 
 <file path=word/styles.xml><?xml version="1.0" encoding="utf-8"?>
-<w:styles xmlns:mc="http://schemas.openxmlformats.org/markup-compatibility/2006" xmlns:r="http://schemas.openxmlformats.org/officeDocument/2006/relationships" xmlns:w="http://schemas.openxmlformats.org/wordprocessingml/2006/main" xmlns:w14="http://schemas.microsoft.com/office/word/2010/wordml" xmlns:w15="http://schemas.microsoft.com/office/word/2012/wordml" mc:Ignorable="w14 w15">
+<w:styles xmlns:mc="http://schemas.openxmlformats.org/markup-compatibility/2006" xmlns:r="http://schemas.openxmlformats.org/officeDocument/2006/relationships" xmlns:w="http://schemas.openxmlformats.org/wordprocessingml/2006/main" xmlns:w14="http://schemas.microsoft.com/office/word/2010/wordml" xmlns:w15="http://schemas.microsoft.com/office/word/2012/wordml" xmlns:w16cid="http://schemas.microsoft.com/office/word/2016/wordml/cid" xmlns:w16se="http://schemas.microsoft.com/office/word/2015/wordml/symex" mc:Ignorable="w14 w15 w16se w16cid">
   <w:docDefaults>
     <w:rPrDefault>
       <w:rPr>
@@ -5800,7 +6071,7 @@
     </w:rPrDefault>
     <w:pPrDefault/>
   </w:docDefaults>
-  <w:latentStyles w:defLockedState="0" w:defUIPriority="99" w:defSemiHidden="0" w:defUnhideWhenUsed="0" w:defQFormat="0" w:count="382">
+  <w:latentStyles w:defLockedState="0" w:defUIPriority="99" w:defSemiHidden="0" w:defUnhideWhenUsed="0" w:defQFormat="0" w:count="377">
     <w:lsdException w:name="Normal" w:uiPriority="0" w:qFormat="1"/>
     <w:lsdException w:name="heading 1" w:uiPriority="9" w:qFormat="1"/>
     <w:lsdException w:name="heading 2" w:semiHidden="1" w:uiPriority="9" w:unhideWhenUsed="1" w:qFormat="1"/>
@@ -6178,6 +6449,7 @@
   <w:style w:type="paragraph" w:default="1" w:styleId="Normale">
     <w:name w:val="Normal"/>
     <w:qFormat/>
+    <w:rsid w:val="00D33C35"/>
     <w:rPr>
       <w:lang w:val="en-GB"/>
     </w:rPr>
@@ -6565,7 +6837,7 @@
 </file>
 
 <file path=customXml/itemProps1.xml><?xml version="1.0" encoding="utf-8"?>
-<ds:datastoreItem xmlns:ds="http://schemas.openxmlformats.org/officeDocument/2006/customXml" ds:itemID="{B1C2C87B-AFDF-4942-B203-BB6C7D37B864}">
+<ds:datastoreItem xmlns:ds="http://schemas.openxmlformats.org/officeDocument/2006/customXml" ds:itemID="{DD035BEA-8282-40CB-868B-F14024CD1E58}">
   <ds:schemaRefs>
     <ds:schemaRef ds:uri="http://schemas.openxmlformats.org/officeDocument/2006/bibliography"/>
   </ds:schemaRefs>

</xml_diff>

<commit_message>
add report state diagram and user login sequence diagram
</commit_message>
<xml_diff>
--- a/sketches_for_project - 27-10.docx
+++ b/sketches_for_project - 27-10.docx
@@ -3277,15 +3277,7 @@
         <w:t>Exceptions:</w:t>
       </w:r>
       <w:r>
-        <w:t xml:space="preserve"> The username and password furnished by the agent are not correct. In this case, the system does not redirect the agent to his personal </w:t>
-      </w:r>
-      <w:proofErr w:type="gramStart"/>
-      <w:r>
-        <w:t>page, but</w:t>
-      </w:r>
-      <w:proofErr w:type="gramEnd"/>
-      <w:r>
-        <w:t xml:space="preserve"> notifies him that an error has been made and allows to input his username and password again.</w:t>
+        <w:t xml:space="preserve"> The username and password furnished by the agent are not correct. In this case, the system does not redirect the agent to his personal page, but notifies him that an error has been made and allows to input his username and password again.</w:t>
       </w:r>
       <w:r>
         <w:br/>
@@ -3475,7 +3467,18 @@
         <w:t>Entry condition:</w:t>
       </w:r>
       <w:r>
-        <w:t xml:space="preserve"> The supervisor must be on his personal homepage.</w:t>
+        <w:t xml:space="preserve"> The supervisor must be </w:t>
+      </w:r>
+      <w:r>
+        <w:t xml:space="preserve">logged in. Possibly he </w:t>
+      </w:r>
+      <w:proofErr w:type="gramStart"/>
+      <w:r>
+        <w:t>have</w:t>
+      </w:r>
+      <w:proofErr w:type="gramEnd"/>
+      <w:r>
+        <w:t xml:space="preserve"> received a notification about a new available suggestion. </w:t>
       </w:r>
       <w:r>
         <w:br/>
@@ -3493,16 +3496,7 @@
         </w:numPr>
       </w:pPr>
       <w:r>
-        <w:t xml:space="preserve">The </w:t>
-      </w:r>
-      <w:r>
-        <w:t>supervisor</w:t>
-      </w:r>
-      <w:r>
-        <w:t xml:space="preserve"> clicks </w:t>
-      </w:r>
-      <w:r>
-        <w:t xml:space="preserve">on the “Recent </w:t>
+        <w:t xml:space="preserve">The supervisor clicks on the “Recent </w:t>
       </w:r>
       <w:r>
         <w:rPr>
@@ -3511,8 +3505,16 @@
         <w:t>Suggestions</w:t>
       </w:r>
       <w:r>
-        <w:t>” button.</w:t>
-      </w:r>
+        <w:t>” button</w:t>
+      </w:r>
+      <w:r>
+        <w:t xml:space="preserve"> or clicks on the new suggestion notification</w:t>
+      </w:r>
+      <w:r>
+        <w:t>.</w:t>
+      </w:r>
+      <w:bookmarkStart w:id="0" w:name="_GoBack"/>
+      <w:bookmarkEnd w:id="0"/>
     </w:p>
     <w:p>
       <w:pPr>
@@ -3590,8 +3592,6 @@
       <w:r>
         <w:t>about this exception. The system redirect the supervisor to his personal page.</w:t>
       </w:r>
-      <w:bookmarkStart w:id="0" w:name="_GoBack"/>
-      <w:bookmarkEnd w:id="0"/>
     </w:p>
     <w:p>
       <w:pPr>
@@ -6837,7 +6837,7 @@
 </file>
 
 <file path=customXml/itemProps1.xml><?xml version="1.0" encoding="utf-8"?>
-<ds:datastoreItem xmlns:ds="http://schemas.openxmlformats.org/officeDocument/2006/customXml" ds:itemID="{DD035BEA-8282-40CB-868B-F14024CD1E58}">
+<ds:datastoreItem xmlns:ds="http://schemas.openxmlformats.org/officeDocument/2006/customXml" ds:itemID="{8F766222-CF8D-4AD4-9D81-7A14A622ED62}">
   <ds:schemaRefs>
     <ds:schemaRef ds:uri="http://schemas.openxmlformats.org/officeDocument/2006/bibliography"/>
   </ds:schemaRefs>

</xml_diff>

<commit_message>
added scenarios and use cases
</commit_message>
<xml_diff>
--- a/sketches_for_project - 27-10.docx
+++ b/sketches_for_project - 27-10.docx
@@ -1,6 +1,6 @@
 
 <file path=word/document.xml><?xml version="1.0" encoding="utf-8"?>
-<w:document xmlns:wpc="http://schemas.microsoft.com/office/word/2010/wordprocessingCanvas" xmlns:cx="http://schemas.microsoft.com/office/drawing/2014/chartex" xmlns:cx1="http://schemas.microsoft.com/office/drawing/2015/9/8/chartex" xmlns:cx2="http://schemas.microsoft.com/office/drawing/2015/10/21/chartex" xmlns:cx3="http://schemas.microsoft.com/office/drawing/2016/5/9/chartex" xmlns:cx4="http://schemas.microsoft.com/office/drawing/2016/5/10/chartex" xmlns:cx5="http://schemas.microsoft.com/office/drawing/2016/5/11/chartex" xmlns:cx6="http://schemas.microsoft.com/office/drawing/2016/5/12/chartex" xmlns:cx7="http://schemas.microsoft.com/office/drawing/2016/5/13/chartex" xmlns:cx8="http://schemas.microsoft.com/office/drawing/2016/5/14/chartex" xmlns:mc="http://schemas.openxmlformats.org/markup-compatibility/2006" xmlns:aink="http://schemas.microsoft.com/office/drawing/2016/ink" xmlns:am3d="http://schemas.microsoft.com/office/drawing/2017/model3d" xmlns:o="urn:schemas-microsoft-com:office:office" xmlns:r="http://schemas.openxmlformats.org/officeDocument/2006/relationships" xmlns:m="http://schemas.openxmlformats.org/officeDocument/2006/math" xmlns:v="urn:schemas-microsoft-com:vml" xmlns:wp14="http://schemas.microsoft.com/office/word/2010/wordprocessingDrawing" xmlns:wp="http://schemas.openxmlformats.org/drawingml/2006/wordprocessingDrawing" xmlns:w10="urn:schemas-microsoft-com:office:word" xmlns:w="http://schemas.openxmlformats.org/wordprocessingml/2006/main" xmlns:w14="http://schemas.microsoft.com/office/word/2010/wordml" xmlns:w15="http://schemas.microsoft.com/office/word/2012/wordml" xmlns:w16cid="http://schemas.microsoft.com/office/word/2016/wordml/cid" xmlns:w16se="http://schemas.microsoft.com/office/word/2015/wordml/symex" xmlns:wpg="http://schemas.microsoft.com/office/word/2010/wordprocessingGroup" xmlns:wpi="http://schemas.microsoft.com/office/word/2010/wordprocessingInk" xmlns:wne="http://schemas.microsoft.com/office/word/2006/wordml" xmlns:wps="http://schemas.microsoft.com/office/word/2010/wordprocessingShape" mc:Ignorable="w14 w15 w16se w16cid wp14">
+<w:document xmlns:wpc="http://schemas.microsoft.com/office/word/2010/wordprocessingCanvas" xmlns:mo="http://schemas.microsoft.com/office/mac/office/2008/main" xmlns:mc="http://schemas.openxmlformats.org/markup-compatibility/2006" xmlns:mv="urn:schemas-microsoft-com:mac:vml" xmlns:o="urn:schemas-microsoft-com:office:office" xmlns:r="http://schemas.openxmlformats.org/officeDocument/2006/relationships" xmlns:m="http://schemas.openxmlformats.org/officeDocument/2006/math" xmlns:v="urn:schemas-microsoft-com:vml" xmlns:wp14="http://schemas.microsoft.com/office/word/2010/wordprocessingDrawing" xmlns:wp="http://schemas.openxmlformats.org/drawingml/2006/wordprocessingDrawing" xmlns:w10="urn:schemas-microsoft-com:office:word" xmlns:w="http://schemas.openxmlformats.org/wordprocessingml/2006/main" xmlns:w14="http://schemas.microsoft.com/office/word/2010/wordml" xmlns:w15="http://schemas.microsoft.com/office/word/2012/wordml" xmlns:wpg="http://schemas.microsoft.com/office/word/2010/wordprocessingGroup" xmlns:wpi="http://schemas.microsoft.com/office/word/2010/wordprocessingInk" xmlns:wne="http://schemas.microsoft.com/office/word/2006/wordml" xmlns:wps="http://schemas.microsoft.com/office/word/2010/wordprocessingShape" mc:Ignorable="w14 w15 wp14">
   <w:body>
     <w:p>
       <w:r>
@@ -2306,7 +2306,11 @@
     <w:p/>
     <w:p>
       <w:r>
-        <w:t xml:space="preserve">1.Reports a </w:t>
+        <w:t>1</w:t>
+      </w:r>
+      <w:bookmarkStart w:id="0" w:name="_GoBack"/>
+      <w:r>
+        <w:t xml:space="preserve">.Reports a </w:t>
       </w:r>
       <w:r>
         <w:t>violation</w:t>
@@ -2894,6 +2898,7 @@
         <w:t xml:space="preserve">Probably he won’t do it another time. </w:t>
       </w:r>
     </w:p>
+    <w:bookmarkEnd w:id="0"/>
     <w:p/>
     <w:p>
       <w:r>
@@ -2909,9 +2914,12 @@
       </w:r>
       <w:proofErr w:type="spellStart"/>
       <w:r>
-        <w:t>c.p.p.</w:t>
+        <w:t>c.p.p</w:t>
       </w:r>
       <w:proofErr w:type="spellEnd"/>
+      <w:r>
+        <w:t>.</w:t>
+      </w:r>
     </w:p>
     <w:p/>
     <w:p>
@@ -2961,7 +2969,132 @@
       </w:r>
       <w:r>
         <w:br/>
-        <w:t>Entry condition: There are no entry condition</w:t>
+        <w:t xml:space="preserve">Entry condition: </w:t>
+      </w:r>
+    </w:p>
+    <w:p>
+      <w:pPr>
+        <w:pStyle w:val="Paragrafoelenco"/>
+        <w:numPr>
+          <w:ilvl w:val="0"/>
+          <w:numId w:val="21"/>
+        </w:numPr>
+      </w:pPr>
+      <w:r>
+        <w:t>The User needs to have the application opened</w:t>
+      </w:r>
+    </w:p>
+    <w:p>
+      <w:pPr>
+        <w:ind w:firstLine="708"/>
+      </w:pPr>
+      <w:r>
+        <w:t>Flow of events:</w:t>
+      </w:r>
+    </w:p>
+    <w:p>
+      <w:pPr>
+        <w:pStyle w:val="Paragrafoelenco"/>
+        <w:numPr>
+          <w:ilvl w:val="0"/>
+          <w:numId w:val="21"/>
+        </w:numPr>
+      </w:pPr>
+      <w:r>
+        <w:t>The User clicks on the login button</w:t>
+      </w:r>
+    </w:p>
+    <w:p>
+      <w:pPr>
+        <w:pStyle w:val="Paragrafoelenco"/>
+        <w:numPr>
+          <w:ilvl w:val="0"/>
+          <w:numId w:val="15"/>
+        </w:numPr>
+      </w:pPr>
+      <w:r>
+        <w:t xml:space="preserve">The user input his username (ID) and his password. </w:t>
+      </w:r>
+    </w:p>
+    <w:p>
+      <w:pPr>
+        <w:pStyle w:val="Paragrafoelenco"/>
+        <w:numPr>
+          <w:ilvl w:val="0"/>
+          <w:numId w:val="15"/>
+        </w:numPr>
+      </w:pPr>
+      <w:r>
+        <w:t xml:space="preserve">The user clicks on the </w:t>
+      </w:r>
+      <w:r>
+        <w:t xml:space="preserve">“confirm” </w:t>
+      </w:r>
+      <w:r>
+        <w:t>button.</w:t>
+      </w:r>
+    </w:p>
+    <w:p>
+      <w:pPr>
+        <w:pStyle w:val="Paragrafoelenco"/>
+        <w:numPr>
+          <w:ilvl w:val="0"/>
+          <w:numId w:val="15"/>
+        </w:numPr>
+      </w:pPr>
+      <w:r>
+        <w:t>The system redirects the taxi driver to his personal homepage.</w:t>
+      </w:r>
+    </w:p>
+    <w:p>
+      <w:pPr>
+        <w:ind w:left="708"/>
+      </w:pPr>
+      <w:r>
+        <w:t>Exit conditions: The user is successfully redirected to his personal homepage.</w:t>
+      </w:r>
+    </w:p>
+    <w:p>
+      <w:pPr>
+        <w:ind w:left="708"/>
+      </w:pPr>
+      <w:r>
+        <w:t xml:space="preserve">Exceptions: The code and password </w:t>
+      </w:r>
+      <w:r>
+        <w:t>provided</w:t>
+      </w:r>
+      <w:r>
+        <w:t xml:space="preserve"> by the user are not correct. In this case, the system does not redirect the user to his personal homepage but notifies him that an error has been made and allows to input his code and password again.</w:t>
+      </w:r>
+    </w:p>
+    <w:p/>
+    <w:p>
+      <w:pPr>
+        <w:pStyle w:val="Paragrafoelenco"/>
+        <w:numPr>
+          <w:ilvl w:val="0"/>
+          <w:numId w:val="16"/>
+        </w:numPr>
+      </w:pPr>
+      <w:r>
+        <w:rPr>
+          <w:b/>
+          <w:bCs/>
+        </w:rPr>
+        <w:t>User reports a violation</w:t>
+      </w:r>
+      <w:r>
+        <w:br/>
+        <w:t>Name: User reports a violation</w:t>
+      </w:r>
+      <w:r>
+        <w:br/>
+        <w:t>Actors: User</w:t>
+      </w:r>
+      <w:r>
+        <w:br/>
+        <w:t>Entry condition: The user must be logged in and on his personal homepage.</w:t>
       </w:r>
       <w:r>
         <w:br/>
@@ -2977,7 +3110,7 @@
         </w:numPr>
       </w:pPr>
       <w:r>
-        <w:t>The user arrives at the homepage of the mobile application.</w:t>
+        <w:t>The user input clicks on the “Report violation” button.</w:t>
       </w:r>
     </w:p>
     <w:p>
@@ -2989,7 +3122,7 @@
         </w:numPr>
       </w:pPr>
       <w:r>
-        <w:t xml:space="preserve">The user input his username (ID) and his password. </w:t>
+        <w:t>The user sets the “type of violation” button to a desired value, chosen from a choice list.</w:t>
       </w:r>
     </w:p>
     <w:p>
@@ -3001,7 +3134,10 @@
         </w:numPr>
       </w:pPr>
       <w:r>
-        <w:t>The user clicks on the log in button.</w:t>
+        <w:t>The user clicks on the “take photos” button and</w:t>
+      </w:r>
+      <w:r>
+        <w:t xml:space="preserve"> complete the operation.</w:t>
       </w:r>
     </w:p>
     <w:p>
@@ -3013,7 +3149,19 @@
         </w:numPr>
       </w:pPr>
       <w:r>
-        <w:t>The system redirects the taxi driver to his personal homepage.</w:t>
+        <w:t>The user eventually fills the form “license plate”.</w:t>
+      </w:r>
+    </w:p>
+    <w:p>
+      <w:pPr>
+        <w:pStyle w:val="Paragrafoelenco"/>
+        <w:numPr>
+          <w:ilvl w:val="0"/>
+          <w:numId w:val="15"/>
+        </w:numPr>
+      </w:pPr>
+      <w:r>
+        <w:t>The user clicks on the “confirm” button and is redirected to his personal home page.</w:t>
       </w:r>
     </w:p>
     <w:p>
@@ -3021,7 +3169,43 @@
         <w:ind w:left="708"/>
       </w:pPr>
       <w:r>
-        <w:t>Exit conditions: The user is successfully redirected to his personal homepage.</w:t>
+        <w:t>Exit conditions:</w:t>
+      </w:r>
+    </w:p>
+    <w:p>
+      <w:pPr>
+        <w:pStyle w:val="Paragrafoelenco"/>
+        <w:numPr>
+          <w:ilvl w:val="0"/>
+          <w:numId w:val="21"/>
+        </w:numPr>
+      </w:pPr>
+      <w:r>
+        <w:t>The system checks the report and manages it, checking if images are corrupted and eventually forwarding the report to the municipality agent.</w:t>
+      </w:r>
+    </w:p>
+    <w:p>
+      <w:pPr>
+        <w:pStyle w:val="Paragrafoelenco"/>
+        <w:numPr>
+          <w:ilvl w:val="0"/>
+          <w:numId w:val="21"/>
+        </w:numPr>
+      </w:pPr>
+      <w:r>
+        <w:t xml:space="preserve">Before confirming, the User clicks on the </w:t>
+      </w:r>
+      <w:r>
+        <w:t>"</w:t>
+      </w:r>
+      <w:r>
+        <w:t>Back</w:t>
+      </w:r>
+      <w:r>
+        <w:t>” button and cancels the current report. Pictures are cancelled too.</w:t>
+      </w:r>
+      <w:r>
+        <w:t xml:space="preserve"> </w:t>
       </w:r>
     </w:p>
     <w:p>
@@ -3029,7 +3213,32 @@
         <w:ind w:left="708"/>
       </w:pPr>
       <w:r>
-        <w:t>Exceptions: The code and password furnished by the user are not correct. In this case, the system does not redirect the user to his personal homepage but notifies him that an error has been made and allows to input his code and password again.</w:t>
+        <w:t xml:space="preserve">Exceptions: </w:t>
+      </w:r>
+      <w:r>
+        <w:t xml:space="preserve">There are no exceptions for this use case. </w:t>
+      </w:r>
+      <w:r>
+        <w:t>(//</w:t>
+      </w:r>
+      <w:proofErr w:type="spellStart"/>
+      <w:r>
+        <w:t>todo</w:t>
+      </w:r>
+      <w:proofErr w:type="spellEnd"/>
+      <w:r>
+        <w:t xml:space="preserve"> </w:t>
+      </w:r>
+      <w:proofErr w:type="spellStart"/>
+      <w:r>
+        <w:t>simo</w:t>
+      </w:r>
+      <w:proofErr w:type="spellEnd"/>
+      <w:r>
+        <w:t>, ask an opinion</w:t>
+      </w:r>
+      <w:r>
+        <w:t>)</w:t>
       </w:r>
     </w:p>
     <w:p>
@@ -3045,19 +3254,19 @@
           <w:b/>
           <w:bCs/>
         </w:rPr>
-        <w:t>User reports a violation</w:t>
+        <w:t>Agent logs in</w:t>
+      </w:r>
+      <w:r>
+        <w:t xml:space="preserve"> </w:t>
       </w:r>
       <w:r>
         <w:br/>
-        <w:t>Name: User reports a violation</w:t>
-      </w:r>
-      <w:r>
-        <w:br/>
-        <w:t>Actors: User</w:t>
-      </w:r>
-      <w:r>
-        <w:br/>
-        <w:t>Entry condition: The user must be logged in and on his personal homepage.</w:t>
+      </w:r>
+      <w:r>
+        <w:t>Entry condition:</w:t>
+      </w:r>
+      <w:r>
+        <w:t xml:space="preserve"> There are no entry conditions</w:t>
       </w:r>
       <w:r>
         <w:br/>
@@ -3069,11 +3278,11 @@
         <w:pStyle w:val="Paragrafoelenco"/>
         <w:numPr>
           <w:ilvl w:val="0"/>
-          <w:numId w:val="15"/>
-        </w:numPr>
-      </w:pPr>
-      <w:r>
-        <w:t>The user input clicks on the “Report violation” button.</w:t>
+          <w:numId w:val="18"/>
+        </w:numPr>
+      </w:pPr>
+      <w:r>
+        <w:t>The agent opens the application and arrives at the homepage.</w:t>
       </w:r>
     </w:p>
     <w:p>
@@ -3081,11 +3290,11 @@
         <w:pStyle w:val="Paragrafoelenco"/>
         <w:numPr>
           <w:ilvl w:val="0"/>
-          <w:numId w:val="15"/>
-        </w:numPr>
-      </w:pPr>
-      <w:r>
-        <w:t>The user sets the “type of violation” button to a desired value, chosen from a choice list.</w:t>
+          <w:numId w:val="18"/>
+        </w:numPr>
+      </w:pPr>
+      <w:r>
+        <w:t>The agent clicks on the “Login” button.</w:t>
       </w:r>
     </w:p>
     <w:p>
@@ -3093,14 +3302,11 @@
         <w:pStyle w:val="Paragrafoelenco"/>
         <w:numPr>
           <w:ilvl w:val="0"/>
-          <w:numId w:val="15"/>
-        </w:numPr>
-      </w:pPr>
-      <w:r>
-        <w:t>The user clicks on the “take photos” button and</w:t>
-      </w:r>
-      <w:r>
-        <w:t xml:space="preserve"> complete the operation.</w:t>
+          <w:numId w:val="18"/>
+        </w:numPr>
+      </w:pPr>
+      <w:r>
+        <w:t>The agent input his username and password.</w:t>
       </w:r>
     </w:p>
     <w:p>
@@ -3108,11 +3314,11 @@
         <w:pStyle w:val="Paragrafoelenco"/>
         <w:numPr>
           <w:ilvl w:val="0"/>
-          <w:numId w:val="15"/>
-        </w:numPr>
-      </w:pPr>
-      <w:r>
-        <w:t>The user eventually fills the form “license plate”.</w:t>
+          <w:numId w:val="18"/>
+        </w:numPr>
+      </w:pPr>
+      <w:r>
+        <w:t>The agent clicks on the log in button.</w:t>
       </w:r>
     </w:p>
     <w:p>
@@ -3120,11 +3326,11 @@
         <w:pStyle w:val="Paragrafoelenco"/>
         <w:numPr>
           <w:ilvl w:val="0"/>
-          <w:numId w:val="15"/>
-        </w:numPr>
-      </w:pPr>
-      <w:r>
-        <w:t>The user clicks on the “confirm” button and is redirected to his personal home page.</w:t>
+          <w:numId w:val="18"/>
+        </w:numPr>
+      </w:pPr>
+      <w:r>
+        <w:t>The system redirects the agent to his personal page.</w:t>
       </w:r>
     </w:p>
     <w:p>
@@ -3132,40 +3338,23 @@
         <w:ind w:left="708"/>
       </w:pPr>
       <w:r>
-        <w:t>Exit conditions: The system checks the report and manages it, checking if images are corrupted and eventually forwarding the report to the municipality agent.</w:t>
-      </w:r>
-    </w:p>
-    <w:p>
-      <w:pPr>
-        <w:ind w:left="708"/>
-      </w:pPr>
-      <w:r>
-        <w:t xml:space="preserve">Exceptions: </w:t>
-      </w:r>
-      <w:r>
-        <w:t xml:space="preserve">There are no exceptions for this use case. </w:t>
-      </w:r>
-      <w:r>
-        <w:t>(//</w:t>
-      </w:r>
-      <w:proofErr w:type="spellStart"/>
-      <w:r>
-        <w:t>todo</w:t>
-      </w:r>
-      <w:proofErr w:type="spellEnd"/>
-      <w:r>
-        <w:t xml:space="preserve"> </w:t>
-      </w:r>
-      <w:proofErr w:type="spellStart"/>
-      <w:r>
-        <w:t>simo</w:t>
-      </w:r>
-      <w:proofErr w:type="spellEnd"/>
-      <w:r>
-        <w:t>, ask an opinion</w:t>
-      </w:r>
-      <w:r>
-        <w:t>)</w:t>
+        <w:lastRenderedPageBreak/>
+        <w:t>Exit conditions:</w:t>
+      </w:r>
+      <w:r>
+        <w:t xml:space="preserve"> The agent is successfully redirected to his personal page.</w:t>
+      </w:r>
+      <w:r>
+        <w:br/>
+      </w:r>
+      <w:r>
+        <w:t>Exceptions:</w:t>
+      </w:r>
+      <w:r>
+        <w:t xml:space="preserve"> The username and password furnished by the agent are not correct. In this case, the system does not redirect the agent to his personal page, but notifies him that an error has been made and allows to input his username and password again.</w:t>
+      </w:r>
+      <w:r>
+        <w:br/>
       </w:r>
     </w:p>
     <w:p>
@@ -3175,28 +3364,38 @@
           <w:ilvl w:val="0"/>
           <w:numId w:val="16"/>
         </w:numPr>
-      </w:pPr>
-      <w:r>
         <w:rPr>
           <w:b/>
           <w:bCs/>
         </w:rPr>
-        <w:t>Agent logs in</w:t>
+      </w:pPr>
+      <w:r>
+        <w:rPr>
+          <w:b/>
+          <w:bCs/>
+        </w:rPr>
+        <w:t>Checking statistics</w:t>
+      </w:r>
+    </w:p>
+    <w:p>
+      <w:pPr>
+        <w:pStyle w:val="Paragrafoelenco"/>
+      </w:pPr>
+      <w:r>
+        <w:t>Entry condition:</w:t>
       </w:r>
       <w:r>
         <w:t xml:space="preserve"> </w:t>
       </w:r>
       <w:r>
-        <w:br/>
-      </w:r>
-      <w:r>
-        <w:t>Entry condition:</w:t>
-      </w:r>
-      <w:r>
-        <w:t xml:space="preserve"> There are no entry conditions</w:t>
-      </w:r>
-      <w:r>
-        <w:br/>
+        <w:t>The user needs to have the application opened</w:t>
+      </w:r>
+    </w:p>
+    <w:p>
+      <w:pPr>
+        <w:ind w:firstLine="708"/>
+      </w:pPr>
+      <w:r>
         <w:t>Flow of events:</w:t>
       </w:r>
     </w:p>
@@ -3205,11 +3404,17 @@
         <w:pStyle w:val="Paragrafoelenco"/>
         <w:numPr>
           <w:ilvl w:val="0"/>
-          <w:numId w:val="18"/>
-        </w:numPr>
-      </w:pPr>
-      <w:r>
-        <w:t>The agent opens the application and arrives at the homepage.</w:t>
+          <w:numId w:val="11"/>
+        </w:numPr>
+      </w:pPr>
+      <w:r>
+        <w:t>The user clicks on the Checking statistics</w:t>
+      </w:r>
+      <w:r>
+        <w:t xml:space="preserve"> button</w:t>
+      </w:r>
+      <w:r>
+        <w:t xml:space="preserve"> in the main page</w:t>
       </w:r>
     </w:p>
     <w:p>
@@ -3217,11 +3422,11 @@
         <w:pStyle w:val="Paragrafoelenco"/>
         <w:numPr>
           <w:ilvl w:val="0"/>
-          <w:numId w:val="18"/>
-        </w:numPr>
-      </w:pPr>
-      <w:r>
-        <w:t>The agent clicks on the “Login” button.</w:t>
+          <w:numId w:val="11"/>
+        </w:numPr>
+      </w:pPr>
+      <w:r>
+        <w:t>The user chooses to get statistics either from his city or from another one</w:t>
       </w:r>
     </w:p>
     <w:p>
@@ -3229,11 +3434,11 @@
         <w:pStyle w:val="Paragrafoelenco"/>
         <w:numPr>
           <w:ilvl w:val="0"/>
-          <w:numId w:val="18"/>
-        </w:numPr>
-      </w:pPr>
-      <w:r>
-        <w:t>The agent input his username and password.</w:t>
+          <w:numId w:val="11"/>
+        </w:numPr>
+      </w:pPr>
+      <w:r>
+        <w:t xml:space="preserve">The user clicks on the statistics he wants to know </w:t>
       </w:r>
     </w:p>
     <w:p>
@@ -3241,11 +3446,11 @@
         <w:pStyle w:val="Paragrafoelenco"/>
         <w:numPr>
           <w:ilvl w:val="0"/>
-          <w:numId w:val="18"/>
-        </w:numPr>
-      </w:pPr>
-      <w:r>
-        <w:t>The agent clicks on the log in button.</w:t>
+          <w:numId w:val="11"/>
+        </w:numPr>
+      </w:pPr>
+      <w:r>
+        <w:t>After checking, user presses the Back button to return to the home page</w:t>
       </w:r>
     </w:p>
     <w:p>
@@ -3253,31 +3458,57 @@
         <w:pStyle w:val="Paragrafoelenco"/>
         <w:numPr>
           <w:ilvl w:val="0"/>
-          <w:numId w:val="18"/>
-        </w:numPr>
-      </w:pPr>
-      <w:r>
-        <w:t>The system redirects the agent to his personal page.</w:t>
-      </w:r>
-    </w:p>
-    <w:p>
-      <w:pPr>
-        <w:ind w:left="708"/>
+          <w:numId w:val="11"/>
+        </w:numPr>
+      </w:pPr>
+      <w:r>
+        <w:t>The system asks the user if he wants to confirm with a “Yes” or “No” choice</w:t>
+      </w:r>
+    </w:p>
+    <w:p>
+      <w:pPr>
+        <w:pStyle w:val="Paragrafoelenco"/>
+        <w:numPr>
+          <w:ilvl w:val="0"/>
+          <w:numId w:val="11"/>
+        </w:numPr>
+      </w:pPr>
+      <w:r>
+        <w:t xml:space="preserve">The user </w:t>
+      </w:r>
+      <w:r>
+        <w:t>presses the button he wants, confirming his choice</w:t>
+      </w:r>
+    </w:p>
+    <w:p>
+      <w:pPr>
+        <w:ind w:firstLine="708"/>
       </w:pPr>
       <w:r>
         <w:t>Exit conditions:</w:t>
       </w:r>
-      <w:r>
-        <w:t xml:space="preserve"> The agent is successfully redirected to his personal page.</w:t>
-      </w:r>
-      <w:r>
-        <w:br/>
-      </w:r>
+    </w:p>
+    <w:p>
+      <w:pPr>
+        <w:pStyle w:val="Paragrafoelenco"/>
+        <w:numPr>
+          <w:ilvl w:val="0"/>
+          <w:numId w:val="14"/>
+        </w:numPr>
+      </w:pPr>
+      <w:r>
+        <w:t>User is successfully brought back to the home page</w:t>
+      </w:r>
+    </w:p>
+    <w:p>
+      <w:pPr>
+        <w:ind w:firstLine="708"/>
+      </w:pPr>
       <w:r>
         <w:t>Exceptions:</w:t>
       </w:r>
       <w:r>
-        <w:t xml:space="preserve"> The username and password furnished by the agent are not correct. In this case, the system does not redirect the agent to his personal page, but notifies him that an error has been made and allows to input his username and password again.</w:t>
+        <w:t xml:space="preserve"> There are no exception in this case</w:t>
       </w:r>
       <w:r>
         <w:br/>
@@ -3290,39 +3521,42 @@
           <w:ilvl w:val="0"/>
           <w:numId w:val="16"/>
         </w:numPr>
+      </w:pPr>
+      <w:r>
         <w:rPr>
           <w:b/>
           <w:bCs/>
         </w:rPr>
-      </w:pPr>
+        <w:t>Supervisor checks potential intervention</w:t>
+      </w:r>
       <w:r>
         <w:rPr>
           <w:b/>
           <w:bCs/>
         </w:rPr>
-        <w:t>Checking statistics</w:t>
-      </w:r>
-    </w:p>
-    <w:p>
-      <w:pPr>
-        <w:pStyle w:val="Paragrafoelenco"/>
-      </w:pPr>
+        <w:br/>
+      </w:r>
       <w:r>
         <w:t>Entry condition:</w:t>
       </w:r>
       <w:r>
-        <w:t xml:space="preserve"> </w:t>
-      </w:r>
-      <w:r>
-        <w:t>The user needs to have the application opened</w:t>
-      </w:r>
-    </w:p>
-    <w:p>
-      <w:pPr>
-        <w:ind w:firstLine="708"/>
-      </w:pPr>
-      <w:r>
-        <w:lastRenderedPageBreak/>
+        <w:t xml:space="preserve"> The supervisor must be </w:t>
+      </w:r>
+      <w:r>
+        <w:t xml:space="preserve">logged in. Possibly he </w:t>
+      </w:r>
+      <w:proofErr w:type="gramStart"/>
+      <w:r>
+        <w:t>have</w:t>
+      </w:r>
+      <w:proofErr w:type="gramEnd"/>
+      <w:r>
+        <w:t xml:space="preserve"> received a notification about a new available suggestion. </w:t>
+      </w:r>
+      <w:r>
+        <w:br/>
+      </w:r>
+      <w:r>
         <w:t>Flow of events:</w:t>
       </w:r>
     </w:p>
@@ -3335,13 +3569,22 @@
         </w:numPr>
       </w:pPr>
       <w:r>
-        <w:t>The user clicks on the Checking statistics</w:t>
-      </w:r>
-      <w:r>
-        <w:t xml:space="preserve"> button</w:t>
-      </w:r>
-      <w:r>
-        <w:t xml:space="preserve"> in the main page</w:t>
+        <w:t xml:space="preserve">The supervisor clicks on the “Recent </w:t>
+      </w:r>
+      <w:r>
+        <w:rPr>
+          <w:u w:val="single"/>
+        </w:rPr>
+        <w:t>Suggestions</w:t>
+      </w:r>
+      <w:r>
+        <w:t>” button</w:t>
+      </w:r>
+      <w:r>
+        <w:t xml:space="preserve"> or clicks on the new suggestion notification</w:t>
+      </w:r>
+      <w:r>
+        <w:t>.</w:t>
       </w:r>
     </w:p>
     <w:p>
@@ -3353,7 +3596,7 @@
         </w:numPr>
       </w:pPr>
       <w:r>
-        <w:t>The user chooses to get statistics either from his city or from another one</w:t>
+        <w:t>The system redirects the supervisor to a page where he can choose between the ten most recent suggestions.</w:t>
       </w:r>
     </w:p>
     <w:p>
@@ -3365,7 +3608,7 @@
         </w:numPr>
       </w:pPr>
       <w:r>
-        <w:t xml:space="preserve">The user clicks on the statistics he wants to know </w:t>
+        <w:t>The supervisor chooses a suggestion.</w:t>
       </w:r>
     </w:p>
     <w:p>
@@ -3377,7 +3620,7 @@
         </w:numPr>
       </w:pPr>
       <w:r>
-        <w:t>After checking, user presses the Back button to return to the home page</w:t>
+        <w:t>The system shows the supervisor the whole text of the suggestion.</w:t>
       </w:r>
     </w:p>
     <w:p>
@@ -3389,57 +3632,42 @@
         </w:numPr>
       </w:pPr>
       <w:r>
-        <w:t>The system asks the user if he wants to confirm with a “Yes” or “No” choice</w:t>
-      </w:r>
-    </w:p>
-    <w:p>
-      <w:pPr>
-        <w:pStyle w:val="Paragrafoelenco"/>
-        <w:numPr>
-          <w:ilvl w:val="0"/>
-          <w:numId w:val="11"/>
-        </w:numPr>
-      </w:pPr>
-      <w:r>
-        <w:t xml:space="preserve">The user </w:t>
-      </w:r>
-      <w:r>
-        <w:t>presses the button he wants, confirming his choice</w:t>
-      </w:r>
-    </w:p>
-    <w:p>
-      <w:pPr>
-        <w:ind w:firstLine="708"/>
+        <w:t>The supervisor clicks the “Done” button and is redirected again to his personal homepage.</w:t>
+      </w:r>
+    </w:p>
+    <w:p>
+      <w:pPr>
+        <w:pStyle w:val="Paragrafoelenco"/>
       </w:pPr>
       <w:r>
         <w:t>Exit conditions:</w:t>
       </w:r>
-    </w:p>
-    <w:p>
-      <w:pPr>
-        <w:pStyle w:val="Paragrafoelenco"/>
-        <w:numPr>
-          <w:ilvl w:val="0"/>
-          <w:numId w:val="14"/>
-        </w:numPr>
-      </w:pPr>
-      <w:r>
-        <w:t>User is successfully brought back to the home page</w:t>
-      </w:r>
-    </w:p>
-    <w:p>
-      <w:pPr>
-        <w:ind w:firstLine="708"/>
-      </w:pPr>
+      <w:r>
+        <w:t xml:space="preserve"> The supervisor is successfully brought back to his personal home page.</w:t>
+      </w:r>
+      <w:r>
+        <w:br/>
+      </w:r>
       <w:r>
         <w:t>Exceptions:</w:t>
       </w:r>
       <w:r>
-        <w:t xml:space="preserve"> There are no exception in this case</w:t>
-      </w:r>
-      <w:r>
-        <w:br/>
-      </w:r>
+        <w:t xml:space="preserve"> There are no recent suggestions, so the system notif</w:t>
+      </w:r>
+      <w:r>
+        <w:t xml:space="preserve">ies </w:t>
+      </w:r>
+      <w:r>
+        <w:t xml:space="preserve">the supervisor </w:t>
+      </w:r>
+      <w:r>
+        <w:t>about this exception. The system redirect the supervisor to his personal page.</w:t>
+      </w:r>
+    </w:p>
+    <w:p>
+      <w:pPr>
+        <w:pStyle w:val="Paragrafoelenco"/>
+      </w:pPr>
     </w:p>
     <w:p>
       <w:pPr>
@@ -3450,39 +3678,45 @@
         </w:numPr>
       </w:pPr>
       <w:r>
-        <w:rPr>
-          <w:b/>
-          <w:bCs/>
-        </w:rPr>
-        <w:t>Supervisor checks potential intervention</w:t>
-      </w:r>
-      <w:r>
-        <w:rPr>
-          <w:b/>
-          <w:bCs/>
-        </w:rPr>
+        <w:t xml:space="preserve">Agent </w:t>
+      </w:r>
+      <w:r>
+        <w:t>checks a notified violation</w:t>
+      </w:r>
+    </w:p>
+    <w:p>
+      <w:pPr>
+        <w:ind w:firstLine="708"/>
+      </w:pPr>
+      <w:r>
+        <w:t>Entry condition:</w:t>
+      </w:r>
+      <w:r>
+        <w:t xml:space="preserve"> </w:t>
+      </w:r>
+      <w:r>
+        <w:tab/>
+      </w:r>
+    </w:p>
+    <w:p>
+      <w:pPr>
+        <w:pStyle w:val="Paragrafoelenco"/>
+        <w:numPr>
+          <w:ilvl w:val="0"/>
+          <w:numId w:val="7"/>
+        </w:numPr>
+      </w:pPr>
+      <w:r>
+        <w:t>The agent needs to be logged in the municipality Web App</w:t>
+      </w:r>
+      <w:r>
         <w:br/>
       </w:r>
-      <w:r>
-        <w:t>Entry condition:</w:t>
-      </w:r>
-      <w:r>
-        <w:t xml:space="preserve"> The supervisor must be </w:t>
-      </w:r>
-      <w:r>
-        <w:t xml:space="preserve">logged in. Possibly he </w:t>
-      </w:r>
-      <w:proofErr w:type="gramStart"/>
-      <w:r>
-        <w:t>have</w:t>
-      </w:r>
-      <w:proofErr w:type="gramEnd"/>
-      <w:r>
-        <w:t xml:space="preserve"> received a notification about a new available suggestion. </w:t>
-      </w:r>
-      <w:r>
-        <w:br/>
-      </w:r>
+    </w:p>
+    <w:p>
+      <w:pPr>
+        <w:ind w:left="360" w:firstLine="348"/>
+      </w:pPr>
       <w:r>
         <w:t>Flow of events:</w:t>
       </w:r>
@@ -3492,40 +3726,23 @@
         <w:pStyle w:val="Paragrafoelenco"/>
         <w:numPr>
           <w:ilvl w:val="0"/>
-          <w:numId w:val="11"/>
-        </w:numPr>
-      </w:pPr>
-      <w:r>
-        <w:t xml:space="preserve">The supervisor clicks on the “Recent </w:t>
-      </w:r>
-      <w:r>
-        <w:rPr>
-          <w:u w:val="single"/>
-        </w:rPr>
-        <w:t>Suggestions</w:t>
-      </w:r>
-      <w:r>
-        <w:t>” button</w:t>
-      </w:r>
-      <w:r>
-        <w:t xml:space="preserve"> or clicks on the new suggestion notification</w:t>
-      </w:r>
-      <w:r>
-        <w:t>.</w:t>
-      </w:r>
-      <w:bookmarkStart w:id="0" w:name="_GoBack"/>
-      <w:bookmarkEnd w:id="0"/>
+          <w:numId w:val="7"/>
+        </w:numPr>
+      </w:pPr>
+      <w:r>
+        <w:t xml:space="preserve">If the reported violation queue is not empty, </w:t>
+      </w:r>
     </w:p>
     <w:p>
       <w:pPr>
         <w:pStyle w:val="Paragrafoelenco"/>
         <w:numPr>
           <w:ilvl w:val="0"/>
-          <w:numId w:val="11"/>
-        </w:numPr>
-      </w:pPr>
-      <w:r>
-        <w:t>The system redirects the supervisor to a page where he can choose between the ten most recent suggestions.</w:t>
+          <w:numId w:val="7"/>
+        </w:numPr>
+      </w:pPr>
+      <w:r>
+        <w:t>The agent receives the notification through the Web App of a new incoming report violation</w:t>
       </w:r>
     </w:p>
     <w:p>
@@ -3533,11 +3750,23 @@
         <w:pStyle w:val="Paragrafoelenco"/>
         <w:numPr>
           <w:ilvl w:val="0"/>
-          <w:numId w:val="11"/>
-        </w:numPr>
-      </w:pPr>
-      <w:r>
-        <w:t>The supervisor chooses a suggestion.</w:t>
+          <w:numId w:val="7"/>
+        </w:numPr>
+      </w:pPr>
+      <w:r>
+        <w:t>The agent clicks on the small rectangle</w:t>
+      </w:r>
+      <w:r>
+        <w:t xml:space="preserve"> </w:t>
+      </w:r>
+      <w:r>
+        <w:t xml:space="preserve">in the main page </w:t>
+      </w:r>
+      <w:r>
+        <w:t>to see more</w:t>
+      </w:r>
+      <w:r>
+        <w:t xml:space="preserve"> about the violation</w:t>
       </w:r>
     </w:p>
     <w:p>
@@ -3545,11 +3774,11 @@
         <w:pStyle w:val="Paragrafoelenco"/>
         <w:numPr>
           <w:ilvl w:val="0"/>
-          <w:numId w:val="11"/>
-        </w:numPr>
-      </w:pPr>
-      <w:r>
-        <w:t>The system shows the supervisor the whole text of the suggestion.</w:t>
+          <w:numId w:val="7"/>
+        </w:numPr>
+      </w:pPr>
+      <w:r>
+        <w:t>The pictures are clear enough (helped by the info provided by the user) and the agent issues the traffic ticket.</w:t>
       </w:r>
     </w:p>
     <w:p>
@@ -3557,46 +3786,56 @@
         <w:pStyle w:val="Paragrafoelenco"/>
         <w:numPr>
           <w:ilvl w:val="0"/>
-          <w:numId w:val="11"/>
-        </w:numPr>
-      </w:pPr>
-      <w:r>
-        <w:t>The supervisor clicks the “Done” button and is redirected again to his personal homepage.</w:t>
-      </w:r>
-    </w:p>
-    <w:p>
-      <w:pPr>
-        <w:pStyle w:val="Paragrafoelenco"/>
+          <w:numId w:val="7"/>
+        </w:numPr>
+      </w:pPr>
+      <w:r>
+        <w:lastRenderedPageBreak/>
+        <w:t>The pictures are not clear enough and the agent contacts the supervisor to send an agent in the streets to check and issue the traffic ticket.</w:t>
+      </w:r>
+    </w:p>
+    <w:p>
+      <w:pPr>
+        <w:pStyle w:val="Paragrafoelenco"/>
+        <w:numPr>
+          <w:ilvl w:val="0"/>
+          <w:numId w:val="7"/>
+        </w:numPr>
+      </w:pPr>
+      <w:r>
+        <w:t>The agent clicks the “File” button to file the report</w:t>
+      </w:r>
+    </w:p>
+    <w:p>
+      <w:pPr>
+        <w:ind w:firstLine="708"/>
       </w:pPr>
       <w:r>
         <w:t>Exit conditions:</w:t>
       </w:r>
-      <w:r>
-        <w:t xml:space="preserve"> The supervisor is successfully brought back to his personal home page.</w:t>
-      </w:r>
-      <w:r>
-        <w:br/>
-      </w:r>
+    </w:p>
+    <w:p>
+      <w:pPr>
+        <w:pStyle w:val="Paragrafoelenco"/>
+        <w:numPr>
+          <w:ilvl w:val="0"/>
+          <w:numId w:val="13"/>
+        </w:numPr>
+      </w:pPr>
+      <w:r>
+        <w:t>The violation is filed and the agent</w:t>
+      </w:r>
+    </w:p>
+    <w:p>
+      <w:pPr>
+        <w:ind w:firstLine="708"/>
+      </w:pPr>
       <w:r>
         <w:t>Exceptions:</w:t>
       </w:r>
       <w:r>
-        <w:t xml:space="preserve"> There are no recent suggestions, so the system notif</w:t>
-      </w:r>
-      <w:r>
-        <w:t xml:space="preserve">ies </w:t>
-      </w:r>
-      <w:r>
-        <w:t xml:space="preserve">the supervisor </w:t>
-      </w:r>
-      <w:r>
-        <w:t>about this exception. The system redirect the supervisor to his personal page.</w:t>
-      </w:r>
-    </w:p>
-    <w:p>
-      <w:pPr>
-        <w:pStyle w:val="Paragrafoelenco"/>
-      </w:pPr>
+        <w:t xml:space="preserve"> No </w:t>
+      </w:r>
     </w:p>
     <w:p>
       <w:pPr>
@@ -3607,196 +3846,206 @@
         </w:numPr>
       </w:pPr>
       <w:r>
-        <w:t xml:space="preserve">Agent </w:t>
-      </w:r>
-      <w:r>
-        <w:t>checks a notified violation</w:t>
+        <w:t>User registers to the Application</w:t>
+      </w:r>
+    </w:p>
+    <w:p>
+      <w:pPr>
+        <w:ind w:left="360" w:firstLine="348"/>
+      </w:pPr>
+      <w:r>
+        <w:t>Entry condition:</w:t>
+      </w:r>
+      <w:r>
+        <w:t xml:space="preserve"> </w:t>
+      </w:r>
+    </w:p>
+    <w:p>
+      <w:pPr>
+        <w:pStyle w:val="Paragrafoelenco"/>
+        <w:numPr>
+          <w:ilvl w:val="0"/>
+          <w:numId w:val="22"/>
+        </w:numPr>
+      </w:pPr>
+      <w:r>
+        <w:t>User needs to have the application opened in the main page</w:t>
+      </w:r>
+    </w:p>
+    <w:p>
+      <w:pPr>
+        <w:ind w:left="360" w:firstLine="348"/>
+      </w:pPr>
+      <w:r>
+        <w:t>Flow of events:</w:t>
+      </w:r>
+    </w:p>
+    <w:p>
+      <w:pPr>
+        <w:pStyle w:val="Paragrafoelenco"/>
+        <w:numPr>
+          <w:ilvl w:val="0"/>
+          <w:numId w:val="22"/>
+        </w:numPr>
+      </w:pPr>
+      <w:r>
+        <w:t>User clicks on the “sign in” button.</w:t>
+      </w:r>
+    </w:p>
+    <w:p>
+      <w:pPr>
+        <w:pStyle w:val="Paragrafoelenco"/>
+        <w:numPr>
+          <w:ilvl w:val="0"/>
+          <w:numId w:val="22"/>
+        </w:numPr>
+      </w:pPr>
+      <w:r>
+        <w:t>User provides the required information: fiscal code, identity card number, name username and birthdate;</w:t>
+      </w:r>
+    </w:p>
+    <w:p>
+      <w:pPr>
+        <w:pStyle w:val="Paragrafoelenco"/>
+        <w:numPr>
+          <w:ilvl w:val="0"/>
+          <w:numId w:val="22"/>
+        </w:numPr>
+      </w:pPr>
+      <w:r>
+        <w:t>User provides a Username and a password;</w:t>
+      </w:r>
+    </w:p>
+    <w:p>
+      <w:pPr>
+        <w:pStyle w:val="Paragrafoelenco"/>
+        <w:numPr>
+          <w:ilvl w:val="0"/>
+          <w:numId w:val="22"/>
+        </w:numPr>
+      </w:pPr>
+      <w:r>
+        <w:t>User clicks on “Confirm” button</w:t>
+      </w:r>
+    </w:p>
+    <w:p>
+      <w:pPr>
+        <w:ind w:left="360" w:firstLine="348"/>
+      </w:pPr>
+      <w:r>
+        <w:t>Exit conditions</w:t>
+      </w:r>
+      <w:r>
+        <w:t xml:space="preserve">: </w:t>
+      </w:r>
+    </w:p>
+    <w:p>
+      <w:pPr>
+        <w:pStyle w:val="Paragrafoelenco"/>
+        <w:numPr>
+          <w:ilvl w:val="0"/>
+          <w:numId w:val="24"/>
+        </w:numPr>
+      </w:pPr>
+      <w:r>
+        <w:t>The registration is completed and a message of confirmation is sent to the user, redi</w:t>
+      </w:r>
+      <w:r>
+        <w:t>re</w:t>
+      </w:r>
+      <w:r>
+        <w:t>cting him to the main page of the application</w:t>
+      </w:r>
+    </w:p>
+    <w:p>
+      <w:pPr>
+        <w:pStyle w:val="Paragrafoelenco"/>
+        <w:numPr>
+          <w:ilvl w:val="0"/>
+          <w:numId w:val="24"/>
+        </w:numPr>
+      </w:pPr>
+      <w:r>
+        <w:t xml:space="preserve"> </w:t>
+      </w:r>
+    </w:p>
+    <w:p>
+      <w:pPr>
+        <w:ind w:left="360" w:firstLine="348"/>
+      </w:pPr>
+      <w:r>
+        <w:t xml:space="preserve">Exceptions: </w:t>
+      </w:r>
+    </w:p>
+    <w:p>
+      <w:pPr>
+        <w:pStyle w:val="Paragrafoelenco"/>
+        <w:numPr>
+          <w:ilvl w:val="0"/>
+          <w:numId w:val="23"/>
+        </w:numPr>
+      </w:pPr>
+      <w:r>
+        <w:t>The usern</w:t>
+      </w:r>
+      <w:r>
+        <w:t>ame provided is already in use t</w:t>
+      </w:r>
+      <w:r>
+        <w:t>he system shows an error message to the user</w:t>
+      </w:r>
+      <w:r>
+        <w:t>;</w:t>
+      </w:r>
+      <w:r>
+        <w:t xml:space="preserve"> he</w:t>
+      </w:r>
+      <w:r>
+        <w:t xml:space="preserve"> has </w:t>
+      </w:r>
+      <w:r>
+        <w:t>to inser</w:t>
+      </w:r>
+      <w:r>
+        <w:t>t a new Username (and password);</w:t>
+      </w:r>
+    </w:p>
+    <w:p>
+      <w:pPr>
+        <w:pStyle w:val="Paragrafoelenco"/>
+        <w:numPr>
+          <w:ilvl w:val="0"/>
+          <w:numId w:val="23"/>
+        </w:numPr>
+      </w:pPr>
+      <w:r>
+        <w:t xml:space="preserve">The sensitive information inserted are not correct (fiscal code or identity card number). The system shows an error message and the user has to insert again all his </w:t>
+      </w:r>
+      <w:proofErr w:type="spellStart"/>
+      <w:r>
+        <w:t>informations</w:t>
+      </w:r>
+      <w:proofErr w:type="spellEnd"/>
+      <w:r>
+        <w:t>.</w:t>
+      </w:r>
+    </w:p>
+    <w:p>
+      <w:pPr>
+        <w:pStyle w:val="Paragrafoelenco"/>
+        <w:numPr>
+          <w:ilvl w:val="0"/>
+          <w:numId w:val="23"/>
+        </w:numPr>
+      </w:pPr>
+      <w:r>
+        <w:t>User doesn’t complete the registration process by pressing the “back” button in the page. He’s redirected to the main page.</w:t>
       </w:r>
     </w:p>
     <w:p>
       <w:pPr>
         <w:ind w:firstLine="708"/>
       </w:pPr>
-      <w:r>
-        <w:t>Entry condition:</w:t>
-      </w:r>
-      <w:r>
-        <w:t xml:space="preserve"> </w:t>
-      </w:r>
-      <w:r>
-        <w:tab/>
-      </w:r>
-    </w:p>
-    <w:p>
-      <w:pPr>
-        <w:pStyle w:val="Paragrafoelenco"/>
-        <w:numPr>
-          <w:ilvl w:val="0"/>
-          <w:numId w:val="7"/>
-        </w:numPr>
-      </w:pPr>
-      <w:r>
-        <w:t>The agent needs to be logged in the municipality Web App</w:t>
-      </w:r>
-    </w:p>
-    <w:p>
-      <w:pPr>
-        <w:pStyle w:val="Paragrafoelenco"/>
-        <w:numPr>
-          <w:ilvl w:val="0"/>
-          <w:numId w:val="7"/>
-        </w:numPr>
-      </w:pPr>
-      <w:r>
-        <w:t>The reported violation queue needs to be empty.</w:t>
-      </w:r>
-      <w:r>
-        <w:br/>
-      </w:r>
-    </w:p>
-    <w:p>
-      <w:pPr>
-        <w:ind w:left="360" w:firstLine="348"/>
-      </w:pPr>
-      <w:r>
-        <w:t>Flow of events:</w:t>
-      </w:r>
-    </w:p>
-    <w:p>
-      <w:pPr>
-        <w:pStyle w:val="Paragrafoelenco"/>
-        <w:numPr>
-          <w:ilvl w:val="0"/>
-          <w:numId w:val="7"/>
-        </w:numPr>
-      </w:pPr>
-      <w:r>
-        <w:t>The agent receives the notification through the Web App of a new incoming report violation</w:t>
-      </w:r>
-    </w:p>
-    <w:p>
-      <w:pPr>
-        <w:pStyle w:val="Paragrafoelenco"/>
-        <w:numPr>
-          <w:ilvl w:val="0"/>
-          <w:numId w:val="7"/>
-        </w:numPr>
-      </w:pPr>
-      <w:r>
-        <w:t>The agent clicks on the small rectangle</w:t>
-      </w:r>
-      <w:r>
-        <w:t xml:space="preserve"> </w:t>
-      </w:r>
-      <w:r>
-        <w:t xml:space="preserve">in the main page </w:t>
-      </w:r>
-      <w:r>
-        <w:t>to see more</w:t>
-      </w:r>
-      <w:r>
-        <w:t xml:space="preserve"> about the violation</w:t>
-      </w:r>
-    </w:p>
-    <w:p>
-      <w:pPr>
-        <w:pStyle w:val="Paragrafoelenco"/>
-        <w:numPr>
-          <w:ilvl w:val="0"/>
-          <w:numId w:val="7"/>
-        </w:numPr>
-      </w:pPr>
-      <w:r>
-        <w:t>The pictures are clear enough (helped by the info provided by the user) and the agent issues the traffic ticket.</w:t>
-      </w:r>
-    </w:p>
-    <w:p>
-      <w:pPr>
-        <w:pStyle w:val="Paragrafoelenco"/>
-        <w:numPr>
-          <w:ilvl w:val="0"/>
-          <w:numId w:val="7"/>
-        </w:numPr>
-      </w:pPr>
-      <w:r>
-        <w:t>The pictures are not clear enough and the agent contacts the supervisor to send an agent in the streets to check and issue the traffic ticket.</w:t>
-      </w:r>
-    </w:p>
-    <w:p>
-      <w:pPr>
-        <w:pStyle w:val="Paragrafoelenco"/>
-        <w:numPr>
-          <w:ilvl w:val="0"/>
-          <w:numId w:val="7"/>
-        </w:numPr>
-      </w:pPr>
-      <w:r>
-        <w:t>The agent clicks the “File” button to file the report</w:t>
-      </w:r>
-    </w:p>
-    <w:p>
-      <w:pPr>
-        <w:ind w:left="360"/>
-      </w:pPr>
-    </w:p>
-    <w:p>
-      <w:pPr>
-        <w:ind w:firstLine="708"/>
-      </w:pPr>
-      <w:r>
-        <w:t>Exit conditions:</w:t>
-      </w:r>
-    </w:p>
-    <w:p>
-      <w:pPr>
-        <w:pStyle w:val="Paragrafoelenco"/>
-        <w:numPr>
-          <w:ilvl w:val="0"/>
-          <w:numId w:val="13"/>
-        </w:numPr>
-      </w:pPr>
-      <w:r>
-        <w:t>//TODO</w:t>
-      </w:r>
-      <w:r>
-        <w:t xml:space="preserve"> </w:t>
-      </w:r>
-      <w:proofErr w:type="spellStart"/>
-      <w:r>
-        <w:t>nico</w:t>
-      </w:r>
-      <w:proofErr w:type="spellEnd"/>
-    </w:p>
-    <w:p>
-      <w:pPr>
-        <w:pStyle w:val="Paragrafoelenco"/>
-        <w:numPr>
-          <w:ilvl w:val="0"/>
-          <w:numId w:val="13"/>
-        </w:numPr>
-      </w:pPr>
-      <w:r>
-        <w:t xml:space="preserve">The violation is filed and the agent is sent to the actual queue of violation to be checked. </w:t>
-      </w:r>
-    </w:p>
-    <w:p>
-      <w:pPr>
-        <w:pStyle w:val="Paragrafoelenco"/>
-      </w:pPr>
-    </w:p>
-    <w:p>
-      <w:pPr>
-        <w:ind w:firstLine="708"/>
-      </w:pPr>
-      <w:r>
-        <w:t>Exceptions:</w:t>
-      </w:r>
-      <w:r>
-        <w:t xml:space="preserve"> </w:t>
-      </w:r>
-      <w:r>
-        <w:t>No exception are possible in this use case</w:t>
-      </w:r>
     </w:p>
     <w:p/>
     <w:p>
@@ -4005,7 +4254,7 @@
 </file>
 
 <file path=word/endnotes.xml><?xml version="1.0" encoding="utf-8"?>
-<w:endnotes xmlns:wpc="http://schemas.microsoft.com/office/word/2010/wordprocessingCanvas" xmlns:cx="http://schemas.microsoft.com/office/drawing/2014/chartex" xmlns:cx1="http://schemas.microsoft.com/office/drawing/2015/9/8/chartex" xmlns:cx2="http://schemas.microsoft.com/office/drawing/2015/10/21/chartex" xmlns:cx3="http://schemas.microsoft.com/office/drawing/2016/5/9/chartex" xmlns:cx4="http://schemas.microsoft.com/office/drawing/2016/5/10/chartex" xmlns:cx5="http://schemas.microsoft.com/office/drawing/2016/5/11/chartex" xmlns:cx6="http://schemas.microsoft.com/office/drawing/2016/5/12/chartex" xmlns:cx7="http://schemas.microsoft.com/office/drawing/2016/5/13/chartex" xmlns:cx8="http://schemas.microsoft.com/office/drawing/2016/5/14/chartex" xmlns:mc="http://schemas.openxmlformats.org/markup-compatibility/2006" xmlns:aink="http://schemas.microsoft.com/office/drawing/2016/ink" xmlns:am3d="http://schemas.microsoft.com/office/drawing/2017/model3d" xmlns:o="urn:schemas-microsoft-com:office:office" xmlns:r="http://schemas.openxmlformats.org/officeDocument/2006/relationships" xmlns:m="http://schemas.openxmlformats.org/officeDocument/2006/math" xmlns:v="urn:schemas-microsoft-com:vml" xmlns:wp14="http://schemas.microsoft.com/office/word/2010/wordprocessingDrawing" xmlns:wp="http://schemas.openxmlformats.org/drawingml/2006/wordprocessingDrawing" xmlns:w10="urn:schemas-microsoft-com:office:word" xmlns:w="http://schemas.openxmlformats.org/wordprocessingml/2006/main" xmlns:w14="http://schemas.microsoft.com/office/word/2010/wordml" xmlns:w15="http://schemas.microsoft.com/office/word/2012/wordml" xmlns:w16cid="http://schemas.microsoft.com/office/word/2016/wordml/cid" xmlns:w16se="http://schemas.microsoft.com/office/word/2015/wordml/symex" xmlns:wpg="http://schemas.microsoft.com/office/word/2010/wordprocessingGroup" xmlns:wpi="http://schemas.microsoft.com/office/word/2010/wordprocessingInk" xmlns:wne="http://schemas.microsoft.com/office/word/2006/wordml" xmlns:wps="http://schemas.microsoft.com/office/word/2010/wordprocessingShape" mc:Ignorable="w14 w15 w16se w16cid wp14">
+<w:endnotes xmlns:wpc="http://schemas.microsoft.com/office/word/2010/wordprocessingCanvas" xmlns:mo="http://schemas.microsoft.com/office/mac/office/2008/main" xmlns:mc="http://schemas.openxmlformats.org/markup-compatibility/2006" xmlns:mv="urn:schemas-microsoft-com:mac:vml" xmlns:o="urn:schemas-microsoft-com:office:office" xmlns:r="http://schemas.openxmlformats.org/officeDocument/2006/relationships" xmlns:m="http://schemas.openxmlformats.org/officeDocument/2006/math" xmlns:v="urn:schemas-microsoft-com:vml" xmlns:wp14="http://schemas.microsoft.com/office/word/2010/wordprocessingDrawing" xmlns:wp="http://schemas.openxmlformats.org/drawingml/2006/wordprocessingDrawing" xmlns:w10="urn:schemas-microsoft-com:office:word" xmlns:w="http://schemas.openxmlformats.org/wordprocessingml/2006/main" xmlns:w14="http://schemas.microsoft.com/office/word/2010/wordml" xmlns:w15="http://schemas.microsoft.com/office/word/2012/wordml" xmlns:wpg="http://schemas.microsoft.com/office/word/2010/wordprocessingGroup" xmlns:wpi="http://schemas.microsoft.com/office/word/2010/wordprocessingInk" xmlns:wne="http://schemas.microsoft.com/office/word/2006/wordml" xmlns:wps="http://schemas.microsoft.com/office/word/2010/wordprocessingShape" mc:Ignorable="w14 w15 wp14">
   <w:endnote w:type="separator" w:id="-1">
     <w:p>
       <w:r>
@@ -4024,7 +4273,7 @@
 </file>
 
 <file path=word/footnotes.xml><?xml version="1.0" encoding="utf-8"?>
-<w:footnotes xmlns:wpc="http://schemas.microsoft.com/office/word/2010/wordprocessingCanvas" xmlns:cx="http://schemas.microsoft.com/office/drawing/2014/chartex" xmlns:cx1="http://schemas.microsoft.com/office/drawing/2015/9/8/chartex" xmlns:cx2="http://schemas.microsoft.com/office/drawing/2015/10/21/chartex" xmlns:cx3="http://schemas.microsoft.com/office/drawing/2016/5/9/chartex" xmlns:cx4="http://schemas.microsoft.com/office/drawing/2016/5/10/chartex" xmlns:cx5="http://schemas.microsoft.com/office/drawing/2016/5/11/chartex" xmlns:cx6="http://schemas.microsoft.com/office/drawing/2016/5/12/chartex" xmlns:cx7="http://schemas.microsoft.com/office/drawing/2016/5/13/chartex" xmlns:cx8="http://schemas.microsoft.com/office/drawing/2016/5/14/chartex" xmlns:mc="http://schemas.openxmlformats.org/markup-compatibility/2006" xmlns:aink="http://schemas.microsoft.com/office/drawing/2016/ink" xmlns:am3d="http://schemas.microsoft.com/office/drawing/2017/model3d" xmlns:o="urn:schemas-microsoft-com:office:office" xmlns:r="http://schemas.openxmlformats.org/officeDocument/2006/relationships" xmlns:m="http://schemas.openxmlformats.org/officeDocument/2006/math" xmlns:v="urn:schemas-microsoft-com:vml" xmlns:wp14="http://schemas.microsoft.com/office/word/2010/wordprocessingDrawing" xmlns:wp="http://schemas.openxmlformats.org/drawingml/2006/wordprocessingDrawing" xmlns:w10="urn:schemas-microsoft-com:office:word" xmlns:w="http://schemas.openxmlformats.org/wordprocessingml/2006/main" xmlns:w14="http://schemas.microsoft.com/office/word/2010/wordml" xmlns:w15="http://schemas.microsoft.com/office/word/2012/wordml" xmlns:w16cid="http://schemas.microsoft.com/office/word/2016/wordml/cid" xmlns:w16se="http://schemas.microsoft.com/office/word/2015/wordml/symex" xmlns:wpg="http://schemas.microsoft.com/office/word/2010/wordprocessingGroup" xmlns:wpi="http://schemas.microsoft.com/office/word/2010/wordprocessingInk" xmlns:wne="http://schemas.microsoft.com/office/word/2006/wordml" xmlns:wps="http://schemas.microsoft.com/office/word/2010/wordprocessingShape" mc:Ignorable="w14 w15 w16se w16cid wp14">
+<w:footnotes xmlns:wpc="http://schemas.microsoft.com/office/word/2010/wordprocessingCanvas" xmlns:mo="http://schemas.microsoft.com/office/mac/office/2008/main" xmlns:mc="http://schemas.openxmlformats.org/markup-compatibility/2006" xmlns:mv="urn:schemas-microsoft-com:mac:vml" xmlns:o="urn:schemas-microsoft-com:office:office" xmlns:r="http://schemas.openxmlformats.org/officeDocument/2006/relationships" xmlns:m="http://schemas.openxmlformats.org/officeDocument/2006/math" xmlns:v="urn:schemas-microsoft-com:vml" xmlns:wp14="http://schemas.microsoft.com/office/word/2010/wordprocessingDrawing" xmlns:wp="http://schemas.openxmlformats.org/drawingml/2006/wordprocessingDrawing" xmlns:w10="urn:schemas-microsoft-com:office:word" xmlns:w="http://schemas.openxmlformats.org/wordprocessingml/2006/main" xmlns:w14="http://schemas.microsoft.com/office/word/2010/wordml" xmlns:w15="http://schemas.microsoft.com/office/word/2012/wordml" xmlns:wpg="http://schemas.microsoft.com/office/word/2010/wordprocessingGroup" xmlns:wpi="http://schemas.microsoft.com/office/word/2010/wordprocessingInk" xmlns:wne="http://schemas.microsoft.com/office/word/2006/wordml" xmlns:wps="http://schemas.microsoft.com/office/word/2010/wordprocessingShape" mc:Ignorable="w14 w15 wp14">
   <w:footnote w:type="separator" w:id="-1">
     <w:p>
       <w:r>
@@ -4043,8 +4292,8 @@
 </file>
 
 <file path=word/numbering.xml><?xml version="1.0" encoding="utf-8"?>
-<w:numbering xmlns:wpc="http://schemas.microsoft.com/office/word/2010/wordprocessingCanvas" xmlns:cx="http://schemas.microsoft.com/office/drawing/2014/chartex" xmlns:cx1="http://schemas.microsoft.com/office/drawing/2015/9/8/chartex" xmlns:cx2="http://schemas.microsoft.com/office/drawing/2015/10/21/chartex" xmlns:cx3="http://schemas.microsoft.com/office/drawing/2016/5/9/chartex" xmlns:cx4="http://schemas.microsoft.com/office/drawing/2016/5/10/chartex" xmlns:cx5="http://schemas.microsoft.com/office/drawing/2016/5/11/chartex" xmlns:cx6="http://schemas.microsoft.com/office/drawing/2016/5/12/chartex" xmlns:cx7="http://schemas.microsoft.com/office/drawing/2016/5/13/chartex" xmlns:cx8="http://schemas.microsoft.com/office/drawing/2016/5/14/chartex" xmlns:mc="http://schemas.openxmlformats.org/markup-compatibility/2006" xmlns:aink="http://schemas.microsoft.com/office/drawing/2016/ink" xmlns:am3d="http://schemas.microsoft.com/office/drawing/2017/model3d" xmlns:o="urn:schemas-microsoft-com:office:office" xmlns:r="http://schemas.openxmlformats.org/officeDocument/2006/relationships" xmlns:m="http://schemas.openxmlformats.org/officeDocument/2006/math" xmlns:v="urn:schemas-microsoft-com:vml" xmlns:wp14="http://schemas.microsoft.com/office/word/2010/wordprocessingDrawing" xmlns:wp="http://schemas.openxmlformats.org/drawingml/2006/wordprocessingDrawing" xmlns:w10="urn:schemas-microsoft-com:office:word" xmlns:w="http://schemas.openxmlformats.org/wordprocessingml/2006/main" xmlns:w14="http://schemas.microsoft.com/office/word/2010/wordml" xmlns:w15="http://schemas.microsoft.com/office/word/2012/wordml" xmlns:w16cid="http://schemas.microsoft.com/office/word/2016/wordml/cid" xmlns:w16se="http://schemas.microsoft.com/office/word/2015/wordml/symex" xmlns:wpg="http://schemas.microsoft.com/office/word/2010/wordprocessingGroup" xmlns:wpi="http://schemas.microsoft.com/office/word/2010/wordprocessingInk" xmlns:wne="http://schemas.microsoft.com/office/word/2006/wordml" xmlns:wps="http://schemas.microsoft.com/office/word/2010/wordprocessingShape" mc:Ignorable="w14 w15 w16se w16cid wp14">
-  <w:abstractNum w:abstractNumId="0" w15:restartNumberingAfterBreak="0">
+<w:numbering xmlns:wpc="http://schemas.microsoft.com/office/word/2010/wordprocessingCanvas" xmlns:mo="http://schemas.microsoft.com/office/mac/office/2008/main" xmlns:mc="http://schemas.openxmlformats.org/markup-compatibility/2006" xmlns:mv="urn:schemas-microsoft-com:mac:vml" xmlns:o="urn:schemas-microsoft-com:office:office" xmlns:r="http://schemas.openxmlformats.org/officeDocument/2006/relationships" xmlns:m="http://schemas.openxmlformats.org/officeDocument/2006/math" xmlns:v="urn:schemas-microsoft-com:vml" xmlns:wp14="http://schemas.microsoft.com/office/word/2010/wordprocessingDrawing" xmlns:wp="http://schemas.openxmlformats.org/drawingml/2006/wordprocessingDrawing" xmlns:w10="urn:schemas-microsoft-com:office:word" xmlns:w="http://schemas.openxmlformats.org/wordprocessingml/2006/main" xmlns:w14="http://schemas.microsoft.com/office/word/2010/wordml" xmlns:w15="http://schemas.microsoft.com/office/word/2012/wordml" xmlns:wpg="http://schemas.microsoft.com/office/word/2010/wordprocessingGroup" xmlns:wpi="http://schemas.microsoft.com/office/word/2010/wordprocessingInk" xmlns:wne="http://schemas.microsoft.com/office/word/2006/wordml" xmlns:wps="http://schemas.microsoft.com/office/word/2010/wordprocessingShape" mc:Ignorable="w14 w15 wp14">
+  <w:abstractNum w:abstractNumId="0">
     <w:nsid w:val="12614D9E"/>
     <w:multiLevelType w:val="hybridMultilevel"/>
     <w:tmpl w:val="FD2ACAA0"/>
@@ -4130,7 +4379,7 @@
       </w:pPr>
     </w:lvl>
   </w:abstractNum>
-  <w:abstractNum w:abstractNumId="1" w15:restartNumberingAfterBreak="0">
+  <w:abstractNum w:abstractNumId="1">
     <w:nsid w:val="143F788C"/>
     <w:multiLevelType w:val="hybridMultilevel"/>
     <w:tmpl w:val="3BAA61CA"/>
@@ -4216,7 +4465,7 @@
       </w:pPr>
     </w:lvl>
   </w:abstractNum>
-  <w:abstractNum w:abstractNumId="2" w15:restartNumberingAfterBreak="0">
+  <w:abstractNum w:abstractNumId="2">
     <w:nsid w:val="174328C4"/>
     <w:multiLevelType w:val="hybridMultilevel"/>
     <w:tmpl w:val="DE9EF230"/>
@@ -4330,7 +4579,7 @@
       </w:rPr>
     </w:lvl>
   </w:abstractNum>
-  <w:abstractNum w:abstractNumId="3" w15:restartNumberingAfterBreak="0">
+  <w:abstractNum w:abstractNumId="3">
     <w:nsid w:val="1B651AF4"/>
     <w:multiLevelType w:val="multilevel"/>
     <w:tmpl w:val="830E4D74"/>
@@ -4443,7 +4692,7 @@
       </w:rPr>
     </w:lvl>
   </w:abstractNum>
-  <w:abstractNum w:abstractNumId="4" w15:restartNumberingAfterBreak="0">
+  <w:abstractNum w:abstractNumId="4">
     <w:nsid w:val="1EE57F4C"/>
     <w:multiLevelType w:val="hybridMultilevel"/>
     <w:tmpl w:val="A1303A8E"/>
@@ -4453,7 +4702,7 @@
       <w:lvlText w:val=""/>
       <w:lvlJc w:val="left"/>
       <w:pPr>
-        <w:ind w:left="1068" w:hanging="360"/>
+        <w:ind w:left="1776" w:hanging="360"/>
       </w:pPr>
       <w:rPr>
         <w:rFonts w:ascii="Symbol" w:hAnsi="Symbol" w:hint="default"/>
@@ -4465,7 +4714,7 @@
       <w:lvlText w:val="o"/>
       <w:lvlJc w:val="left"/>
       <w:pPr>
-        <w:ind w:left="1788" w:hanging="360"/>
+        <w:ind w:left="2496" w:hanging="360"/>
       </w:pPr>
       <w:rPr>
         <w:rFonts w:ascii="Courier New" w:hAnsi="Courier New" w:cs="Courier New" w:hint="default"/>
@@ -4477,7 +4726,7 @@
       <w:lvlText w:val=""/>
       <w:lvlJc w:val="left"/>
       <w:pPr>
-        <w:ind w:left="2508" w:hanging="360"/>
+        <w:ind w:left="3216" w:hanging="360"/>
       </w:pPr>
       <w:rPr>
         <w:rFonts w:ascii="Wingdings" w:hAnsi="Wingdings" w:hint="default"/>
@@ -4489,7 +4738,7 @@
       <w:lvlText w:val=""/>
       <w:lvlJc w:val="left"/>
       <w:pPr>
-        <w:ind w:left="3228" w:hanging="360"/>
+        <w:ind w:left="3936" w:hanging="360"/>
       </w:pPr>
       <w:rPr>
         <w:rFonts w:ascii="Symbol" w:hAnsi="Symbol" w:hint="default"/>
@@ -4501,7 +4750,7 @@
       <w:lvlText w:val="o"/>
       <w:lvlJc w:val="left"/>
       <w:pPr>
-        <w:ind w:left="3948" w:hanging="360"/>
+        <w:ind w:left="4656" w:hanging="360"/>
       </w:pPr>
       <w:rPr>
         <w:rFonts w:ascii="Courier New" w:hAnsi="Courier New" w:cs="Courier New" w:hint="default"/>
@@ -4513,7 +4762,7 @@
       <w:lvlText w:val=""/>
       <w:lvlJc w:val="left"/>
       <w:pPr>
-        <w:ind w:left="4668" w:hanging="360"/>
+        <w:ind w:left="5376" w:hanging="360"/>
       </w:pPr>
       <w:rPr>
         <w:rFonts w:ascii="Wingdings" w:hAnsi="Wingdings" w:hint="default"/>
@@ -4525,7 +4774,7 @@
       <w:lvlText w:val=""/>
       <w:lvlJc w:val="left"/>
       <w:pPr>
-        <w:ind w:left="5388" w:hanging="360"/>
+        <w:ind w:left="6096" w:hanging="360"/>
       </w:pPr>
       <w:rPr>
         <w:rFonts w:ascii="Symbol" w:hAnsi="Symbol" w:hint="default"/>
@@ -4537,7 +4786,7 @@
       <w:lvlText w:val="o"/>
       <w:lvlJc w:val="left"/>
       <w:pPr>
-        <w:ind w:left="6108" w:hanging="360"/>
+        <w:ind w:left="6816" w:hanging="360"/>
       </w:pPr>
       <w:rPr>
         <w:rFonts w:ascii="Courier New" w:hAnsi="Courier New" w:cs="Courier New" w:hint="default"/>
@@ -4549,14 +4798,14 @@
       <w:lvlText w:val=""/>
       <w:lvlJc w:val="left"/>
       <w:pPr>
-        <w:ind w:left="6828" w:hanging="360"/>
+        <w:ind w:left="7536" w:hanging="360"/>
       </w:pPr>
       <w:rPr>
         <w:rFonts w:ascii="Wingdings" w:hAnsi="Wingdings" w:hint="default"/>
       </w:rPr>
     </w:lvl>
   </w:abstractNum>
-  <w:abstractNum w:abstractNumId="5" w15:restartNumberingAfterBreak="0">
+  <w:abstractNum w:abstractNumId="5">
     <w:nsid w:val="22611023"/>
     <w:multiLevelType w:val="multilevel"/>
     <w:tmpl w:val="63BA695C"/>
@@ -4669,7 +4918,120 @@
       </w:rPr>
     </w:lvl>
   </w:abstractNum>
-  <w:abstractNum w:abstractNumId="6" w15:restartNumberingAfterBreak="0">
+  <w:abstractNum w:abstractNumId="6">
+    <w:nsid w:val="270519BA"/>
+    <w:multiLevelType w:val="hybridMultilevel"/>
+    <w:tmpl w:val="D4847D7C"/>
+    <w:lvl w:ilvl="0" w:tplc="04100001">
+      <w:start w:val="1"/>
+      <w:numFmt w:val="bullet"/>
+      <w:lvlText w:val=""/>
+      <w:lvlJc w:val="left"/>
+      <w:pPr>
+        <w:ind w:left="1428" w:hanging="360"/>
+      </w:pPr>
+      <w:rPr>
+        <w:rFonts w:ascii="Symbol" w:hAnsi="Symbol" w:hint="default"/>
+      </w:rPr>
+    </w:lvl>
+    <w:lvl w:ilvl="1" w:tplc="04100003" w:tentative="1">
+      <w:start w:val="1"/>
+      <w:numFmt w:val="bullet"/>
+      <w:lvlText w:val="o"/>
+      <w:lvlJc w:val="left"/>
+      <w:pPr>
+        <w:ind w:left="2148" w:hanging="360"/>
+      </w:pPr>
+      <w:rPr>
+        <w:rFonts w:ascii="Courier New" w:hAnsi="Courier New" w:cs="Courier New" w:hint="default"/>
+      </w:rPr>
+    </w:lvl>
+    <w:lvl w:ilvl="2" w:tplc="04100005" w:tentative="1">
+      <w:start w:val="1"/>
+      <w:numFmt w:val="bullet"/>
+      <w:lvlText w:val=""/>
+      <w:lvlJc w:val="left"/>
+      <w:pPr>
+        <w:ind w:left="2868" w:hanging="360"/>
+      </w:pPr>
+      <w:rPr>
+        <w:rFonts w:ascii="Wingdings" w:hAnsi="Wingdings" w:hint="default"/>
+      </w:rPr>
+    </w:lvl>
+    <w:lvl w:ilvl="3" w:tplc="04100001" w:tentative="1">
+      <w:start w:val="1"/>
+      <w:numFmt w:val="bullet"/>
+      <w:lvlText w:val=""/>
+      <w:lvlJc w:val="left"/>
+      <w:pPr>
+        <w:ind w:left="3588" w:hanging="360"/>
+      </w:pPr>
+      <w:rPr>
+        <w:rFonts w:ascii="Symbol" w:hAnsi="Symbol" w:hint="default"/>
+      </w:rPr>
+    </w:lvl>
+    <w:lvl w:ilvl="4" w:tplc="04100003" w:tentative="1">
+      <w:start w:val="1"/>
+      <w:numFmt w:val="bullet"/>
+      <w:lvlText w:val="o"/>
+      <w:lvlJc w:val="left"/>
+      <w:pPr>
+        <w:ind w:left="4308" w:hanging="360"/>
+      </w:pPr>
+      <w:rPr>
+        <w:rFonts w:ascii="Courier New" w:hAnsi="Courier New" w:cs="Courier New" w:hint="default"/>
+      </w:rPr>
+    </w:lvl>
+    <w:lvl w:ilvl="5" w:tplc="04100005" w:tentative="1">
+      <w:start w:val="1"/>
+      <w:numFmt w:val="bullet"/>
+      <w:lvlText w:val=""/>
+      <w:lvlJc w:val="left"/>
+      <w:pPr>
+        <w:ind w:left="5028" w:hanging="360"/>
+      </w:pPr>
+      <w:rPr>
+        <w:rFonts w:ascii="Wingdings" w:hAnsi="Wingdings" w:hint="default"/>
+      </w:rPr>
+    </w:lvl>
+    <w:lvl w:ilvl="6" w:tplc="04100001" w:tentative="1">
+      <w:start w:val="1"/>
+      <w:numFmt w:val="bullet"/>
+      <w:lvlText w:val=""/>
+      <w:lvlJc w:val="left"/>
+      <w:pPr>
+        <w:ind w:left="5748" w:hanging="360"/>
+      </w:pPr>
+      <w:rPr>
+        <w:rFonts w:ascii="Symbol" w:hAnsi="Symbol" w:hint="default"/>
+      </w:rPr>
+    </w:lvl>
+    <w:lvl w:ilvl="7" w:tplc="04100003" w:tentative="1">
+      <w:start w:val="1"/>
+      <w:numFmt w:val="bullet"/>
+      <w:lvlText w:val="o"/>
+      <w:lvlJc w:val="left"/>
+      <w:pPr>
+        <w:ind w:left="6468" w:hanging="360"/>
+      </w:pPr>
+      <w:rPr>
+        <w:rFonts w:ascii="Courier New" w:hAnsi="Courier New" w:cs="Courier New" w:hint="default"/>
+      </w:rPr>
+    </w:lvl>
+    <w:lvl w:ilvl="8" w:tplc="04100005" w:tentative="1">
+      <w:start w:val="1"/>
+      <w:numFmt w:val="bullet"/>
+      <w:lvlText w:val=""/>
+      <w:lvlJc w:val="left"/>
+      <w:pPr>
+        <w:ind w:left="7188" w:hanging="360"/>
+      </w:pPr>
+      <w:rPr>
+        <w:rFonts w:ascii="Wingdings" w:hAnsi="Wingdings" w:hint="default"/>
+      </w:rPr>
+    </w:lvl>
+  </w:abstractNum>
+  <w:abstractNum w:abstractNumId="7">
     <w:nsid w:val="282A7FB2"/>
     <w:multiLevelType w:val="hybridMultilevel"/>
     <w:tmpl w:val="8AAEE0EA"/>
@@ -4782,7 +5144,7 @@
       </w:rPr>
     </w:lvl>
   </w:abstractNum>
-  <w:abstractNum w:abstractNumId="7" w15:restartNumberingAfterBreak="0">
+  <w:abstractNum w:abstractNumId="8">
     <w:nsid w:val="30712C8A"/>
     <w:multiLevelType w:val="hybridMultilevel"/>
     <w:tmpl w:val="CBFAC8C6"/>
@@ -4895,7 +5257,7 @@
       </w:rPr>
     </w:lvl>
   </w:abstractNum>
-  <w:abstractNum w:abstractNumId="8" w15:restartNumberingAfterBreak="0">
+  <w:abstractNum w:abstractNumId="9">
     <w:nsid w:val="3126437F"/>
     <w:multiLevelType w:val="hybridMultilevel"/>
     <w:tmpl w:val="655A872E"/>
@@ -5008,7 +5370,7 @@
       </w:rPr>
     </w:lvl>
   </w:abstractNum>
-  <w:abstractNum w:abstractNumId="9" w15:restartNumberingAfterBreak="0">
+  <w:abstractNum w:abstractNumId="10">
     <w:nsid w:val="368F581E"/>
     <w:multiLevelType w:val="hybridMultilevel"/>
     <w:tmpl w:val="5A54A2EC"/>
@@ -5121,7 +5483,7 @@
       </w:rPr>
     </w:lvl>
   </w:abstractNum>
-  <w:abstractNum w:abstractNumId="10" w15:restartNumberingAfterBreak="0">
+  <w:abstractNum w:abstractNumId="11">
     <w:nsid w:val="3BFF5F3D"/>
     <w:multiLevelType w:val="hybridMultilevel"/>
     <w:tmpl w:val="DCD0999C"/>
@@ -5234,7 +5596,7 @@
       </w:rPr>
     </w:lvl>
   </w:abstractNum>
-  <w:abstractNum w:abstractNumId="11" w15:restartNumberingAfterBreak="0">
+  <w:abstractNum w:abstractNumId="12">
     <w:nsid w:val="529A25C8"/>
     <w:multiLevelType w:val="hybridMultilevel"/>
     <w:tmpl w:val="65504E5A"/>
@@ -5347,7 +5709,7 @@
       </w:rPr>
     </w:lvl>
   </w:abstractNum>
-  <w:abstractNum w:abstractNumId="12" w15:restartNumberingAfterBreak="0">
+  <w:abstractNum w:abstractNumId="13">
     <w:nsid w:val="560B25D7"/>
     <w:multiLevelType w:val="hybridMultilevel"/>
     <w:tmpl w:val="16F2A0FE"/>
@@ -5460,7 +5822,7 @@
       </w:rPr>
     </w:lvl>
   </w:abstractNum>
-  <w:abstractNum w:abstractNumId="13" w15:restartNumberingAfterBreak="0">
+  <w:abstractNum w:abstractNumId="14">
     <w:nsid w:val="560F3D26"/>
     <w:multiLevelType w:val="hybridMultilevel"/>
     <w:tmpl w:val="1888A152"/>
@@ -5549,7 +5911,120 @@
       </w:pPr>
     </w:lvl>
   </w:abstractNum>
-  <w:abstractNum w:abstractNumId="14" w15:restartNumberingAfterBreak="0">
+  <w:abstractNum w:abstractNumId="15">
+    <w:nsid w:val="56857AE5"/>
+    <w:multiLevelType w:val="hybridMultilevel"/>
+    <w:tmpl w:val="CE3C9164"/>
+    <w:lvl w:ilvl="0" w:tplc="04100001">
+      <w:start w:val="1"/>
+      <w:numFmt w:val="bullet"/>
+      <w:lvlText w:val=""/>
+      <w:lvlJc w:val="left"/>
+      <w:pPr>
+        <w:ind w:left="1776" w:hanging="360"/>
+      </w:pPr>
+      <w:rPr>
+        <w:rFonts w:ascii="Symbol" w:hAnsi="Symbol" w:hint="default"/>
+      </w:rPr>
+    </w:lvl>
+    <w:lvl w:ilvl="1" w:tplc="04100003" w:tentative="1">
+      <w:start w:val="1"/>
+      <w:numFmt w:val="bullet"/>
+      <w:lvlText w:val="o"/>
+      <w:lvlJc w:val="left"/>
+      <w:pPr>
+        <w:ind w:left="2496" w:hanging="360"/>
+      </w:pPr>
+      <w:rPr>
+        <w:rFonts w:ascii="Courier New" w:hAnsi="Courier New" w:cs="Courier New" w:hint="default"/>
+      </w:rPr>
+    </w:lvl>
+    <w:lvl w:ilvl="2" w:tplc="04100005" w:tentative="1">
+      <w:start w:val="1"/>
+      <w:numFmt w:val="bullet"/>
+      <w:lvlText w:val=""/>
+      <w:lvlJc w:val="left"/>
+      <w:pPr>
+        <w:ind w:left="3216" w:hanging="360"/>
+      </w:pPr>
+      <w:rPr>
+        <w:rFonts w:ascii="Wingdings" w:hAnsi="Wingdings" w:hint="default"/>
+      </w:rPr>
+    </w:lvl>
+    <w:lvl w:ilvl="3" w:tplc="04100001" w:tentative="1">
+      <w:start w:val="1"/>
+      <w:numFmt w:val="bullet"/>
+      <w:lvlText w:val=""/>
+      <w:lvlJc w:val="left"/>
+      <w:pPr>
+        <w:ind w:left="3936" w:hanging="360"/>
+      </w:pPr>
+      <w:rPr>
+        <w:rFonts w:ascii="Symbol" w:hAnsi="Symbol" w:hint="default"/>
+      </w:rPr>
+    </w:lvl>
+    <w:lvl w:ilvl="4" w:tplc="04100003" w:tentative="1">
+      <w:start w:val="1"/>
+      <w:numFmt w:val="bullet"/>
+      <w:lvlText w:val="o"/>
+      <w:lvlJc w:val="left"/>
+      <w:pPr>
+        <w:ind w:left="4656" w:hanging="360"/>
+      </w:pPr>
+      <w:rPr>
+        <w:rFonts w:ascii="Courier New" w:hAnsi="Courier New" w:cs="Courier New" w:hint="default"/>
+      </w:rPr>
+    </w:lvl>
+    <w:lvl w:ilvl="5" w:tplc="04100005" w:tentative="1">
+      <w:start w:val="1"/>
+      <w:numFmt w:val="bullet"/>
+      <w:lvlText w:val=""/>
+      <w:lvlJc w:val="left"/>
+      <w:pPr>
+        <w:ind w:left="5376" w:hanging="360"/>
+      </w:pPr>
+      <w:rPr>
+        <w:rFonts w:ascii="Wingdings" w:hAnsi="Wingdings" w:hint="default"/>
+      </w:rPr>
+    </w:lvl>
+    <w:lvl w:ilvl="6" w:tplc="04100001" w:tentative="1">
+      <w:start w:val="1"/>
+      <w:numFmt w:val="bullet"/>
+      <w:lvlText w:val=""/>
+      <w:lvlJc w:val="left"/>
+      <w:pPr>
+        <w:ind w:left="6096" w:hanging="360"/>
+      </w:pPr>
+      <w:rPr>
+        <w:rFonts w:ascii="Symbol" w:hAnsi="Symbol" w:hint="default"/>
+      </w:rPr>
+    </w:lvl>
+    <w:lvl w:ilvl="7" w:tplc="04100003" w:tentative="1">
+      <w:start w:val="1"/>
+      <w:numFmt w:val="bullet"/>
+      <w:lvlText w:val="o"/>
+      <w:lvlJc w:val="left"/>
+      <w:pPr>
+        <w:ind w:left="6816" w:hanging="360"/>
+      </w:pPr>
+      <w:rPr>
+        <w:rFonts w:ascii="Courier New" w:hAnsi="Courier New" w:cs="Courier New" w:hint="default"/>
+      </w:rPr>
+    </w:lvl>
+    <w:lvl w:ilvl="8" w:tplc="04100005" w:tentative="1">
+      <w:start w:val="1"/>
+      <w:numFmt w:val="bullet"/>
+      <w:lvlText w:val=""/>
+      <w:lvlJc w:val="left"/>
+      <w:pPr>
+        <w:ind w:left="7536" w:hanging="360"/>
+      </w:pPr>
+      <w:rPr>
+        <w:rFonts w:ascii="Wingdings" w:hAnsi="Wingdings" w:hint="default"/>
+      </w:rPr>
+    </w:lvl>
+  </w:abstractNum>
+  <w:abstractNum w:abstractNumId="16">
     <w:nsid w:val="5C8A5BEA"/>
     <w:multiLevelType w:val="hybridMultilevel"/>
     <w:tmpl w:val="C108CDA8"/>
@@ -5662,7 +6137,7 @@
       </w:rPr>
     </w:lvl>
   </w:abstractNum>
-  <w:abstractNum w:abstractNumId="15" w15:restartNumberingAfterBreak="0">
+  <w:abstractNum w:abstractNumId="17">
     <w:nsid w:val="5CE34A3A"/>
     <w:multiLevelType w:val="hybridMultilevel"/>
     <w:tmpl w:val="95B8288C"/>
@@ -5775,10 +6250,236 @@
       </w:rPr>
     </w:lvl>
   </w:abstractNum>
-  <w:abstractNum w:abstractNumId="16" w15:restartNumberingAfterBreak="0">
+  <w:abstractNum w:abstractNumId="18">
+    <w:nsid w:val="61204D95"/>
+    <w:multiLevelType w:val="hybridMultilevel"/>
+    <w:tmpl w:val="E3AA840E"/>
+    <w:lvl w:ilvl="0" w:tplc="04100001">
+      <w:start w:val="1"/>
+      <w:numFmt w:val="bullet"/>
+      <w:lvlText w:val=""/>
+      <w:lvlJc w:val="left"/>
+      <w:pPr>
+        <w:ind w:left="1776" w:hanging="360"/>
+      </w:pPr>
+      <w:rPr>
+        <w:rFonts w:ascii="Symbol" w:hAnsi="Symbol" w:hint="default"/>
+      </w:rPr>
+    </w:lvl>
+    <w:lvl w:ilvl="1" w:tplc="04100003" w:tentative="1">
+      <w:start w:val="1"/>
+      <w:numFmt w:val="bullet"/>
+      <w:lvlText w:val="o"/>
+      <w:lvlJc w:val="left"/>
+      <w:pPr>
+        <w:ind w:left="2496" w:hanging="360"/>
+      </w:pPr>
+      <w:rPr>
+        <w:rFonts w:ascii="Courier New" w:hAnsi="Courier New" w:cs="Courier New" w:hint="default"/>
+      </w:rPr>
+    </w:lvl>
+    <w:lvl w:ilvl="2" w:tplc="04100005" w:tentative="1">
+      <w:start w:val="1"/>
+      <w:numFmt w:val="bullet"/>
+      <w:lvlText w:val=""/>
+      <w:lvlJc w:val="left"/>
+      <w:pPr>
+        <w:ind w:left="3216" w:hanging="360"/>
+      </w:pPr>
+      <w:rPr>
+        <w:rFonts w:ascii="Wingdings" w:hAnsi="Wingdings" w:hint="default"/>
+      </w:rPr>
+    </w:lvl>
+    <w:lvl w:ilvl="3" w:tplc="04100001" w:tentative="1">
+      <w:start w:val="1"/>
+      <w:numFmt w:val="bullet"/>
+      <w:lvlText w:val=""/>
+      <w:lvlJc w:val="left"/>
+      <w:pPr>
+        <w:ind w:left="3936" w:hanging="360"/>
+      </w:pPr>
+      <w:rPr>
+        <w:rFonts w:ascii="Symbol" w:hAnsi="Symbol" w:hint="default"/>
+      </w:rPr>
+    </w:lvl>
+    <w:lvl w:ilvl="4" w:tplc="04100003" w:tentative="1">
+      <w:start w:val="1"/>
+      <w:numFmt w:val="bullet"/>
+      <w:lvlText w:val="o"/>
+      <w:lvlJc w:val="left"/>
+      <w:pPr>
+        <w:ind w:left="4656" w:hanging="360"/>
+      </w:pPr>
+      <w:rPr>
+        <w:rFonts w:ascii="Courier New" w:hAnsi="Courier New" w:cs="Courier New" w:hint="default"/>
+      </w:rPr>
+    </w:lvl>
+    <w:lvl w:ilvl="5" w:tplc="04100005" w:tentative="1">
+      <w:start w:val="1"/>
+      <w:numFmt w:val="bullet"/>
+      <w:lvlText w:val=""/>
+      <w:lvlJc w:val="left"/>
+      <w:pPr>
+        <w:ind w:left="5376" w:hanging="360"/>
+      </w:pPr>
+      <w:rPr>
+        <w:rFonts w:ascii="Wingdings" w:hAnsi="Wingdings" w:hint="default"/>
+      </w:rPr>
+    </w:lvl>
+    <w:lvl w:ilvl="6" w:tplc="04100001" w:tentative="1">
+      <w:start w:val="1"/>
+      <w:numFmt w:val="bullet"/>
+      <w:lvlText w:val=""/>
+      <w:lvlJc w:val="left"/>
+      <w:pPr>
+        <w:ind w:left="6096" w:hanging="360"/>
+      </w:pPr>
+      <w:rPr>
+        <w:rFonts w:ascii="Symbol" w:hAnsi="Symbol" w:hint="default"/>
+      </w:rPr>
+    </w:lvl>
+    <w:lvl w:ilvl="7" w:tplc="04100003" w:tentative="1">
+      <w:start w:val="1"/>
+      <w:numFmt w:val="bullet"/>
+      <w:lvlText w:val="o"/>
+      <w:lvlJc w:val="left"/>
+      <w:pPr>
+        <w:ind w:left="6816" w:hanging="360"/>
+      </w:pPr>
+      <w:rPr>
+        <w:rFonts w:ascii="Courier New" w:hAnsi="Courier New" w:cs="Courier New" w:hint="default"/>
+      </w:rPr>
+    </w:lvl>
+    <w:lvl w:ilvl="8" w:tplc="04100005" w:tentative="1">
+      <w:start w:val="1"/>
+      <w:numFmt w:val="bullet"/>
+      <w:lvlText w:val=""/>
+      <w:lvlJc w:val="left"/>
+      <w:pPr>
+        <w:ind w:left="7536" w:hanging="360"/>
+      </w:pPr>
+      <w:rPr>
+        <w:rFonts w:ascii="Wingdings" w:hAnsi="Wingdings" w:hint="default"/>
+      </w:rPr>
+    </w:lvl>
+  </w:abstractNum>
+  <w:abstractNum w:abstractNumId="19">
+    <w:nsid w:val="61B23753"/>
+    <w:multiLevelType w:val="hybridMultilevel"/>
+    <w:tmpl w:val="6E3C703A"/>
+    <w:lvl w:ilvl="0" w:tplc="04100001">
+      <w:start w:val="1"/>
+      <w:numFmt w:val="bullet"/>
+      <w:lvlText w:val=""/>
+      <w:lvlJc w:val="left"/>
+      <w:pPr>
+        <w:ind w:left="1428" w:hanging="360"/>
+      </w:pPr>
+      <w:rPr>
+        <w:rFonts w:ascii="Symbol" w:hAnsi="Symbol" w:hint="default"/>
+      </w:rPr>
+    </w:lvl>
+    <w:lvl w:ilvl="1" w:tplc="04100003" w:tentative="1">
+      <w:start w:val="1"/>
+      <w:numFmt w:val="bullet"/>
+      <w:lvlText w:val="o"/>
+      <w:lvlJc w:val="left"/>
+      <w:pPr>
+        <w:ind w:left="2148" w:hanging="360"/>
+      </w:pPr>
+      <w:rPr>
+        <w:rFonts w:ascii="Courier New" w:hAnsi="Courier New" w:cs="Courier New" w:hint="default"/>
+      </w:rPr>
+    </w:lvl>
+    <w:lvl w:ilvl="2" w:tplc="04100005" w:tentative="1">
+      <w:start w:val="1"/>
+      <w:numFmt w:val="bullet"/>
+      <w:lvlText w:val=""/>
+      <w:lvlJc w:val="left"/>
+      <w:pPr>
+        <w:ind w:left="2868" w:hanging="360"/>
+      </w:pPr>
+      <w:rPr>
+        <w:rFonts w:ascii="Wingdings" w:hAnsi="Wingdings" w:hint="default"/>
+      </w:rPr>
+    </w:lvl>
+    <w:lvl w:ilvl="3" w:tplc="04100001" w:tentative="1">
+      <w:start w:val="1"/>
+      <w:numFmt w:val="bullet"/>
+      <w:lvlText w:val=""/>
+      <w:lvlJc w:val="left"/>
+      <w:pPr>
+        <w:ind w:left="3588" w:hanging="360"/>
+      </w:pPr>
+      <w:rPr>
+        <w:rFonts w:ascii="Symbol" w:hAnsi="Symbol" w:hint="default"/>
+      </w:rPr>
+    </w:lvl>
+    <w:lvl w:ilvl="4" w:tplc="04100003" w:tentative="1">
+      <w:start w:val="1"/>
+      <w:numFmt w:val="bullet"/>
+      <w:lvlText w:val="o"/>
+      <w:lvlJc w:val="left"/>
+      <w:pPr>
+        <w:ind w:left="4308" w:hanging="360"/>
+      </w:pPr>
+      <w:rPr>
+        <w:rFonts w:ascii="Courier New" w:hAnsi="Courier New" w:cs="Courier New" w:hint="default"/>
+      </w:rPr>
+    </w:lvl>
+    <w:lvl w:ilvl="5" w:tplc="04100005" w:tentative="1">
+      <w:start w:val="1"/>
+      <w:numFmt w:val="bullet"/>
+      <w:lvlText w:val=""/>
+      <w:lvlJc w:val="left"/>
+      <w:pPr>
+        <w:ind w:left="5028" w:hanging="360"/>
+      </w:pPr>
+      <w:rPr>
+        <w:rFonts w:ascii="Wingdings" w:hAnsi="Wingdings" w:hint="default"/>
+      </w:rPr>
+    </w:lvl>
+    <w:lvl w:ilvl="6" w:tplc="04100001" w:tentative="1">
+      <w:start w:val="1"/>
+      <w:numFmt w:val="bullet"/>
+      <w:lvlText w:val=""/>
+      <w:lvlJc w:val="left"/>
+      <w:pPr>
+        <w:ind w:left="5748" w:hanging="360"/>
+      </w:pPr>
+      <w:rPr>
+        <w:rFonts w:ascii="Symbol" w:hAnsi="Symbol" w:hint="default"/>
+      </w:rPr>
+    </w:lvl>
+    <w:lvl w:ilvl="7" w:tplc="04100003" w:tentative="1">
+      <w:start w:val="1"/>
+      <w:numFmt w:val="bullet"/>
+      <w:lvlText w:val="o"/>
+      <w:lvlJc w:val="left"/>
+      <w:pPr>
+        <w:ind w:left="6468" w:hanging="360"/>
+      </w:pPr>
+      <w:rPr>
+        <w:rFonts w:ascii="Courier New" w:hAnsi="Courier New" w:cs="Courier New" w:hint="default"/>
+      </w:rPr>
+    </w:lvl>
+    <w:lvl w:ilvl="8" w:tplc="04100005" w:tentative="1">
+      <w:start w:val="1"/>
+      <w:numFmt w:val="bullet"/>
+      <w:lvlText w:val=""/>
+      <w:lvlJc w:val="left"/>
+      <w:pPr>
+        <w:ind w:left="7188" w:hanging="360"/>
+      </w:pPr>
+      <w:rPr>
+        <w:rFonts w:ascii="Wingdings" w:hAnsi="Wingdings" w:hint="default"/>
+      </w:rPr>
+    </w:lvl>
+  </w:abstractNum>
+  <w:abstractNum w:abstractNumId="20">
     <w:nsid w:val="6745067F"/>
     <w:multiLevelType w:val="hybridMultilevel"/>
-    <w:tmpl w:val="4AF4E608"/>
+    <w:tmpl w:val="3F1EF1EC"/>
     <w:lvl w:ilvl="0" w:tplc="04100001">
       <w:start w:val="1"/>
       <w:numFmt w:val="bullet"/>
@@ -5888,7 +6589,120 @@
       </w:rPr>
     </w:lvl>
   </w:abstractNum>
-  <w:abstractNum w:abstractNumId="17" w15:restartNumberingAfterBreak="0">
+  <w:abstractNum w:abstractNumId="21">
+    <w:nsid w:val="6AB55EE4"/>
+    <w:multiLevelType w:val="hybridMultilevel"/>
+    <w:tmpl w:val="51905150"/>
+    <w:lvl w:ilvl="0" w:tplc="04100001">
+      <w:start w:val="1"/>
+      <w:numFmt w:val="bullet"/>
+      <w:lvlText w:val=""/>
+      <w:lvlJc w:val="left"/>
+      <w:pPr>
+        <w:ind w:left="1416" w:hanging="360"/>
+      </w:pPr>
+      <w:rPr>
+        <w:rFonts w:ascii="Symbol" w:hAnsi="Symbol" w:hint="default"/>
+      </w:rPr>
+    </w:lvl>
+    <w:lvl w:ilvl="1" w:tplc="04100003" w:tentative="1">
+      <w:start w:val="1"/>
+      <w:numFmt w:val="bullet"/>
+      <w:lvlText w:val="o"/>
+      <w:lvlJc w:val="left"/>
+      <w:pPr>
+        <w:ind w:left="2136" w:hanging="360"/>
+      </w:pPr>
+      <w:rPr>
+        <w:rFonts w:ascii="Courier New" w:hAnsi="Courier New" w:cs="Courier New" w:hint="default"/>
+      </w:rPr>
+    </w:lvl>
+    <w:lvl w:ilvl="2" w:tplc="04100005" w:tentative="1">
+      <w:start w:val="1"/>
+      <w:numFmt w:val="bullet"/>
+      <w:lvlText w:val=""/>
+      <w:lvlJc w:val="left"/>
+      <w:pPr>
+        <w:ind w:left="2856" w:hanging="360"/>
+      </w:pPr>
+      <w:rPr>
+        <w:rFonts w:ascii="Wingdings" w:hAnsi="Wingdings" w:hint="default"/>
+      </w:rPr>
+    </w:lvl>
+    <w:lvl w:ilvl="3" w:tplc="04100001" w:tentative="1">
+      <w:start w:val="1"/>
+      <w:numFmt w:val="bullet"/>
+      <w:lvlText w:val=""/>
+      <w:lvlJc w:val="left"/>
+      <w:pPr>
+        <w:ind w:left="3576" w:hanging="360"/>
+      </w:pPr>
+      <w:rPr>
+        <w:rFonts w:ascii="Symbol" w:hAnsi="Symbol" w:hint="default"/>
+      </w:rPr>
+    </w:lvl>
+    <w:lvl w:ilvl="4" w:tplc="04100003" w:tentative="1">
+      <w:start w:val="1"/>
+      <w:numFmt w:val="bullet"/>
+      <w:lvlText w:val="o"/>
+      <w:lvlJc w:val="left"/>
+      <w:pPr>
+        <w:ind w:left="4296" w:hanging="360"/>
+      </w:pPr>
+      <w:rPr>
+        <w:rFonts w:ascii="Courier New" w:hAnsi="Courier New" w:cs="Courier New" w:hint="default"/>
+      </w:rPr>
+    </w:lvl>
+    <w:lvl w:ilvl="5" w:tplc="04100005" w:tentative="1">
+      <w:start w:val="1"/>
+      <w:numFmt w:val="bullet"/>
+      <w:lvlText w:val=""/>
+      <w:lvlJc w:val="left"/>
+      <w:pPr>
+        <w:ind w:left="5016" w:hanging="360"/>
+      </w:pPr>
+      <w:rPr>
+        <w:rFonts w:ascii="Wingdings" w:hAnsi="Wingdings" w:hint="default"/>
+      </w:rPr>
+    </w:lvl>
+    <w:lvl w:ilvl="6" w:tplc="04100001" w:tentative="1">
+      <w:start w:val="1"/>
+      <w:numFmt w:val="bullet"/>
+      <w:lvlText w:val=""/>
+      <w:lvlJc w:val="left"/>
+      <w:pPr>
+        <w:ind w:left="5736" w:hanging="360"/>
+      </w:pPr>
+      <w:rPr>
+        <w:rFonts w:ascii="Symbol" w:hAnsi="Symbol" w:hint="default"/>
+      </w:rPr>
+    </w:lvl>
+    <w:lvl w:ilvl="7" w:tplc="04100003" w:tentative="1">
+      <w:start w:val="1"/>
+      <w:numFmt w:val="bullet"/>
+      <w:lvlText w:val="o"/>
+      <w:lvlJc w:val="left"/>
+      <w:pPr>
+        <w:ind w:left="6456" w:hanging="360"/>
+      </w:pPr>
+      <w:rPr>
+        <w:rFonts w:ascii="Courier New" w:hAnsi="Courier New" w:cs="Courier New" w:hint="default"/>
+      </w:rPr>
+    </w:lvl>
+    <w:lvl w:ilvl="8" w:tplc="04100005" w:tentative="1">
+      <w:start w:val="1"/>
+      <w:numFmt w:val="bullet"/>
+      <w:lvlText w:val=""/>
+      <w:lvlJc w:val="left"/>
+      <w:pPr>
+        <w:ind w:left="7176" w:hanging="360"/>
+      </w:pPr>
+      <w:rPr>
+        <w:rFonts w:ascii="Wingdings" w:hAnsi="Wingdings" w:hint="default"/>
+      </w:rPr>
+    </w:lvl>
+  </w:abstractNum>
+  <w:abstractNum w:abstractNumId="22">
     <w:nsid w:val="7561488E"/>
     <w:multiLevelType w:val="hybridMultilevel"/>
     <w:tmpl w:val="61FA0E7C"/>
@@ -6001,8 +6815,121 @@
       </w:rPr>
     </w:lvl>
   </w:abstractNum>
+  <w:abstractNum w:abstractNumId="23">
+    <w:nsid w:val="75BC734E"/>
+    <w:multiLevelType w:val="hybridMultilevel"/>
+    <w:tmpl w:val="8EF4CC48"/>
+    <w:lvl w:ilvl="0" w:tplc="04100001">
+      <w:start w:val="1"/>
+      <w:numFmt w:val="bullet"/>
+      <w:lvlText w:val=""/>
+      <w:lvlJc w:val="left"/>
+      <w:pPr>
+        <w:ind w:left="1428" w:hanging="360"/>
+      </w:pPr>
+      <w:rPr>
+        <w:rFonts w:ascii="Symbol" w:hAnsi="Symbol" w:hint="default"/>
+      </w:rPr>
+    </w:lvl>
+    <w:lvl w:ilvl="1" w:tplc="04100003" w:tentative="1">
+      <w:start w:val="1"/>
+      <w:numFmt w:val="bullet"/>
+      <w:lvlText w:val="o"/>
+      <w:lvlJc w:val="left"/>
+      <w:pPr>
+        <w:ind w:left="2148" w:hanging="360"/>
+      </w:pPr>
+      <w:rPr>
+        <w:rFonts w:ascii="Courier New" w:hAnsi="Courier New" w:cs="Courier New" w:hint="default"/>
+      </w:rPr>
+    </w:lvl>
+    <w:lvl w:ilvl="2" w:tplc="04100005" w:tentative="1">
+      <w:start w:val="1"/>
+      <w:numFmt w:val="bullet"/>
+      <w:lvlText w:val=""/>
+      <w:lvlJc w:val="left"/>
+      <w:pPr>
+        <w:ind w:left="2868" w:hanging="360"/>
+      </w:pPr>
+      <w:rPr>
+        <w:rFonts w:ascii="Wingdings" w:hAnsi="Wingdings" w:hint="default"/>
+      </w:rPr>
+    </w:lvl>
+    <w:lvl w:ilvl="3" w:tplc="04100001" w:tentative="1">
+      <w:start w:val="1"/>
+      <w:numFmt w:val="bullet"/>
+      <w:lvlText w:val=""/>
+      <w:lvlJc w:val="left"/>
+      <w:pPr>
+        <w:ind w:left="3588" w:hanging="360"/>
+      </w:pPr>
+      <w:rPr>
+        <w:rFonts w:ascii="Symbol" w:hAnsi="Symbol" w:hint="default"/>
+      </w:rPr>
+    </w:lvl>
+    <w:lvl w:ilvl="4" w:tplc="04100003" w:tentative="1">
+      <w:start w:val="1"/>
+      <w:numFmt w:val="bullet"/>
+      <w:lvlText w:val="o"/>
+      <w:lvlJc w:val="left"/>
+      <w:pPr>
+        <w:ind w:left="4308" w:hanging="360"/>
+      </w:pPr>
+      <w:rPr>
+        <w:rFonts w:ascii="Courier New" w:hAnsi="Courier New" w:cs="Courier New" w:hint="default"/>
+      </w:rPr>
+    </w:lvl>
+    <w:lvl w:ilvl="5" w:tplc="04100005" w:tentative="1">
+      <w:start w:val="1"/>
+      <w:numFmt w:val="bullet"/>
+      <w:lvlText w:val=""/>
+      <w:lvlJc w:val="left"/>
+      <w:pPr>
+        <w:ind w:left="5028" w:hanging="360"/>
+      </w:pPr>
+      <w:rPr>
+        <w:rFonts w:ascii="Wingdings" w:hAnsi="Wingdings" w:hint="default"/>
+      </w:rPr>
+    </w:lvl>
+    <w:lvl w:ilvl="6" w:tplc="04100001" w:tentative="1">
+      <w:start w:val="1"/>
+      <w:numFmt w:val="bullet"/>
+      <w:lvlText w:val=""/>
+      <w:lvlJc w:val="left"/>
+      <w:pPr>
+        <w:ind w:left="5748" w:hanging="360"/>
+      </w:pPr>
+      <w:rPr>
+        <w:rFonts w:ascii="Symbol" w:hAnsi="Symbol" w:hint="default"/>
+      </w:rPr>
+    </w:lvl>
+    <w:lvl w:ilvl="7" w:tplc="04100003" w:tentative="1">
+      <w:start w:val="1"/>
+      <w:numFmt w:val="bullet"/>
+      <w:lvlText w:val="o"/>
+      <w:lvlJc w:val="left"/>
+      <w:pPr>
+        <w:ind w:left="6468" w:hanging="360"/>
+      </w:pPr>
+      <w:rPr>
+        <w:rFonts w:ascii="Courier New" w:hAnsi="Courier New" w:cs="Courier New" w:hint="default"/>
+      </w:rPr>
+    </w:lvl>
+    <w:lvl w:ilvl="8" w:tplc="04100005" w:tentative="1">
+      <w:start w:val="1"/>
+      <w:numFmt w:val="bullet"/>
+      <w:lvlText w:val=""/>
+      <w:lvlJc w:val="left"/>
+      <w:pPr>
+        <w:ind w:left="7188" w:hanging="360"/>
+      </w:pPr>
+      <w:rPr>
+        <w:rFonts w:ascii="Wingdings" w:hAnsi="Wingdings" w:hint="default"/>
+      </w:rPr>
+    </w:lvl>
+  </w:abstractNum>
   <w:num w:numId="1">
-    <w:abstractNumId w:val="7"/>
+    <w:abstractNumId w:val="8"/>
   </w:num>
   <w:num w:numId="2">
     <w:abstractNumId w:val="2"/>
@@ -6014,34 +6941,34 @@
     <w:abstractNumId w:val="3"/>
   </w:num>
   <w:num w:numId="5">
-    <w:abstractNumId w:val="6"/>
+    <w:abstractNumId w:val="7"/>
   </w:num>
   <w:num w:numId="6">
+    <w:abstractNumId w:val="10"/>
+  </w:num>
+  <w:num w:numId="7">
+    <w:abstractNumId w:val="20"/>
+  </w:num>
+  <w:num w:numId="8">
+    <w:abstractNumId w:val="16"/>
+  </w:num>
+  <w:num w:numId="9">
+    <w:abstractNumId w:val="12"/>
+  </w:num>
+  <w:num w:numId="10">
+    <w:abstractNumId w:val="11"/>
+  </w:num>
+  <w:num w:numId="11">
+    <w:abstractNumId w:val="13"/>
+  </w:num>
+  <w:num w:numId="12">
+    <w:abstractNumId w:val="22"/>
+  </w:num>
+  <w:num w:numId="13">
     <w:abstractNumId w:val="9"/>
   </w:num>
-  <w:num w:numId="7">
-    <w:abstractNumId w:val="16"/>
-  </w:num>
-  <w:num w:numId="8">
-    <w:abstractNumId w:val="14"/>
-  </w:num>
-  <w:num w:numId="9">
-    <w:abstractNumId w:val="11"/>
-  </w:num>
-  <w:num w:numId="10">
-    <w:abstractNumId w:val="10"/>
-  </w:num>
-  <w:num w:numId="11">
-    <w:abstractNumId w:val="12"/>
-  </w:num>
-  <w:num w:numId="12">
+  <w:num w:numId="14">
     <w:abstractNumId w:val="17"/>
-  </w:num>
-  <w:num w:numId="13">
-    <w:abstractNumId w:val="8"/>
-  </w:num>
-  <w:num w:numId="14">
-    <w:abstractNumId w:val="15"/>
   </w:num>
   <w:num w:numId="15">
     <w:abstractNumId w:val="4"/>
@@ -6053,13 +6980,31 @@
     <w:abstractNumId w:val="0"/>
   </w:num>
   <w:num w:numId="18">
-    <w:abstractNumId w:val="13"/>
+    <w:abstractNumId w:val="14"/>
+  </w:num>
+  <w:num w:numId="19">
+    <w:abstractNumId w:val="15"/>
+  </w:num>
+  <w:num w:numId="20">
+    <w:abstractNumId w:val="21"/>
+  </w:num>
+  <w:num w:numId="21">
+    <w:abstractNumId w:val="18"/>
+  </w:num>
+  <w:num w:numId="22">
+    <w:abstractNumId w:val="6"/>
+  </w:num>
+  <w:num w:numId="23">
+    <w:abstractNumId w:val="19"/>
+  </w:num>
+  <w:num w:numId="24">
+    <w:abstractNumId w:val="23"/>
   </w:num>
 </w:numbering>
 </file>
 
 <file path=word/styles.xml><?xml version="1.0" encoding="utf-8"?>
-<w:styles xmlns:mc="http://schemas.openxmlformats.org/markup-compatibility/2006" xmlns:r="http://schemas.openxmlformats.org/officeDocument/2006/relationships" xmlns:w="http://schemas.openxmlformats.org/wordprocessingml/2006/main" xmlns:w14="http://schemas.microsoft.com/office/word/2010/wordml" xmlns:w15="http://schemas.microsoft.com/office/word/2012/wordml" xmlns:w16cid="http://schemas.microsoft.com/office/word/2016/wordml/cid" xmlns:w16se="http://schemas.microsoft.com/office/word/2015/wordml/symex" mc:Ignorable="w14 w15 w16se w16cid">
+<w:styles xmlns:mc="http://schemas.openxmlformats.org/markup-compatibility/2006" xmlns:r="http://schemas.openxmlformats.org/officeDocument/2006/relationships" xmlns:w="http://schemas.openxmlformats.org/wordprocessingml/2006/main" xmlns:w14="http://schemas.microsoft.com/office/word/2010/wordml" xmlns:w15="http://schemas.microsoft.com/office/word/2012/wordml" mc:Ignorable="w14 w15">
   <w:docDefaults>
     <w:rPrDefault>
       <w:rPr>
@@ -6071,7 +7016,7 @@
     </w:rPrDefault>
     <w:pPrDefault/>
   </w:docDefaults>
-  <w:latentStyles w:defLockedState="0" w:defUIPriority="99" w:defSemiHidden="0" w:defUnhideWhenUsed="0" w:defQFormat="0" w:count="377">
+  <w:latentStyles w:defLockedState="0" w:defUIPriority="99" w:defSemiHidden="0" w:defUnhideWhenUsed="0" w:defQFormat="0" w:count="382">
     <w:lsdException w:name="Normal" w:uiPriority="0" w:qFormat="1"/>
     <w:lsdException w:name="heading 1" w:uiPriority="9" w:qFormat="1"/>
     <w:lsdException w:name="heading 2" w:semiHidden="1" w:uiPriority="9" w:unhideWhenUsed="1" w:qFormat="1"/>
@@ -6837,7 +7782,7 @@
 </file>
 
 <file path=customXml/itemProps1.xml><?xml version="1.0" encoding="utf-8"?>
-<ds:datastoreItem xmlns:ds="http://schemas.openxmlformats.org/officeDocument/2006/customXml" ds:itemID="{8F766222-CF8D-4AD4-9D81-7A14A622ED62}">
+<ds:datastoreItem xmlns:ds="http://schemas.openxmlformats.org/officeDocument/2006/customXml" ds:itemID="{7241D6C6-DEBF-4748-8F56-41C7E669FF00}">
   <ds:schemaRefs>
     <ds:schemaRef ds:uri="http://schemas.openxmlformats.org/officeDocument/2006/bibliography"/>
   </ds:schemaRefs>

</xml_diff>

<commit_message>
added sequence diagrams and first alloy draft
</commit_message>
<xml_diff>
--- a/sketches_for_project - 27-10.docx
+++ b/sketches_for_project - 27-10.docx
@@ -1,6 +1,6 @@
 
 <file path=word/document.xml><?xml version="1.0" encoding="utf-8"?>
-<w:document xmlns:wpc="http://schemas.microsoft.com/office/word/2010/wordprocessingCanvas" xmlns:mo="http://schemas.microsoft.com/office/mac/office/2008/main" xmlns:mc="http://schemas.openxmlformats.org/markup-compatibility/2006" xmlns:mv="urn:schemas-microsoft-com:mac:vml" xmlns:o="urn:schemas-microsoft-com:office:office" xmlns:r="http://schemas.openxmlformats.org/officeDocument/2006/relationships" xmlns:m="http://schemas.openxmlformats.org/officeDocument/2006/math" xmlns:v="urn:schemas-microsoft-com:vml" xmlns:wp14="http://schemas.microsoft.com/office/word/2010/wordprocessingDrawing" xmlns:wp="http://schemas.openxmlformats.org/drawingml/2006/wordprocessingDrawing" xmlns:w10="urn:schemas-microsoft-com:office:word" xmlns:w="http://schemas.openxmlformats.org/wordprocessingml/2006/main" xmlns:w14="http://schemas.microsoft.com/office/word/2010/wordml" xmlns:w15="http://schemas.microsoft.com/office/word/2012/wordml" xmlns:wpg="http://schemas.microsoft.com/office/word/2010/wordprocessingGroup" xmlns:wpi="http://schemas.microsoft.com/office/word/2010/wordprocessingInk" xmlns:wne="http://schemas.microsoft.com/office/word/2006/wordml" xmlns:wps="http://schemas.microsoft.com/office/word/2010/wordprocessingShape" mc:Ignorable="w14 w15 wp14">
+<w:document xmlns:wpc="http://schemas.microsoft.com/office/word/2010/wordprocessingCanvas" xmlns:cx="http://schemas.microsoft.com/office/drawing/2014/chartex" xmlns:cx1="http://schemas.microsoft.com/office/drawing/2015/9/8/chartex" xmlns:cx2="http://schemas.microsoft.com/office/drawing/2015/10/21/chartex" xmlns:cx3="http://schemas.microsoft.com/office/drawing/2016/5/9/chartex" xmlns:cx4="http://schemas.microsoft.com/office/drawing/2016/5/10/chartex" xmlns:cx5="http://schemas.microsoft.com/office/drawing/2016/5/11/chartex" xmlns:cx6="http://schemas.microsoft.com/office/drawing/2016/5/12/chartex" xmlns:cx7="http://schemas.microsoft.com/office/drawing/2016/5/13/chartex" xmlns:cx8="http://schemas.microsoft.com/office/drawing/2016/5/14/chartex" xmlns:mc="http://schemas.openxmlformats.org/markup-compatibility/2006" xmlns:aink="http://schemas.microsoft.com/office/drawing/2016/ink" xmlns:am3d="http://schemas.microsoft.com/office/drawing/2017/model3d" xmlns:o="urn:schemas-microsoft-com:office:office" xmlns:r="http://schemas.openxmlformats.org/officeDocument/2006/relationships" xmlns:m="http://schemas.openxmlformats.org/officeDocument/2006/math" xmlns:v="urn:schemas-microsoft-com:vml" xmlns:wp14="http://schemas.microsoft.com/office/word/2010/wordprocessingDrawing" xmlns:wp="http://schemas.openxmlformats.org/drawingml/2006/wordprocessingDrawing" xmlns:w10="urn:schemas-microsoft-com:office:word" xmlns:w="http://schemas.openxmlformats.org/wordprocessingml/2006/main" xmlns:w14="http://schemas.microsoft.com/office/word/2010/wordml" xmlns:w15="http://schemas.microsoft.com/office/word/2012/wordml" xmlns:w16cid="http://schemas.microsoft.com/office/word/2016/wordml/cid" xmlns:w16se="http://schemas.microsoft.com/office/word/2015/wordml/symex" xmlns:wpg="http://schemas.microsoft.com/office/word/2010/wordprocessingGroup" xmlns:wpi="http://schemas.microsoft.com/office/word/2010/wordprocessingInk" xmlns:wne="http://schemas.microsoft.com/office/word/2006/wordml" xmlns:wps="http://schemas.microsoft.com/office/word/2010/wordprocessingShape" mc:Ignorable="w14 w15 w16se w16cid wp14">
   <w:body>
     <w:p>
       <w:r>
@@ -2306,11 +2306,7 @@
     <w:p/>
     <w:p>
       <w:r>
-        <w:t>1</w:t>
-      </w:r>
-      <w:bookmarkStart w:id="0" w:name="_GoBack"/>
-      <w:r>
-        <w:t xml:space="preserve">.Reports a </w:t>
+        <w:t xml:space="preserve">1.Reports a </w:t>
       </w:r>
       <w:r>
         <w:t>violation</w:t>
@@ -2898,7 +2894,6 @@
         <w:t xml:space="preserve">Probably he won’t do it another time. </w:t>
       </w:r>
     </w:p>
-    <w:bookmarkEnd w:id="0"/>
     <w:p/>
     <w:p>
       <w:r>
@@ -2914,12 +2909,9 @@
       </w:r>
       <w:proofErr w:type="spellStart"/>
       <w:r>
-        <w:t>c.p.p</w:t>
+        <w:t>c.p.p.</w:t>
       </w:r>
       <w:proofErr w:type="spellEnd"/>
-      <w:r>
-        <w:t>.</w:t>
-      </w:r>
     </w:p>
     <w:p/>
     <w:p>
@@ -3543,15 +3535,7 @@
         <w:t xml:space="preserve"> The supervisor must be </w:t>
       </w:r>
       <w:r>
-        <w:t xml:space="preserve">logged in. Possibly he </w:t>
-      </w:r>
-      <w:proofErr w:type="gramStart"/>
-      <w:r>
-        <w:t>have</w:t>
-      </w:r>
-      <w:proofErr w:type="gramEnd"/>
-      <w:r>
-        <w:t xml:space="preserve"> received a notification about a new available suggestion. </w:t>
+        <w:t xml:space="preserve">logged in. Possibly he have received a notification about a new available suggestion. </w:t>
       </w:r>
       <w:r>
         <w:br/>
@@ -3933,10 +3917,7 @@
         <w:ind w:left="360" w:firstLine="348"/>
       </w:pPr>
       <w:r>
-        <w:t>Exit conditions</w:t>
-      </w:r>
-      <w:r>
-        <w:t xml:space="preserve">: </w:t>
+        <w:t xml:space="preserve">Exit conditions: </w:t>
       </w:r>
     </w:p>
     <w:p>
@@ -3992,19 +3973,13 @@
         <w:t>ame provided is already in use t</w:t>
       </w:r>
       <w:r>
-        <w:t>he system shows an error message to the user</w:t>
-      </w:r>
-      <w:r>
-        <w:t>;</w:t>
+        <w:t>he system shows an error message to the user;</w:t>
       </w:r>
       <w:r>
         <w:t xml:space="preserve"> he</w:t>
       </w:r>
       <w:r>
-        <w:t xml:space="preserve"> has </w:t>
-      </w:r>
-      <w:r>
-        <w:t>to inser</w:t>
+        <w:t xml:space="preserve"> has to inser</w:t>
       </w:r>
       <w:r>
         <w:t>t a new Username (and password);</w:t>
@@ -4123,18 +4098,10 @@
     </w:p>
     <w:p>
       <w:r>
-        <w:t xml:space="preserve">//There is only one owner of the vehicle committing a </w:t>
-      </w:r>
-      <w:proofErr w:type="gramStart"/>
-      <w:r>
-        <w:t>violation</w:t>
-      </w:r>
-      <w:r>
-        <w:t>(</w:t>
-      </w:r>
-      <w:proofErr w:type="gramEnd"/>
-      <w:r>
-        <w:t>probably useless)</w:t>
+        <w:t>//There is only one owner of the vehicle committing a violation</w:t>
+      </w:r>
+      <w:r>
+        <w:t>(probably useless)</w:t>
       </w:r>
     </w:p>
     <w:p>
@@ -4242,6 +4209,18 @@
         <w:t xml:space="preserve"> h</w:t>
       </w:r>
     </w:p>
+    <w:p/>
+    <w:p/>
+    <w:p/>
+    <w:p/>
+    <w:p/>
+    <w:p>
+      <w:r>
+        <w:t>ALLOY</w:t>
+      </w:r>
+      <w:bookmarkStart w:id="0" w:name="_GoBack"/>
+    </w:p>
+    <w:bookmarkEnd w:id="0"/>
     <w:p/>
     <w:sectPr>
       <w:pgSz w:w="11900" w:h="16840"/>
@@ -4254,7 +4233,7 @@
 </file>
 
 <file path=word/endnotes.xml><?xml version="1.0" encoding="utf-8"?>
-<w:endnotes xmlns:wpc="http://schemas.microsoft.com/office/word/2010/wordprocessingCanvas" xmlns:mo="http://schemas.microsoft.com/office/mac/office/2008/main" xmlns:mc="http://schemas.openxmlformats.org/markup-compatibility/2006" xmlns:mv="urn:schemas-microsoft-com:mac:vml" xmlns:o="urn:schemas-microsoft-com:office:office" xmlns:r="http://schemas.openxmlformats.org/officeDocument/2006/relationships" xmlns:m="http://schemas.openxmlformats.org/officeDocument/2006/math" xmlns:v="urn:schemas-microsoft-com:vml" xmlns:wp14="http://schemas.microsoft.com/office/word/2010/wordprocessingDrawing" xmlns:wp="http://schemas.openxmlformats.org/drawingml/2006/wordprocessingDrawing" xmlns:w10="urn:schemas-microsoft-com:office:word" xmlns:w="http://schemas.openxmlformats.org/wordprocessingml/2006/main" xmlns:w14="http://schemas.microsoft.com/office/word/2010/wordml" xmlns:w15="http://schemas.microsoft.com/office/word/2012/wordml" xmlns:wpg="http://schemas.microsoft.com/office/word/2010/wordprocessingGroup" xmlns:wpi="http://schemas.microsoft.com/office/word/2010/wordprocessingInk" xmlns:wne="http://schemas.microsoft.com/office/word/2006/wordml" xmlns:wps="http://schemas.microsoft.com/office/word/2010/wordprocessingShape" mc:Ignorable="w14 w15 wp14">
+<w:endnotes xmlns:wpc="http://schemas.microsoft.com/office/word/2010/wordprocessingCanvas" xmlns:cx="http://schemas.microsoft.com/office/drawing/2014/chartex" xmlns:cx1="http://schemas.microsoft.com/office/drawing/2015/9/8/chartex" xmlns:cx2="http://schemas.microsoft.com/office/drawing/2015/10/21/chartex" xmlns:cx3="http://schemas.microsoft.com/office/drawing/2016/5/9/chartex" xmlns:cx4="http://schemas.microsoft.com/office/drawing/2016/5/10/chartex" xmlns:cx5="http://schemas.microsoft.com/office/drawing/2016/5/11/chartex" xmlns:cx6="http://schemas.microsoft.com/office/drawing/2016/5/12/chartex" xmlns:cx7="http://schemas.microsoft.com/office/drawing/2016/5/13/chartex" xmlns:cx8="http://schemas.microsoft.com/office/drawing/2016/5/14/chartex" xmlns:mc="http://schemas.openxmlformats.org/markup-compatibility/2006" xmlns:aink="http://schemas.microsoft.com/office/drawing/2016/ink" xmlns:am3d="http://schemas.microsoft.com/office/drawing/2017/model3d" xmlns:o="urn:schemas-microsoft-com:office:office" xmlns:r="http://schemas.openxmlformats.org/officeDocument/2006/relationships" xmlns:m="http://schemas.openxmlformats.org/officeDocument/2006/math" xmlns:v="urn:schemas-microsoft-com:vml" xmlns:wp14="http://schemas.microsoft.com/office/word/2010/wordprocessingDrawing" xmlns:wp="http://schemas.openxmlformats.org/drawingml/2006/wordprocessingDrawing" xmlns:w10="urn:schemas-microsoft-com:office:word" xmlns:w="http://schemas.openxmlformats.org/wordprocessingml/2006/main" xmlns:w14="http://schemas.microsoft.com/office/word/2010/wordml" xmlns:w15="http://schemas.microsoft.com/office/word/2012/wordml" xmlns:w16cid="http://schemas.microsoft.com/office/word/2016/wordml/cid" xmlns:w16se="http://schemas.microsoft.com/office/word/2015/wordml/symex" xmlns:wpg="http://schemas.microsoft.com/office/word/2010/wordprocessingGroup" xmlns:wpi="http://schemas.microsoft.com/office/word/2010/wordprocessingInk" xmlns:wne="http://schemas.microsoft.com/office/word/2006/wordml" xmlns:wps="http://schemas.microsoft.com/office/word/2010/wordprocessingShape" mc:Ignorable="w14 w15 w16se w16cid wp14">
   <w:endnote w:type="separator" w:id="-1">
     <w:p>
       <w:r>
@@ -4273,7 +4252,7 @@
 </file>
 
 <file path=word/footnotes.xml><?xml version="1.0" encoding="utf-8"?>
-<w:footnotes xmlns:wpc="http://schemas.microsoft.com/office/word/2010/wordprocessingCanvas" xmlns:mo="http://schemas.microsoft.com/office/mac/office/2008/main" xmlns:mc="http://schemas.openxmlformats.org/markup-compatibility/2006" xmlns:mv="urn:schemas-microsoft-com:mac:vml" xmlns:o="urn:schemas-microsoft-com:office:office" xmlns:r="http://schemas.openxmlformats.org/officeDocument/2006/relationships" xmlns:m="http://schemas.openxmlformats.org/officeDocument/2006/math" xmlns:v="urn:schemas-microsoft-com:vml" xmlns:wp14="http://schemas.microsoft.com/office/word/2010/wordprocessingDrawing" xmlns:wp="http://schemas.openxmlformats.org/drawingml/2006/wordprocessingDrawing" xmlns:w10="urn:schemas-microsoft-com:office:word" xmlns:w="http://schemas.openxmlformats.org/wordprocessingml/2006/main" xmlns:w14="http://schemas.microsoft.com/office/word/2010/wordml" xmlns:w15="http://schemas.microsoft.com/office/word/2012/wordml" xmlns:wpg="http://schemas.microsoft.com/office/word/2010/wordprocessingGroup" xmlns:wpi="http://schemas.microsoft.com/office/word/2010/wordprocessingInk" xmlns:wne="http://schemas.microsoft.com/office/word/2006/wordml" xmlns:wps="http://schemas.microsoft.com/office/word/2010/wordprocessingShape" mc:Ignorable="w14 w15 wp14">
+<w:footnotes xmlns:wpc="http://schemas.microsoft.com/office/word/2010/wordprocessingCanvas" xmlns:cx="http://schemas.microsoft.com/office/drawing/2014/chartex" xmlns:cx1="http://schemas.microsoft.com/office/drawing/2015/9/8/chartex" xmlns:cx2="http://schemas.microsoft.com/office/drawing/2015/10/21/chartex" xmlns:cx3="http://schemas.microsoft.com/office/drawing/2016/5/9/chartex" xmlns:cx4="http://schemas.microsoft.com/office/drawing/2016/5/10/chartex" xmlns:cx5="http://schemas.microsoft.com/office/drawing/2016/5/11/chartex" xmlns:cx6="http://schemas.microsoft.com/office/drawing/2016/5/12/chartex" xmlns:cx7="http://schemas.microsoft.com/office/drawing/2016/5/13/chartex" xmlns:cx8="http://schemas.microsoft.com/office/drawing/2016/5/14/chartex" xmlns:mc="http://schemas.openxmlformats.org/markup-compatibility/2006" xmlns:aink="http://schemas.microsoft.com/office/drawing/2016/ink" xmlns:am3d="http://schemas.microsoft.com/office/drawing/2017/model3d" xmlns:o="urn:schemas-microsoft-com:office:office" xmlns:r="http://schemas.openxmlformats.org/officeDocument/2006/relationships" xmlns:m="http://schemas.openxmlformats.org/officeDocument/2006/math" xmlns:v="urn:schemas-microsoft-com:vml" xmlns:wp14="http://schemas.microsoft.com/office/word/2010/wordprocessingDrawing" xmlns:wp="http://schemas.openxmlformats.org/drawingml/2006/wordprocessingDrawing" xmlns:w10="urn:schemas-microsoft-com:office:word" xmlns:w="http://schemas.openxmlformats.org/wordprocessingml/2006/main" xmlns:w14="http://schemas.microsoft.com/office/word/2010/wordml" xmlns:w15="http://schemas.microsoft.com/office/word/2012/wordml" xmlns:w16cid="http://schemas.microsoft.com/office/word/2016/wordml/cid" xmlns:w16se="http://schemas.microsoft.com/office/word/2015/wordml/symex" xmlns:wpg="http://schemas.microsoft.com/office/word/2010/wordprocessingGroup" xmlns:wpi="http://schemas.microsoft.com/office/word/2010/wordprocessingInk" xmlns:wne="http://schemas.microsoft.com/office/word/2006/wordml" xmlns:wps="http://schemas.microsoft.com/office/word/2010/wordprocessingShape" mc:Ignorable="w14 w15 w16se w16cid wp14">
   <w:footnote w:type="separator" w:id="-1">
     <w:p>
       <w:r>
@@ -4292,8 +4271,8 @@
 </file>
 
 <file path=word/numbering.xml><?xml version="1.0" encoding="utf-8"?>
-<w:numbering xmlns:wpc="http://schemas.microsoft.com/office/word/2010/wordprocessingCanvas" xmlns:mo="http://schemas.microsoft.com/office/mac/office/2008/main" xmlns:mc="http://schemas.openxmlformats.org/markup-compatibility/2006" xmlns:mv="urn:schemas-microsoft-com:mac:vml" xmlns:o="urn:schemas-microsoft-com:office:office" xmlns:r="http://schemas.openxmlformats.org/officeDocument/2006/relationships" xmlns:m="http://schemas.openxmlformats.org/officeDocument/2006/math" xmlns:v="urn:schemas-microsoft-com:vml" xmlns:wp14="http://schemas.microsoft.com/office/word/2010/wordprocessingDrawing" xmlns:wp="http://schemas.openxmlformats.org/drawingml/2006/wordprocessingDrawing" xmlns:w10="urn:schemas-microsoft-com:office:word" xmlns:w="http://schemas.openxmlformats.org/wordprocessingml/2006/main" xmlns:w14="http://schemas.microsoft.com/office/word/2010/wordml" xmlns:w15="http://schemas.microsoft.com/office/word/2012/wordml" xmlns:wpg="http://schemas.microsoft.com/office/word/2010/wordprocessingGroup" xmlns:wpi="http://schemas.microsoft.com/office/word/2010/wordprocessingInk" xmlns:wne="http://schemas.microsoft.com/office/word/2006/wordml" xmlns:wps="http://schemas.microsoft.com/office/word/2010/wordprocessingShape" mc:Ignorable="w14 w15 wp14">
-  <w:abstractNum w:abstractNumId="0">
+<w:numbering xmlns:wpc="http://schemas.microsoft.com/office/word/2010/wordprocessingCanvas" xmlns:cx="http://schemas.microsoft.com/office/drawing/2014/chartex" xmlns:cx1="http://schemas.microsoft.com/office/drawing/2015/9/8/chartex" xmlns:cx2="http://schemas.microsoft.com/office/drawing/2015/10/21/chartex" xmlns:cx3="http://schemas.microsoft.com/office/drawing/2016/5/9/chartex" xmlns:cx4="http://schemas.microsoft.com/office/drawing/2016/5/10/chartex" xmlns:cx5="http://schemas.microsoft.com/office/drawing/2016/5/11/chartex" xmlns:cx6="http://schemas.microsoft.com/office/drawing/2016/5/12/chartex" xmlns:cx7="http://schemas.microsoft.com/office/drawing/2016/5/13/chartex" xmlns:cx8="http://schemas.microsoft.com/office/drawing/2016/5/14/chartex" xmlns:mc="http://schemas.openxmlformats.org/markup-compatibility/2006" xmlns:aink="http://schemas.microsoft.com/office/drawing/2016/ink" xmlns:am3d="http://schemas.microsoft.com/office/drawing/2017/model3d" xmlns:o="urn:schemas-microsoft-com:office:office" xmlns:r="http://schemas.openxmlformats.org/officeDocument/2006/relationships" xmlns:m="http://schemas.openxmlformats.org/officeDocument/2006/math" xmlns:v="urn:schemas-microsoft-com:vml" xmlns:wp14="http://schemas.microsoft.com/office/word/2010/wordprocessingDrawing" xmlns:wp="http://schemas.openxmlformats.org/drawingml/2006/wordprocessingDrawing" xmlns:w10="urn:schemas-microsoft-com:office:word" xmlns:w="http://schemas.openxmlformats.org/wordprocessingml/2006/main" xmlns:w14="http://schemas.microsoft.com/office/word/2010/wordml" xmlns:w15="http://schemas.microsoft.com/office/word/2012/wordml" xmlns:w16cid="http://schemas.microsoft.com/office/word/2016/wordml/cid" xmlns:w16se="http://schemas.microsoft.com/office/word/2015/wordml/symex" xmlns:wpg="http://schemas.microsoft.com/office/word/2010/wordprocessingGroup" xmlns:wpi="http://schemas.microsoft.com/office/word/2010/wordprocessingInk" xmlns:wne="http://schemas.microsoft.com/office/word/2006/wordml" xmlns:wps="http://schemas.microsoft.com/office/word/2010/wordprocessingShape" mc:Ignorable="w14 w15 w16se w16cid wp14">
+  <w:abstractNum w:abstractNumId="0" w15:restartNumberingAfterBreak="0">
     <w:nsid w:val="12614D9E"/>
     <w:multiLevelType w:val="hybridMultilevel"/>
     <w:tmpl w:val="FD2ACAA0"/>
@@ -4379,7 +4358,7 @@
       </w:pPr>
     </w:lvl>
   </w:abstractNum>
-  <w:abstractNum w:abstractNumId="1">
+  <w:abstractNum w:abstractNumId="1" w15:restartNumberingAfterBreak="0">
     <w:nsid w:val="143F788C"/>
     <w:multiLevelType w:val="hybridMultilevel"/>
     <w:tmpl w:val="3BAA61CA"/>
@@ -4465,7 +4444,7 @@
       </w:pPr>
     </w:lvl>
   </w:abstractNum>
-  <w:abstractNum w:abstractNumId="2">
+  <w:abstractNum w:abstractNumId="2" w15:restartNumberingAfterBreak="0">
     <w:nsid w:val="174328C4"/>
     <w:multiLevelType w:val="hybridMultilevel"/>
     <w:tmpl w:val="DE9EF230"/>
@@ -4579,7 +4558,7 @@
       </w:rPr>
     </w:lvl>
   </w:abstractNum>
-  <w:abstractNum w:abstractNumId="3">
+  <w:abstractNum w:abstractNumId="3" w15:restartNumberingAfterBreak="0">
     <w:nsid w:val="1B651AF4"/>
     <w:multiLevelType w:val="multilevel"/>
     <w:tmpl w:val="830E4D74"/>
@@ -4692,7 +4671,7 @@
       </w:rPr>
     </w:lvl>
   </w:abstractNum>
-  <w:abstractNum w:abstractNumId="4">
+  <w:abstractNum w:abstractNumId="4" w15:restartNumberingAfterBreak="0">
     <w:nsid w:val="1EE57F4C"/>
     <w:multiLevelType w:val="hybridMultilevel"/>
     <w:tmpl w:val="A1303A8E"/>
@@ -4805,7 +4784,7 @@
       </w:rPr>
     </w:lvl>
   </w:abstractNum>
-  <w:abstractNum w:abstractNumId="5">
+  <w:abstractNum w:abstractNumId="5" w15:restartNumberingAfterBreak="0">
     <w:nsid w:val="22611023"/>
     <w:multiLevelType w:val="multilevel"/>
     <w:tmpl w:val="63BA695C"/>
@@ -4918,7 +4897,7 @@
       </w:rPr>
     </w:lvl>
   </w:abstractNum>
-  <w:abstractNum w:abstractNumId="6">
+  <w:abstractNum w:abstractNumId="6" w15:restartNumberingAfterBreak="0">
     <w:nsid w:val="270519BA"/>
     <w:multiLevelType w:val="hybridMultilevel"/>
     <w:tmpl w:val="D4847D7C"/>
@@ -5031,7 +5010,7 @@
       </w:rPr>
     </w:lvl>
   </w:abstractNum>
-  <w:abstractNum w:abstractNumId="7">
+  <w:abstractNum w:abstractNumId="7" w15:restartNumberingAfterBreak="0">
     <w:nsid w:val="282A7FB2"/>
     <w:multiLevelType w:val="hybridMultilevel"/>
     <w:tmpl w:val="8AAEE0EA"/>
@@ -5144,7 +5123,7 @@
       </w:rPr>
     </w:lvl>
   </w:abstractNum>
-  <w:abstractNum w:abstractNumId="8">
+  <w:abstractNum w:abstractNumId="8" w15:restartNumberingAfterBreak="0">
     <w:nsid w:val="30712C8A"/>
     <w:multiLevelType w:val="hybridMultilevel"/>
     <w:tmpl w:val="CBFAC8C6"/>
@@ -5257,7 +5236,7 @@
       </w:rPr>
     </w:lvl>
   </w:abstractNum>
-  <w:abstractNum w:abstractNumId="9">
+  <w:abstractNum w:abstractNumId="9" w15:restartNumberingAfterBreak="0">
     <w:nsid w:val="3126437F"/>
     <w:multiLevelType w:val="hybridMultilevel"/>
     <w:tmpl w:val="655A872E"/>
@@ -5370,7 +5349,7 @@
       </w:rPr>
     </w:lvl>
   </w:abstractNum>
-  <w:abstractNum w:abstractNumId="10">
+  <w:abstractNum w:abstractNumId="10" w15:restartNumberingAfterBreak="0">
     <w:nsid w:val="368F581E"/>
     <w:multiLevelType w:val="hybridMultilevel"/>
     <w:tmpl w:val="5A54A2EC"/>
@@ -5483,7 +5462,7 @@
       </w:rPr>
     </w:lvl>
   </w:abstractNum>
-  <w:abstractNum w:abstractNumId="11">
+  <w:abstractNum w:abstractNumId="11" w15:restartNumberingAfterBreak="0">
     <w:nsid w:val="3BFF5F3D"/>
     <w:multiLevelType w:val="hybridMultilevel"/>
     <w:tmpl w:val="DCD0999C"/>
@@ -5596,7 +5575,7 @@
       </w:rPr>
     </w:lvl>
   </w:abstractNum>
-  <w:abstractNum w:abstractNumId="12">
+  <w:abstractNum w:abstractNumId="12" w15:restartNumberingAfterBreak="0">
     <w:nsid w:val="529A25C8"/>
     <w:multiLevelType w:val="hybridMultilevel"/>
     <w:tmpl w:val="65504E5A"/>
@@ -5709,7 +5688,7 @@
       </w:rPr>
     </w:lvl>
   </w:abstractNum>
-  <w:abstractNum w:abstractNumId="13">
+  <w:abstractNum w:abstractNumId="13" w15:restartNumberingAfterBreak="0">
     <w:nsid w:val="560B25D7"/>
     <w:multiLevelType w:val="hybridMultilevel"/>
     <w:tmpl w:val="16F2A0FE"/>
@@ -5822,7 +5801,7 @@
       </w:rPr>
     </w:lvl>
   </w:abstractNum>
-  <w:abstractNum w:abstractNumId="14">
+  <w:abstractNum w:abstractNumId="14" w15:restartNumberingAfterBreak="0">
     <w:nsid w:val="560F3D26"/>
     <w:multiLevelType w:val="hybridMultilevel"/>
     <w:tmpl w:val="1888A152"/>
@@ -5911,7 +5890,7 @@
       </w:pPr>
     </w:lvl>
   </w:abstractNum>
-  <w:abstractNum w:abstractNumId="15">
+  <w:abstractNum w:abstractNumId="15" w15:restartNumberingAfterBreak="0">
     <w:nsid w:val="56857AE5"/>
     <w:multiLevelType w:val="hybridMultilevel"/>
     <w:tmpl w:val="CE3C9164"/>
@@ -6024,7 +6003,7 @@
       </w:rPr>
     </w:lvl>
   </w:abstractNum>
-  <w:abstractNum w:abstractNumId="16">
+  <w:abstractNum w:abstractNumId="16" w15:restartNumberingAfterBreak="0">
     <w:nsid w:val="5C8A5BEA"/>
     <w:multiLevelType w:val="hybridMultilevel"/>
     <w:tmpl w:val="C108CDA8"/>
@@ -6137,7 +6116,7 @@
       </w:rPr>
     </w:lvl>
   </w:abstractNum>
-  <w:abstractNum w:abstractNumId="17">
+  <w:abstractNum w:abstractNumId="17" w15:restartNumberingAfterBreak="0">
     <w:nsid w:val="5CE34A3A"/>
     <w:multiLevelType w:val="hybridMultilevel"/>
     <w:tmpl w:val="95B8288C"/>
@@ -6250,7 +6229,7 @@
       </w:rPr>
     </w:lvl>
   </w:abstractNum>
-  <w:abstractNum w:abstractNumId="18">
+  <w:abstractNum w:abstractNumId="18" w15:restartNumberingAfterBreak="0">
     <w:nsid w:val="61204D95"/>
     <w:multiLevelType w:val="hybridMultilevel"/>
     <w:tmpl w:val="E3AA840E"/>
@@ -6363,7 +6342,7 @@
       </w:rPr>
     </w:lvl>
   </w:abstractNum>
-  <w:abstractNum w:abstractNumId="19">
+  <w:abstractNum w:abstractNumId="19" w15:restartNumberingAfterBreak="0">
     <w:nsid w:val="61B23753"/>
     <w:multiLevelType w:val="hybridMultilevel"/>
     <w:tmpl w:val="6E3C703A"/>
@@ -6476,7 +6455,7 @@
       </w:rPr>
     </w:lvl>
   </w:abstractNum>
-  <w:abstractNum w:abstractNumId="20">
+  <w:abstractNum w:abstractNumId="20" w15:restartNumberingAfterBreak="0">
     <w:nsid w:val="6745067F"/>
     <w:multiLevelType w:val="hybridMultilevel"/>
     <w:tmpl w:val="3F1EF1EC"/>
@@ -6589,7 +6568,7 @@
       </w:rPr>
     </w:lvl>
   </w:abstractNum>
-  <w:abstractNum w:abstractNumId="21">
+  <w:abstractNum w:abstractNumId="21" w15:restartNumberingAfterBreak="0">
     <w:nsid w:val="6AB55EE4"/>
     <w:multiLevelType w:val="hybridMultilevel"/>
     <w:tmpl w:val="51905150"/>
@@ -6702,7 +6681,7 @@
       </w:rPr>
     </w:lvl>
   </w:abstractNum>
-  <w:abstractNum w:abstractNumId="22">
+  <w:abstractNum w:abstractNumId="22" w15:restartNumberingAfterBreak="0">
     <w:nsid w:val="7561488E"/>
     <w:multiLevelType w:val="hybridMultilevel"/>
     <w:tmpl w:val="61FA0E7C"/>
@@ -6815,7 +6794,7 @@
       </w:rPr>
     </w:lvl>
   </w:abstractNum>
-  <w:abstractNum w:abstractNumId="23">
+  <w:abstractNum w:abstractNumId="23" w15:restartNumberingAfterBreak="0">
     <w:nsid w:val="75BC734E"/>
     <w:multiLevelType w:val="hybridMultilevel"/>
     <w:tmpl w:val="8EF4CC48"/>
@@ -7004,7 +6983,7 @@
 </file>
 
 <file path=word/styles.xml><?xml version="1.0" encoding="utf-8"?>
-<w:styles xmlns:mc="http://schemas.openxmlformats.org/markup-compatibility/2006" xmlns:r="http://schemas.openxmlformats.org/officeDocument/2006/relationships" xmlns:w="http://schemas.openxmlformats.org/wordprocessingml/2006/main" xmlns:w14="http://schemas.microsoft.com/office/word/2010/wordml" xmlns:w15="http://schemas.microsoft.com/office/word/2012/wordml" mc:Ignorable="w14 w15">
+<w:styles xmlns:mc="http://schemas.openxmlformats.org/markup-compatibility/2006" xmlns:r="http://schemas.openxmlformats.org/officeDocument/2006/relationships" xmlns:w="http://schemas.openxmlformats.org/wordprocessingml/2006/main" xmlns:w14="http://schemas.microsoft.com/office/word/2010/wordml" xmlns:w15="http://schemas.microsoft.com/office/word/2012/wordml" xmlns:w16cid="http://schemas.microsoft.com/office/word/2016/wordml/cid" xmlns:w16se="http://schemas.microsoft.com/office/word/2015/wordml/symex" mc:Ignorable="w14 w15 w16se w16cid">
   <w:docDefaults>
     <w:rPrDefault>
       <w:rPr>
@@ -7016,7 +6995,7 @@
     </w:rPrDefault>
     <w:pPrDefault/>
   </w:docDefaults>
-  <w:latentStyles w:defLockedState="0" w:defUIPriority="99" w:defSemiHidden="0" w:defUnhideWhenUsed="0" w:defQFormat="0" w:count="382">
+  <w:latentStyles w:defLockedState="0" w:defUIPriority="99" w:defSemiHidden="0" w:defUnhideWhenUsed="0" w:defQFormat="0" w:count="377">
     <w:lsdException w:name="Normal" w:uiPriority="0" w:qFormat="1"/>
     <w:lsdException w:name="heading 1" w:uiPriority="9" w:qFormat="1"/>
     <w:lsdException w:name="heading 2" w:semiHidden="1" w:uiPriority="9" w:unhideWhenUsed="1" w:qFormat="1"/>
@@ -7782,7 +7761,7 @@
 </file>
 
 <file path=customXml/itemProps1.xml><?xml version="1.0" encoding="utf-8"?>
-<ds:datastoreItem xmlns:ds="http://schemas.openxmlformats.org/officeDocument/2006/customXml" ds:itemID="{7241D6C6-DEBF-4748-8F56-41C7E669FF00}">
+<ds:datastoreItem xmlns:ds="http://schemas.openxmlformats.org/officeDocument/2006/customXml" ds:itemID="{ADA72EA4-4506-40D9-8AE6-95324574638C}">
   <ds:schemaRefs>
     <ds:schemaRef ds:uri="http://schemas.openxmlformats.org/officeDocument/2006/bibliography"/>
   </ds:schemaRefs>

</xml_diff>